<commit_message>
- Normas de Desarrollo.docx avances
</commit_message>
<xml_diff>
--- a/Documentacion/Normas de Desarrollo/Normas de Desarrollo.docx
+++ b/Documentacion/Normas de Desarrollo/Normas de Desarrollo.docx
@@ -3846,6 +3846,12 @@
                 <w:lang w:val="es-ES"/>
               </w:rPr>
             </w:pPr>
+            <w:r>
+              <w:rPr>
+                <w:lang w:val="es-ES"/>
+              </w:rPr>
+              <w:t>1.1</w:t>
+            </w:r>
           </w:p>
         </w:tc>
         <w:tc>
@@ -3859,6 +3865,12 @@
                 <w:lang w:val="es-ES"/>
               </w:rPr>
             </w:pPr>
+            <w:r>
+              <w:rPr>
+                <w:lang w:val="es-ES"/>
+              </w:rPr>
+              <w:t>22/10/2014</w:t>
+            </w:r>
           </w:p>
         </w:tc>
         <w:tc>
@@ -3872,6 +3884,12 @@
                 <w:lang w:val="es-ES"/>
               </w:rPr>
             </w:pPr>
+            <w:r>
+              <w:rPr>
+                <w:lang w:val="es-ES"/>
+              </w:rPr>
+              <w:t>Paula Pedrosa</w:t>
+            </w:r>
           </w:p>
         </w:tc>
         <w:tc>
@@ -3885,6 +3903,12 @@
                 <w:lang w:val="es-ES"/>
               </w:rPr>
             </w:pPr>
+            <w:r>
+              <w:rPr>
+                <w:lang w:val="es-ES"/>
+              </w:rPr>
+              <w:t>Se agregó todo lo asociado a Gestión de la Configuración</w:t>
+            </w:r>
           </w:p>
         </w:tc>
       </w:tr>
@@ -4195,6 +4219,7 @@
           <w:caps w:val="0"/>
           <w:color w:val="auto"/>
           <w:spacing w:val="0"/>
+          <w:sz w:val="22"/>
           <w:lang w:val="es-ES"/>
         </w:rPr>
         <w:id w:val="138073805"/>
@@ -4246,7 +4271,7 @@
           <w:r>
             <w:fldChar w:fldCharType="separate"/>
           </w:r>
-          <w:hyperlink w:anchor="_Toc401684805" w:history="1">
+          <w:hyperlink w:anchor="_Toc401844993" w:history="1">
             <w:r>
               <w:rPr>
                 <w:rStyle w:val="Hipervnculo"/>
@@ -4274,7 +4299,7 @@
                 <w:noProof/>
                 <w:webHidden/>
               </w:rPr>
-              <w:instrText xml:space="preserve"> PAGEREF _Toc401684805 \h </w:instrText>
+              <w:instrText xml:space="preserve"> PAGEREF _Toc401844993 \h </w:instrText>
             </w:r>
             <w:r>
               <w:rPr>
@@ -4317,7 +4342,7 @@
               <w:lang w:val="es-ES" w:eastAsia="es-ES"/>
             </w:rPr>
           </w:pPr>
-          <w:hyperlink w:anchor="_Toc401684806" w:history="1">
+          <w:hyperlink w:anchor="_Toc401844994" w:history="1">
             <w:r>
               <w:rPr>
                 <w:rStyle w:val="Hipervnculo"/>
@@ -4345,7 +4370,7 @@
                 <w:noProof/>
                 <w:webHidden/>
               </w:rPr>
-              <w:instrText xml:space="preserve"> PAGEREF _Toc401684806 \h </w:instrText>
+              <w:instrText xml:space="preserve"> PAGEREF _Toc401844994 \h </w:instrText>
             </w:r>
             <w:r>
               <w:rPr>
@@ -4388,7 +4413,7 @@
               <w:lang w:val="es-ES" w:eastAsia="es-ES"/>
             </w:rPr>
           </w:pPr>
-          <w:hyperlink w:anchor="_Toc401684807" w:history="1">
+          <w:hyperlink w:anchor="_Toc401844995" w:history="1">
             <w:r>
               <w:rPr>
                 <w:rStyle w:val="Hipervnculo"/>
@@ -4416,7 +4441,7 @@
                 <w:noProof/>
                 <w:webHidden/>
               </w:rPr>
-              <w:instrText xml:space="preserve"> PAGEREF _Toc401684807 \h </w:instrText>
+              <w:instrText xml:space="preserve"> PAGEREF _Toc401844995 \h </w:instrText>
             </w:r>
             <w:r>
               <w:rPr>
@@ -4459,7 +4484,7 @@
               <w:lang w:val="es-ES" w:eastAsia="es-ES"/>
             </w:rPr>
           </w:pPr>
-          <w:hyperlink w:anchor="_Toc401684808" w:history="1">
+          <w:hyperlink w:anchor="_Toc401844996" w:history="1">
             <w:r>
               <w:rPr>
                 <w:rStyle w:val="Hipervnculo"/>
@@ -4487,7 +4512,7 @@
                 <w:noProof/>
                 <w:webHidden/>
               </w:rPr>
-              <w:instrText xml:space="preserve"> PAGEREF _Toc401684808 \h </w:instrText>
+              <w:instrText xml:space="preserve"> PAGEREF _Toc401844996 \h </w:instrText>
             </w:r>
             <w:r>
               <w:rPr>
@@ -4530,7 +4555,7 @@
               <w:lang w:val="es-ES" w:eastAsia="es-ES"/>
             </w:rPr>
           </w:pPr>
-          <w:hyperlink w:anchor="_Toc401684809" w:history="1">
+          <w:hyperlink w:anchor="_Toc401844997" w:history="1">
             <w:r>
               <w:rPr>
                 <w:rStyle w:val="Hipervnculo"/>
@@ -4558,7 +4583,7 @@
                 <w:noProof/>
                 <w:webHidden/>
               </w:rPr>
-              <w:instrText xml:space="preserve"> PAGEREF _Toc401684809 \h </w:instrText>
+              <w:instrText xml:space="preserve"> PAGEREF _Toc401844997 \h </w:instrText>
             </w:r>
             <w:r>
               <w:rPr>
@@ -4579,6 +4604,77 @@
                 <w:webHidden/>
               </w:rPr>
               <w:t>4</w:t>
+            </w:r>
+            <w:r>
+              <w:rPr>
+                <w:noProof/>
+                <w:webHidden/>
+              </w:rPr>
+              <w:fldChar w:fldCharType="end"/>
+            </w:r>
+          </w:hyperlink>
+        </w:p>
+        <w:p>
+          <w:pPr>
+            <w:pStyle w:val="TDC2"/>
+            <w:tabs>
+              <w:tab w:val="right" w:leader="dot" w:pos="9350"/>
+            </w:tabs>
+            <w:rPr>
+              <w:rFonts w:asciiTheme="minorHAnsi" w:hAnsiTheme="minorHAnsi"/>
+              <w:noProof/>
+              <w:lang w:val="es-ES" w:eastAsia="es-ES"/>
+            </w:rPr>
+          </w:pPr>
+          <w:hyperlink w:anchor="_Toc401844998" w:history="1">
+            <w:r>
+              <w:rPr>
+                <w:rStyle w:val="Hipervnculo"/>
+                <w:noProof/>
+                <w:lang w:val="es-ES"/>
+              </w:rPr>
+              <w:t>Gestión de Configuración</w:t>
+            </w:r>
+            <w:r>
+              <w:rPr>
+                <w:noProof/>
+                <w:webHidden/>
+              </w:rPr>
+              <w:tab/>
+            </w:r>
+            <w:r>
+              <w:rPr>
+                <w:noProof/>
+                <w:webHidden/>
+              </w:rPr>
+              <w:fldChar w:fldCharType="begin"/>
+            </w:r>
+            <w:r>
+              <w:rPr>
+                <w:noProof/>
+                <w:webHidden/>
+              </w:rPr>
+              <w:instrText xml:space="preserve"> PAGEREF _Toc401844998 \h </w:instrText>
+            </w:r>
+            <w:r>
+              <w:rPr>
+                <w:noProof/>
+                <w:webHidden/>
+              </w:rPr>
+            </w:r>
+            <w:r>
+              <w:rPr>
+                <w:noProof/>
+                <w:webHidden/>
+              </w:rPr>
+              <w:fldChar w:fldCharType="separate"/>
+            </w:r>
+            <w:r>
+              <w:rPr>
+                <w:noProof/>
+                <w:webHidden/>
+              </w:rPr>
+              <w:t>6</w:t>
             </w:r>
             <w:r>
               <w:rPr>
@@ -4624,6 +4720,8 @@
         </w:rPr>
         <w:br w:type="page"/>
       </w:r>
+      <w:bookmarkStart w:id="0" w:name="_GoBack"/>
+      <w:bookmarkEnd w:id="0"/>
     </w:p>
     <w:p>
       <w:pPr>
@@ -4632,7 +4730,7 @@
           <w:lang w:val="es-ES"/>
         </w:rPr>
       </w:pPr>
-      <w:bookmarkStart w:id="0" w:name="_Toc401684805"/>
+      <w:bookmarkStart w:id="1" w:name="_Toc401844993"/>
       <w:r>
         <w:rPr>
           <w:noProof/>
@@ -4641,7 +4739,7 @@
         <w:lastRenderedPageBreak/>
         <w:t>Introducción</w:t>
       </w:r>
-      <w:bookmarkEnd w:id="0"/>
+      <w:bookmarkEnd w:id="1"/>
     </w:p>
     <w:p>
       <w:pPr>
@@ -4650,7 +4748,7 @@
           <w:lang w:val="es-ES"/>
         </w:rPr>
       </w:pPr>
-      <w:bookmarkStart w:id="1" w:name="_Toc401684806"/>
+      <w:bookmarkStart w:id="2" w:name="_Toc401844994"/>
       <w:r>
         <w:rPr>
           <w:noProof/>
@@ -4658,7 +4756,7 @@
         </w:rPr>
         <w:t>Descripción  de Documento</w:t>
       </w:r>
-      <w:bookmarkEnd w:id="1"/>
+      <w:bookmarkEnd w:id="2"/>
     </w:p>
     <w:p>
       <w:pPr>
@@ -4734,38 +4832,6 @@
         </w:rPr>
         <w:t xml:space="preserve"> </w:t>
       </w:r>
-      <w:r>
-        <w:rPr>
-          <w:rFonts w:ascii="Arial" w:eastAsia="Times New Roman" w:hAnsi="Arial" w:cs="Arial"/>
-          <w:color w:val="000000"/>
-          <w:sz w:val="20"/>
-          <w:szCs w:val="20"/>
-          <w:lang w:val="es-ES" w:eastAsia="es-ES"/>
-        </w:rPr>
-        <w:t xml:space="preserve">Gestión de Configuración: Estructuras, nomenclatura y acceso a repositorios del proyecto y del sistema. </w:t>
-      </w:r>
-      <w:proofErr w:type="spellStart"/>
-      <w:r>
-        <w:rPr>
-          <w:rFonts w:ascii="Arial" w:eastAsia="Times New Roman" w:hAnsi="Arial" w:cs="Arial"/>
-          <w:color w:val="000000"/>
-          <w:sz w:val="20"/>
-          <w:szCs w:val="20"/>
-          <w:lang w:val="es-ES" w:eastAsia="es-ES"/>
-        </w:rPr>
-        <w:t>Backup</w:t>
-      </w:r>
-      <w:proofErr w:type="spellEnd"/>
-      <w:r>
-        <w:rPr>
-          <w:rFonts w:ascii="Arial" w:eastAsia="Times New Roman" w:hAnsi="Arial" w:cs="Arial"/>
-          <w:color w:val="000000"/>
-          <w:sz w:val="20"/>
-          <w:szCs w:val="20"/>
-          <w:lang w:val="es-ES" w:eastAsia="es-ES"/>
-        </w:rPr>
-        <w:t xml:space="preserve"> y recuperación.</w:t>
-      </w:r>
     </w:p>
     <w:p>
       <w:pPr>
@@ -4774,14 +4840,14 @@
           <w:lang w:val="es-ES"/>
         </w:rPr>
       </w:pPr>
-      <w:bookmarkStart w:id="2" w:name="_Toc401684807"/>
+      <w:bookmarkStart w:id="3" w:name="_Toc401844995"/>
       <w:r>
         <w:rPr>
           <w:lang w:val="es-ES"/>
         </w:rPr>
         <w:t>Desarrollo</w:t>
       </w:r>
-      <w:bookmarkEnd w:id="2"/>
+      <w:bookmarkEnd w:id="3"/>
     </w:p>
     <w:p>
       <w:pPr>
@@ -4790,14 +4856,14 @@
           <w:lang w:val="es-ES"/>
         </w:rPr>
       </w:pPr>
-      <w:bookmarkStart w:id="3" w:name="_Toc401684808"/>
+      <w:bookmarkStart w:id="4" w:name="_Toc401844996"/>
       <w:r>
         <w:rPr>
           <w:lang w:val="es-ES"/>
         </w:rPr>
         <w:t>Definición de Software y Hardware para Desarrollo</w:t>
       </w:r>
-      <w:bookmarkEnd w:id="3"/>
+      <w:bookmarkEnd w:id="4"/>
     </w:p>
     <w:p>
       <w:pPr>
@@ -4819,8 +4885,8 @@
         <w:tblLook w:val="04A0" w:firstRow="1" w:lastRow="0" w:firstColumn="1" w:lastColumn="0" w:noHBand="0" w:noVBand="1"/>
       </w:tblPr>
       <w:tblGrid>
-        <w:gridCol w:w="2263"/>
-        <w:gridCol w:w="7087"/>
+        <w:gridCol w:w="1838"/>
+        <w:gridCol w:w="7512"/>
       </w:tblGrid>
       <w:tr>
         <w:trPr>
@@ -4828,9 +4894,9 @@
         </w:trPr>
         <w:tc>
           <w:tcPr>
-            <w:tcW w:w="2263" w:type="dxa"/>
+            <w:tcW w:w="1838" w:type="dxa"/>
             <w:vMerge w:val="restart"/>
-            <w:shd w:val="clear" w:color="auto" w:fill="D3F0E2" w:themeFill="accent3" w:themeFillTint="33"/>
+            <w:shd w:val="clear" w:color="auto" w:fill="DFF0D3" w:themeFill="text2" w:themeFillTint="33"/>
             <w:vAlign w:val="center"/>
           </w:tcPr>
           <w:p>
@@ -4844,6 +4910,7 @@
             <w:r>
               <w:rPr>
                 <w:b/>
+                <w:sz w:val="20"/>
               </w:rPr>
               <w:t>RECURSOS DE HARDWARE PARA EL DESARROLLO</w:t>
             </w:r>
@@ -4851,7 +4918,7 @@
         </w:tc>
         <w:tc>
           <w:tcPr>
-            <w:tcW w:w="7087" w:type="dxa"/>
+            <w:tcW w:w="7512" w:type="dxa"/>
             <w:vAlign w:val="center"/>
           </w:tcPr>
           <w:p>
@@ -4877,9 +4944,9 @@
         </w:trPr>
         <w:tc>
           <w:tcPr>
-            <w:tcW w:w="2263" w:type="dxa"/>
+            <w:tcW w:w="1838" w:type="dxa"/>
             <w:vMerge/>
-            <w:shd w:val="clear" w:color="auto" w:fill="D3F0E2" w:themeFill="accent3" w:themeFillTint="33"/>
+            <w:shd w:val="clear" w:color="auto" w:fill="DFF0D3" w:themeFill="text2" w:themeFillTint="33"/>
           </w:tcPr>
           <w:p>
             <w:pPr>
@@ -4889,7 +4956,7 @@
         </w:tc>
         <w:tc>
           <w:tcPr>
-            <w:tcW w:w="7087" w:type="dxa"/>
+            <w:tcW w:w="7512" w:type="dxa"/>
             <w:vAlign w:val="center"/>
           </w:tcPr>
           <w:p>
@@ -4915,9 +4982,9 @@
         </w:trPr>
         <w:tc>
           <w:tcPr>
-            <w:tcW w:w="2263" w:type="dxa"/>
+            <w:tcW w:w="1838" w:type="dxa"/>
             <w:vMerge/>
-            <w:shd w:val="clear" w:color="auto" w:fill="D3F0E2" w:themeFill="accent3" w:themeFillTint="33"/>
+            <w:shd w:val="clear" w:color="auto" w:fill="DFF0D3" w:themeFill="text2" w:themeFillTint="33"/>
           </w:tcPr>
           <w:p>
             <w:pPr>
@@ -4927,7 +4994,7 @@
         </w:tc>
         <w:tc>
           <w:tcPr>
-            <w:tcW w:w="7087" w:type="dxa"/>
+            <w:tcW w:w="7512" w:type="dxa"/>
             <w:vAlign w:val="center"/>
           </w:tcPr>
           <w:p>
@@ -4959,11 +5026,12 @@
       <w:tblPr>
         <w:tblStyle w:val="Tablaconcuadrcula1"/>
         <w:tblW w:w="9351" w:type="dxa"/>
+        <w:tblLayout w:type="fixed"/>
         <w:tblLook w:val="04A0" w:firstRow="1" w:lastRow="0" w:firstColumn="1" w:lastColumn="0" w:noHBand="0" w:noVBand="1"/>
       </w:tblPr>
       <w:tblGrid>
-        <w:gridCol w:w="1619"/>
-        <w:gridCol w:w="7732"/>
+        <w:gridCol w:w="1838"/>
+        <w:gridCol w:w="7513"/>
       </w:tblGrid>
       <w:tr>
         <w:trPr>
@@ -4971,9 +5039,9 @@
         </w:trPr>
         <w:tc>
           <w:tcPr>
-            <w:tcW w:w="2263" w:type="dxa"/>
+            <w:tcW w:w="1838" w:type="dxa"/>
             <w:vMerge w:val="restart"/>
-            <w:shd w:val="clear" w:color="auto" w:fill="D3F0E2" w:themeFill="accent3" w:themeFillTint="33"/>
+            <w:shd w:val="clear" w:color="auto" w:fill="DFF0D3" w:themeFill="text2" w:themeFillTint="33"/>
             <w:vAlign w:val="center"/>
           </w:tcPr>
           <w:p>
@@ -4987,6 +5055,7 @@
             <w:r>
               <w:rPr>
                 <w:b/>
+                <w:sz w:val="20"/>
               </w:rPr>
               <w:t>RECURSOS DE SOFTWARE PARA EL DESARROLLO</w:t>
             </w:r>
@@ -4994,7 +5063,7 @@
         </w:tc>
         <w:tc>
           <w:tcPr>
-            <w:tcW w:w="7088" w:type="dxa"/>
+            <w:tcW w:w="7513" w:type="dxa"/>
             <w:vAlign w:val="center"/>
           </w:tcPr>
           <w:p>
@@ -5026,9 +5095,9 @@
         </w:trPr>
         <w:tc>
           <w:tcPr>
-            <w:tcW w:w="2263" w:type="dxa"/>
+            <w:tcW w:w="1838" w:type="dxa"/>
             <w:vMerge/>
-            <w:shd w:val="clear" w:color="auto" w:fill="D3F0E2" w:themeFill="accent3" w:themeFillTint="33"/>
+            <w:shd w:val="clear" w:color="auto" w:fill="DFF0D3" w:themeFill="text2" w:themeFillTint="33"/>
           </w:tcPr>
           <w:p>
             <w:pPr>
@@ -5038,7 +5107,7 @@
         </w:tc>
         <w:tc>
           <w:tcPr>
-            <w:tcW w:w="7088" w:type="dxa"/>
+            <w:tcW w:w="7513" w:type="dxa"/>
             <w:vAlign w:val="center"/>
           </w:tcPr>
           <w:p>
@@ -5074,9 +5143,9 @@
         </w:trPr>
         <w:tc>
           <w:tcPr>
-            <w:tcW w:w="2263" w:type="dxa"/>
+            <w:tcW w:w="1838" w:type="dxa"/>
             <w:vMerge/>
-            <w:shd w:val="clear" w:color="auto" w:fill="D3F0E2" w:themeFill="accent3" w:themeFillTint="33"/>
+            <w:shd w:val="clear" w:color="auto" w:fill="DFF0D3" w:themeFill="text2" w:themeFillTint="33"/>
           </w:tcPr>
           <w:p>
             <w:pPr>
@@ -5086,7 +5155,7 @@
         </w:tc>
         <w:tc>
           <w:tcPr>
-            <w:tcW w:w="7088" w:type="dxa"/>
+            <w:tcW w:w="7513" w:type="dxa"/>
             <w:vAlign w:val="center"/>
           </w:tcPr>
           <w:p>
@@ -5125,9 +5194,9 @@
         </w:trPr>
         <w:tc>
           <w:tcPr>
-            <w:tcW w:w="2263" w:type="dxa"/>
+            <w:tcW w:w="1838" w:type="dxa"/>
             <w:vMerge/>
-            <w:shd w:val="clear" w:color="auto" w:fill="D3F0E2" w:themeFill="accent3" w:themeFillTint="33"/>
+            <w:shd w:val="clear" w:color="auto" w:fill="DFF0D3" w:themeFill="text2" w:themeFillTint="33"/>
           </w:tcPr>
           <w:p>
             <w:pPr>
@@ -5137,7 +5206,7 @@
         </w:tc>
         <w:tc>
           <w:tcPr>
-            <w:tcW w:w="7088" w:type="dxa"/>
+            <w:tcW w:w="7513" w:type="dxa"/>
             <w:vAlign w:val="center"/>
           </w:tcPr>
           <w:p>
@@ -5207,9 +5276,9 @@
         </w:trPr>
         <w:tc>
           <w:tcPr>
-            <w:tcW w:w="2263" w:type="dxa"/>
+            <w:tcW w:w="1838" w:type="dxa"/>
             <w:vMerge/>
-            <w:shd w:val="clear" w:color="auto" w:fill="D3F0E2" w:themeFill="accent3" w:themeFillTint="33"/>
+            <w:shd w:val="clear" w:color="auto" w:fill="DFF0D3" w:themeFill="text2" w:themeFillTint="33"/>
           </w:tcPr>
           <w:p>
             <w:pPr>
@@ -5219,7 +5288,7 @@
         </w:tc>
         <w:tc>
           <w:tcPr>
-            <w:tcW w:w="7088" w:type="dxa"/>
+            <w:tcW w:w="7513" w:type="dxa"/>
             <w:vAlign w:val="center"/>
           </w:tcPr>
           <w:p>
@@ -5259,9 +5328,9 @@
         </w:trPr>
         <w:tc>
           <w:tcPr>
-            <w:tcW w:w="2263" w:type="dxa"/>
+            <w:tcW w:w="1838" w:type="dxa"/>
             <w:vMerge/>
-            <w:shd w:val="clear" w:color="auto" w:fill="D3F0E2" w:themeFill="accent3" w:themeFillTint="33"/>
+            <w:shd w:val="clear" w:color="auto" w:fill="DFF0D3" w:themeFill="text2" w:themeFillTint="33"/>
           </w:tcPr>
           <w:p>
             <w:pPr>
@@ -5271,7 +5340,7 @@
         </w:tc>
         <w:tc>
           <w:tcPr>
-            <w:tcW w:w="7088" w:type="dxa"/>
+            <w:tcW w:w="7513" w:type="dxa"/>
             <w:vAlign w:val="center"/>
           </w:tcPr>
           <w:p>
@@ -5311,9 +5380,9 @@
         </w:trPr>
         <w:tc>
           <w:tcPr>
-            <w:tcW w:w="2263" w:type="dxa"/>
+            <w:tcW w:w="1838" w:type="dxa"/>
             <w:vMerge/>
-            <w:shd w:val="clear" w:color="auto" w:fill="D3F0E2" w:themeFill="accent3" w:themeFillTint="33"/>
+            <w:shd w:val="clear" w:color="auto" w:fill="DFF0D3" w:themeFill="text2" w:themeFillTint="33"/>
           </w:tcPr>
           <w:p>
             <w:pPr>
@@ -5323,7 +5392,7 @@
         </w:tc>
         <w:tc>
           <w:tcPr>
-            <w:tcW w:w="7088" w:type="dxa"/>
+            <w:tcW w:w="7513" w:type="dxa"/>
             <w:vAlign w:val="center"/>
           </w:tcPr>
           <w:p>
@@ -5398,9 +5467,9 @@
         </w:trPr>
         <w:tc>
           <w:tcPr>
-            <w:tcW w:w="2263" w:type="dxa"/>
+            <w:tcW w:w="1838" w:type="dxa"/>
             <w:vMerge/>
-            <w:shd w:val="clear" w:color="auto" w:fill="D3F0E2" w:themeFill="accent3" w:themeFillTint="33"/>
+            <w:shd w:val="clear" w:color="auto" w:fill="DFF0D3" w:themeFill="text2" w:themeFillTint="33"/>
           </w:tcPr>
           <w:p>
             <w:pPr>
@@ -5413,7 +5482,7 @@
         </w:tc>
         <w:tc>
           <w:tcPr>
-            <w:tcW w:w="7088" w:type="dxa"/>
+            <w:tcW w:w="7513" w:type="dxa"/>
             <w:vAlign w:val="center"/>
           </w:tcPr>
           <w:p>
@@ -5483,9 +5552,9 @@
         </w:trPr>
         <w:tc>
           <w:tcPr>
-            <w:tcW w:w="2263" w:type="dxa"/>
+            <w:tcW w:w="1838" w:type="dxa"/>
             <w:vMerge/>
-            <w:shd w:val="clear" w:color="auto" w:fill="D3F0E2" w:themeFill="accent3" w:themeFillTint="33"/>
+            <w:shd w:val="clear" w:color="auto" w:fill="DFF0D3" w:themeFill="text2" w:themeFillTint="33"/>
           </w:tcPr>
           <w:p>
             <w:pPr>
@@ -5495,7 +5564,7 @@
         </w:tc>
         <w:tc>
           <w:tcPr>
-            <w:tcW w:w="7088" w:type="dxa"/>
+            <w:tcW w:w="7513" w:type="dxa"/>
             <w:vAlign w:val="center"/>
           </w:tcPr>
           <w:p>
@@ -5529,9 +5598,9 @@
         </w:trPr>
         <w:tc>
           <w:tcPr>
-            <w:tcW w:w="2263" w:type="dxa"/>
+            <w:tcW w:w="1838" w:type="dxa"/>
             <w:vMerge/>
-            <w:shd w:val="clear" w:color="auto" w:fill="D3F0E2" w:themeFill="accent3" w:themeFillTint="33"/>
+            <w:shd w:val="clear" w:color="auto" w:fill="DFF0D3" w:themeFill="text2" w:themeFillTint="33"/>
           </w:tcPr>
           <w:p>
             <w:pPr>
@@ -5541,7 +5610,7 @@
         </w:tc>
         <w:tc>
           <w:tcPr>
-            <w:tcW w:w="7088" w:type="dxa"/>
+            <w:tcW w:w="7513" w:type="dxa"/>
             <w:vAlign w:val="center"/>
           </w:tcPr>
           <w:p>
@@ -5587,9 +5656,9 @@
         </w:trPr>
         <w:tc>
           <w:tcPr>
-            <w:tcW w:w="2263" w:type="dxa"/>
+            <w:tcW w:w="1838" w:type="dxa"/>
             <w:vMerge/>
-            <w:shd w:val="clear" w:color="auto" w:fill="D3F0E2" w:themeFill="accent3" w:themeFillTint="33"/>
+            <w:shd w:val="clear" w:color="auto" w:fill="DFF0D3" w:themeFill="text2" w:themeFillTint="33"/>
           </w:tcPr>
           <w:p>
             <w:pPr>
@@ -5599,7 +5668,7 @@
         </w:tc>
         <w:tc>
           <w:tcPr>
-            <w:tcW w:w="7088" w:type="dxa"/>
+            <w:tcW w:w="7513" w:type="dxa"/>
             <w:vAlign w:val="center"/>
           </w:tcPr>
           <w:p>
@@ -5639,8 +5708,9 @@
         </w:trPr>
         <w:tc>
           <w:tcPr>
-            <w:tcW w:w="2263" w:type="dxa"/>
-            <w:shd w:val="clear" w:color="auto" w:fill="D3F0E2" w:themeFill="accent3" w:themeFillTint="33"/>
+            <w:tcW w:w="1838" w:type="dxa"/>
+            <w:vMerge/>
+            <w:shd w:val="clear" w:color="auto" w:fill="DFF0D3" w:themeFill="text2" w:themeFillTint="33"/>
           </w:tcPr>
           <w:p>
             <w:pPr>
@@ -5650,7 +5720,7 @@
         </w:tc>
         <w:tc>
           <w:tcPr>
-            <w:tcW w:w="7088" w:type="dxa"/>
+            <w:tcW w:w="7513" w:type="dxa"/>
             <w:vAlign w:val="center"/>
           </w:tcPr>
           <w:p>
@@ -5698,24 +5768,30 @@
     </w:tbl>
     <w:p>
       <w:pPr>
+        <w:rPr>
+          <w:lang w:val="es-ES"/>
+        </w:rPr>
+      </w:pPr>
+    </w:p>
+    <w:p>
+      <w:pPr>
         <w:pStyle w:val="Ttulo2"/>
         <w:rPr>
           <w:lang w:val="es-ES"/>
         </w:rPr>
       </w:pPr>
-      <w:bookmarkStart w:id="4" w:name="_Toc401684809"/>
+      <w:bookmarkStart w:id="5" w:name="_Toc401844997"/>
       <w:r>
         <w:rPr>
           <w:lang w:val="es-ES"/>
         </w:rPr>
-        <w:lastRenderedPageBreak/>
         <w:t>Reglas de Nombrado</w:t>
       </w:r>
-      <w:bookmarkEnd w:id="4"/>
+      <w:bookmarkEnd w:id="5"/>
     </w:p>
     <w:p>
       <w:pPr>
-        <w:pStyle w:val="Ttulo5"/>
+        <w:pStyle w:val="TtulodeTDC"/>
         <w:rPr>
           <w:noProof/>
           <w:lang w:val="es-ES"/>
@@ -5754,13 +5830,14 @@
         <w:tc>
           <w:tcPr>
             <w:tcW w:w="1980" w:type="dxa"/>
-            <w:shd w:val="clear" w:color="auto" w:fill="D3F0E2" w:themeFill="accent3" w:themeFillTint="33"/>
+            <w:shd w:val="clear" w:color="auto" w:fill="DFF0D3" w:themeFill="text2" w:themeFillTint="33"/>
           </w:tcPr>
           <w:p>
             <w:pPr>
               <w:jc w:val="center"/>
               <w:rPr>
                 <w:b/>
+                <w:sz w:val="20"/>
                 <w:lang w:val="es-AR" w:eastAsia="en-US"/>
               </w:rPr>
             </w:pPr>
@@ -5769,20 +5846,24 @@
         <w:tc>
           <w:tcPr>
             <w:tcW w:w="4394" w:type="dxa"/>
-            <w:shd w:val="clear" w:color="auto" w:fill="D3F0E2" w:themeFill="accent3" w:themeFillTint="33"/>
+            <w:shd w:val="clear" w:color="auto" w:fill="DFF0D3" w:themeFill="text2" w:themeFillTint="33"/>
           </w:tcPr>
           <w:p>
             <w:pPr>
               <w:jc w:val="center"/>
               <w:rPr>
-                <w:b/>
-                <w:lang w:val="es-AR" w:eastAsia="en-US"/>
-              </w:rPr>
-            </w:pPr>
-            <w:r>
-              <w:rPr>
-                <w:b/>
-                <w:lang w:val="es-AR" w:eastAsia="en-US"/>
+                <w:rFonts w:eastAsia="Calibri"/>
+                <w:b/>
+                <w:sz w:val="20"/>
+                <w:lang w:val="es-ES" w:eastAsia="en-US"/>
+              </w:rPr>
+            </w:pPr>
+            <w:r>
+              <w:rPr>
+                <w:rFonts w:eastAsia="Calibri"/>
+                <w:b/>
+                <w:sz w:val="20"/>
+                <w:lang w:val="es-ES" w:eastAsia="en-US"/>
               </w:rPr>
               <w:t>DESCRIPCIÓN</w:t>
             </w:r>
@@ -5791,20 +5872,24 @@
         <w:tc>
           <w:tcPr>
             <w:tcW w:w="2976" w:type="dxa"/>
-            <w:shd w:val="clear" w:color="auto" w:fill="D3F0E2" w:themeFill="accent3" w:themeFillTint="33"/>
+            <w:shd w:val="clear" w:color="auto" w:fill="DFF0D3" w:themeFill="text2" w:themeFillTint="33"/>
           </w:tcPr>
           <w:p>
             <w:pPr>
               <w:jc w:val="center"/>
               <w:rPr>
-                <w:b/>
-                <w:lang w:val="es-AR" w:eastAsia="en-US"/>
-              </w:rPr>
-            </w:pPr>
-            <w:r>
-              <w:rPr>
-                <w:b/>
-                <w:lang w:val="es-AR" w:eastAsia="en-US"/>
+                <w:rFonts w:eastAsia="Calibri"/>
+                <w:b/>
+                <w:sz w:val="20"/>
+                <w:lang w:val="es-ES" w:eastAsia="en-US"/>
+              </w:rPr>
+            </w:pPr>
+            <w:r>
+              <w:rPr>
+                <w:rFonts w:eastAsia="Calibri"/>
+                <w:b/>
+                <w:sz w:val="20"/>
+                <w:lang w:val="es-ES" w:eastAsia="en-US"/>
               </w:rPr>
               <w:t>EJEMPLO</w:t>
             </w:r>
@@ -5815,20 +5900,24 @@
         <w:tc>
           <w:tcPr>
             <w:tcW w:w="1980" w:type="dxa"/>
-            <w:shd w:val="clear" w:color="auto" w:fill="D3F0E2" w:themeFill="accent3" w:themeFillTint="33"/>
+            <w:shd w:val="clear" w:color="auto" w:fill="DFF0D3" w:themeFill="text2" w:themeFillTint="33"/>
           </w:tcPr>
           <w:p>
             <w:pPr>
               <w:jc w:val="left"/>
               <w:rPr>
-                <w:b/>
-                <w:lang w:val="es-AR" w:eastAsia="en-US"/>
-              </w:rPr>
-            </w:pPr>
-            <w:r>
-              <w:rPr>
-                <w:b/>
-                <w:lang w:val="es-AR" w:eastAsia="en-US"/>
+                <w:rFonts w:eastAsia="Calibri"/>
+                <w:b/>
+                <w:sz w:val="20"/>
+                <w:lang w:val="es-ES" w:eastAsia="en-US"/>
+              </w:rPr>
+            </w:pPr>
+            <w:r>
+              <w:rPr>
+                <w:rFonts w:eastAsia="Calibri"/>
+                <w:b/>
+                <w:sz w:val="20"/>
+                <w:lang w:val="es-ES" w:eastAsia="en-US"/>
               </w:rPr>
               <w:t xml:space="preserve">NOMBRE DE TABLAS </w:t>
             </w:r>
@@ -5891,22 +5980,26 @@
         <w:tc>
           <w:tcPr>
             <w:tcW w:w="1980" w:type="dxa"/>
-            <w:shd w:val="clear" w:color="auto" w:fill="D3F0E2" w:themeFill="accent3" w:themeFillTint="33"/>
+            <w:shd w:val="clear" w:color="auto" w:fill="DFF0D3" w:themeFill="text2" w:themeFillTint="33"/>
           </w:tcPr>
           <w:p>
             <w:pPr>
               <w:jc w:val="left"/>
               <w:rPr>
-                <w:b/>
-                <w:lang w:val="es-AR" w:eastAsia="en-US"/>
-              </w:rPr>
-            </w:pPr>
-            <w:r>
-              <w:rPr>
-                <w:b/>
-                <w:lang w:val="es-AR" w:eastAsia="en-US"/>
-              </w:rPr>
-              <w:t>ATRIBUTOS DE LAS TABLAS:</w:t>
+                <w:rFonts w:eastAsia="Calibri"/>
+                <w:b/>
+                <w:sz w:val="20"/>
+                <w:lang w:val="es-ES" w:eastAsia="en-US"/>
+              </w:rPr>
+            </w:pPr>
+            <w:r>
+              <w:rPr>
+                <w:rFonts w:eastAsia="Calibri"/>
+                <w:b/>
+                <w:sz w:val="20"/>
+                <w:lang w:val="es-ES" w:eastAsia="en-US"/>
+              </w:rPr>
+              <w:t>ATRIBUTOS DE LAS TABLAS</w:t>
             </w:r>
           </w:p>
         </w:tc>
@@ -5962,20 +6055,24 @@
         <w:tc>
           <w:tcPr>
             <w:tcW w:w="1980" w:type="dxa"/>
-            <w:shd w:val="clear" w:color="auto" w:fill="D3F0E2" w:themeFill="accent3" w:themeFillTint="33"/>
+            <w:shd w:val="clear" w:color="auto" w:fill="DFF0D3" w:themeFill="text2" w:themeFillTint="33"/>
           </w:tcPr>
           <w:p>
             <w:pPr>
               <w:jc w:val="left"/>
               <w:rPr>
-                <w:b/>
-                <w:lang w:val="es-AR" w:eastAsia="en-US"/>
-              </w:rPr>
-            </w:pPr>
-            <w:r>
-              <w:rPr>
-                <w:b/>
-                <w:lang w:val="es-AR" w:eastAsia="en-US"/>
+                <w:rFonts w:eastAsia="Calibri"/>
+                <w:b/>
+                <w:sz w:val="20"/>
+                <w:lang w:val="es-ES" w:eastAsia="en-US"/>
+              </w:rPr>
+            </w:pPr>
+            <w:r>
+              <w:rPr>
+                <w:rFonts w:eastAsia="Calibri"/>
+                <w:b/>
+                <w:sz w:val="20"/>
+                <w:lang w:val="es-ES" w:eastAsia="en-US"/>
               </w:rPr>
               <w:t>CLAVES PRIMARIAS</w:t>
             </w:r>
@@ -6044,20 +6141,24 @@
         <w:tc>
           <w:tcPr>
             <w:tcW w:w="1980" w:type="dxa"/>
-            <w:shd w:val="clear" w:color="auto" w:fill="D3F0E2" w:themeFill="accent3" w:themeFillTint="33"/>
+            <w:shd w:val="clear" w:color="auto" w:fill="DFF0D3" w:themeFill="text2" w:themeFillTint="33"/>
           </w:tcPr>
           <w:p>
             <w:pPr>
               <w:jc w:val="left"/>
               <w:rPr>
-                <w:b/>
-                <w:lang w:val="es-AR" w:eastAsia="en-US"/>
-              </w:rPr>
-            </w:pPr>
-            <w:r>
-              <w:rPr>
-                <w:b/>
-                <w:lang w:val="es-AR" w:eastAsia="en-US"/>
+                <w:rFonts w:eastAsia="Calibri"/>
+                <w:b/>
+                <w:sz w:val="20"/>
+                <w:lang w:val="es-ES" w:eastAsia="en-US"/>
+              </w:rPr>
+            </w:pPr>
+            <w:r>
+              <w:rPr>
+                <w:rFonts w:eastAsia="Calibri"/>
+                <w:b/>
+                <w:sz w:val="20"/>
+                <w:lang w:val="es-ES" w:eastAsia="en-US"/>
               </w:rPr>
               <w:t>CLAVES FORÁNEAS</w:t>
             </w:r>
@@ -6113,7 +6214,7 @@
     </w:p>
     <w:p>
       <w:pPr>
-        <w:pStyle w:val="Ttulo5"/>
+        <w:pStyle w:val="TtulodeTDC"/>
         <w:rPr>
           <w:lang w:val="es-AR" w:eastAsia="en-US"/>
         </w:rPr>
@@ -6147,7 +6248,7 @@
         <w:tc>
           <w:tcPr>
             <w:tcW w:w="1980" w:type="dxa"/>
-            <w:shd w:val="clear" w:color="auto" w:fill="D3F0E2" w:themeFill="accent3" w:themeFillTint="33"/>
+            <w:shd w:val="clear" w:color="auto" w:fill="DFF0D3" w:themeFill="text2" w:themeFillTint="33"/>
           </w:tcPr>
           <w:p>
             <w:pPr>
@@ -6162,20 +6263,24 @@
         <w:tc>
           <w:tcPr>
             <w:tcW w:w="4394" w:type="dxa"/>
-            <w:shd w:val="clear" w:color="auto" w:fill="D3F0E2" w:themeFill="accent3" w:themeFillTint="33"/>
+            <w:shd w:val="clear" w:color="auto" w:fill="DFF0D3" w:themeFill="text2" w:themeFillTint="33"/>
           </w:tcPr>
           <w:p>
             <w:pPr>
               <w:jc w:val="center"/>
               <w:rPr>
-                <w:b/>
-                <w:lang w:val="es-AR" w:eastAsia="en-US"/>
-              </w:rPr>
-            </w:pPr>
-            <w:r>
-              <w:rPr>
-                <w:b/>
-                <w:lang w:val="es-AR" w:eastAsia="en-US"/>
+                <w:rFonts w:eastAsia="Calibri"/>
+                <w:b/>
+                <w:sz w:val="20"/>
+                <w:lang w:val="es-ES" w:eastAsia="en-US"/>
+              </w:rPr>
+            </w:pPr>
+            <w:r>
+              <w:rPr>
+                <w:rFonts w:eastAsia="Calibri"/>
+                <w:b/>
+                <w:sz w:val="20"/>
+                <w:lang w:val="es-ES" w:eastAsia="en-US"/>
               </w:rPr>
               <w:t>DESCRIPCIÓN</w:t>
             </w:r>
@@ -6184,20 +6289,24 @@
         <w:tc>
           <w:tcPr>
             <w:tcW w:w="2976" w:type="dxa"/>
-            <w:shd w:val="clear" w:color="auto" w:fill="D3F0E2" w:themeFill="accent3" w:themeFillTint="33"/>
+            <w:shd w:val="clear" w:color="auto" w:fill="DFF0D3" w:themeFill="text2" w:themeFillTint="33"/>
           </w:tcPr>
           <w:p>
             <w:pPr>
               <w:jc w:val="center"/>
               <w:rPr>
-                <w:b/>
-                <w:lang w:val="es-AR" w:eastAsia="en-US"/>
-              </w:rPr>
-            </w:pPr>
-            <w:r>
-              <w:rPr>
-                <w:b/>
-                <w:lang w:val="es-AR" w:eastAsia="en-US"/>
+                <w:rFonts w:eastAsia="Calibri"/>
+                <w:b/>
+                <w:sz w:val="20"/>
+                <w:lang w:val="es-ES" w:eastAsia="en-US"/>
+              </w:rPr>
+            </w:pPr>
+            <w:r>
+              <w:rPr>
+                <w:rFonts w:eastAsia="Calibri"/>
+                <w:b/>
+                <w:sz w:val="20"/>
+                <w:lang w:val="es-ES" w:eastAsia="en-US"/>
               </w:rPr>
               <w:t>EJEMPLO</w:t>
             </w:r>
@@ -6208,20 +6317,24 @@
         <w:tc>
           <w:tcPr>
             <w:tcW w:w="1980" w:type="dxa"/>
-            <w:shd w:val="clear" w:color="auto" w:fill="D3F0E2" w:themeFill="accent3" w:themeFillTint="33"/>
+            <w:shd w:val="clear" w:color="auto" w:fill="DFF0D3" w:themeFill="text2" w:themeFillTint="33"/>
           </w:tcPr>
           <w:p>
             <w:pPr>
               <w:jc w:val="left"/>
               <w:rPr>
-                <w:b/>
-                <w:lang w:val="es-AR" w:eastAsia="en-US"/>
-              </w:rPr>
-            </w:pPr>
-            <w:r>
-              <w:rPr>
-                <w:b/>
-                <w:lang w:val="es-ES"/>
+                <w:rFonts w:eastAsia="Calibri"/>
+                <w:b/>
+                <w:sz w:val="20"/>
+                <w:lang w:val="es-ES" w:eastAsia="en-US"/>
+              </w:rPr>
+            </w:pPr>
+            <w:r>
+              <w:rPr>
+                <w:rFonts w:eastAsia="Calibri"/>
+                <w:b/>
+                <w:sz w:val="20"/>
+                <w:lang w:val="es-ES" w:eastAsia="en-US"/>
               </w:rPr>
               <w:t>NOMBRE DE LAS CLASES</w:t>
             </w:r>
@@ -6291,20 +6404,24 @@
         <w:tc>
           <w:tcPr>
             <w:tcW w:w="1980" w:type="dxa"/>
-            <w:shd w:val="clear" w:color="auto" w:fill="D3F0E2" w:themeFill="accent3" w:themeFillTint="33"/>
+            <w:shd w:val="clear" w:color="auto" w:fill="DFF0D3" w:themeFill="text2" w:themeFillTint="33"/>
           </w:tcPr>
           <w:p>
             <w:pPr>
               <w:jc w:val="left"/>
               <w:rPr>
-                <w:b/>
-                <w:lang w:val="es-AR" w:eastAsia="en-US"/>
-              </w:rPr>
-            </w:pPr>
-            <w:r>
-              <w:rPr>
-                <w:b/>
-                <w:lang w:val="es-ES"/>
+                <w:rFonts w:eastAsia="Calibri"/>
+                <w:b/>
+                <w:sz w:val="20"/>
+                <w:lang w:val="es-ES" w:eastAsia="en-US"/>
+              </w:rPr>
+            </w:pPr>
+            <w:r>
+              <w:rPr>
+                <w:rFonts w:eastAsia="Calibri"/>
+                <w:b/>
+                <w:sz w:val="20"/>
+                <w:lang w:val="es-ES" w:eastAsia="en-US"/>
               </w:rPr>
               <w:t>NOMBRE DE LOS ATRIBUTOS</w:t>
             </w:r>
@@ -6354,20 +6471,24 @@
         <w:tc>
           <w:tcPr>
             <w:tcW w:w="1980" w:type="dxa"/>
-            <w:shd w:val="clear" w:color="auto" w:fill="D3F0E2" w:themeFill="accent3" w:themeFillTint="33"/>
+            <w:shd w:val="clear" w:color="auto" w:fill="DFF0D3" w:themeFill="text2" w:themeFillTint="33"/>
           </w:tcPr>
           <w:p>
             <w:pPr>
               <w:jc w:val="left"/>
               <w:rPr>
-                <w:b/>
-                <w:lang w:val="es-AR" w:eastAsia="en-US"/>
-              </w:rPr>
-            </w:pPr>
-            <w:r>
-              <w:rPr>
-                <w:b/>
-                <w:lang w:val="es-ES"/>
+                <w:rFonts w:eastAsia="Calibri"/>
+                <w:b/>
+                <w:sz w:val="20"/>
+                <w:lang w:val="es-ES" w:eastAsia="en-US"/>
+              </w:rPr>
+            </w:pPr>
+            <w:r>
+              <w:rPr>
+                <w:rFonts w:eastAsia="Calibri"/>
+                <w:b/>
+                <w:sz w:val="20"/>
+                <w:lang w:val="es-ES" w:eastAsia="en-US"/>
               </w:rPr>
               <w:t>ENNUMERADOS Y CONSTANTES</w:t>
             </w:r>
@@ -6427,20 +6548,24 @@
         <w:tc>
           <w:tcPr>
             <w:tcW w:w="1980" w:type="dxa"/>
-            <w:shd w:val="clear" w:color="auto" w:fill="D3F0E2" w:themeFill="accent3" w:themeFillTint="33"/>
+            <w:shd w:val="clear" w:color="auto" w:fill="DFF0D3" w:themeFill="text2" w:themeFillTint="33"/>
           </w:tcPr>
           <w:p>
             <w:pPr>
               <w:jc w:val="left"/>
               <w:rPr>
-                <w:b/>
-                <w:lang w:val="es-AR" w:eastAsia="en-US"/>
-              </w:rPr>
-            </w:pPr>
-            <w:r>
-              <w:rPr>
-                <w:b/>
-                <w:lang w:val="es-ES"/>
+                <w:rFonts w:eastAsia="Calibri"/>
+                <w:b/>
+                <w:sz w:val="20"/>
+                <w:lang w:val="es-ES" w:eastAsia="en-US"/>
+              </w:rPr>
+            </w:pPr>
+            <w:r>
+              <w:rPr>
+                <w:rFonts w:eastAsia="Calibri"/>
+                <w:b/>
+                <w:sz w:val="20"/>
+                <w:lang w:val="es-ES" w:eastAsia="en-US"/>
               </w:rPr>
               <w:t>VECTORES</w:t>
             </w:r>
@@ -6490,20 +6615,24 @@
         <w:tc>
           <w:tcPr>
             <w:tcW w:w="1980" w:type="dxa"/>
-            <w:shd w:val="clear" w:color="auto" w:fill="D3F0E2" w:themeFill="accent3" w:themeFillTint="33"/>
+            <w:shd w:val="clear" w:color="auto" w:fill="DFF0D3" w:themeFill="text2" w:themeFillTint="33"/>
           </w:tcPr>
           <w:p>
             <w:pPr>
               <w:jc w:val="left"/>
               <w:rPr>
-                <w:b/>
-                <w:lang w:val="es-ES"/>
-              </w:rPr>
-            </w:pPr>
-            <w:r>
-              <w:rPr>
-                <w:b/>
-                <w:lang w:val="es-ES"/>
+                <w:rFonts w:eastAsia="Calibri"/>
+                <w:b/>
+                <w:sz w:val="20"/>
+                <w:lang w:val="es-ES" w:eastAsia="en-US"/>
+              </w:rPr>
+            </w:pPr>
+            <w:r>
+              <w:rPr>
+                <w:rFonts w:eastAsia="Calibri"/>
+                <w:b/>
+                <w:sz w:val="20"/>
+                <w:lang w:val="es-ES" w:eastAsia="en-US"/>
               </w:rPr>
               <w:t>LISTAS</w:t>
             </w:r>
@@ -6553,20 +6682,24 @@
         <w:tc>
           <w:tcPr>
             <w:tcW w:w="1980" w:type="dxa"/>
-            <w:shd w:val="clear" w:color="auto" w:fill="D3F0E2" w:themeFill="accent3" w:themeFillTint="33"/>
+            <w:shd w:val="clear" w:color="auto" w:fill="DFF0D3" w:themeFill="text2" w:themeFillTint="33"/>
           </w:tcPr>
           <w:p>
             <w:pPr>
               <w:jc w:val="left"/>
               <w:rPr>
-                <w:b/>
-                <w:lang w:val="es-ES"/>
-              </w:rPr>
-            </w:pPr>
-            <w:r>
-              <w:rPr>
-                <w:b/>
-                <w:lang w:val="es-ES"/>
+                <w:rFonts w:eastAsia="Calibri"/>
+                <w:b/>
+                <w:sz w:val="20"/>
+                <w:lang w:val="es-ES" w:eastAsia="en-US"/>
+              </w:rPr>
+            </w:pPr>
+            <w:r>
+              <w:rPr>
+                <w:rFonts w:eastAsia="Calibri"/>
+                <w:b/>
+                <w:sz w:val="20"/>
+                <w:lang w:val="es-ES" w:eastAsia="en-US"/>
               </w:rPr>
               <w:t>MÉTODOS</w:t>
             </w:r>
@@ -6680,21 +6813,26 @@
         <w:tc>
           <w:tcPr>
             <w:tcW w:w="1980" w:type="dxa"/>
-            <w:shd w:val="clear" w:color="auto" w:fill="D3F0E2" w:themeFill="accent3" w:themeFillTint="33"/>
+            <w:shd w:val="clear" w:color="auto" w:fill="DFF0D3" w:themeFill="text2" w:themeFillTint="33"/>
           </w:tcPr>
           <w:p>
             <w:pPr>
               <w:jc w:val="left"/>
               <w:rPr>
-                <w:b/>
-                <w:lang w:val="es-ES"/>
-              </w:rPr>
-            </w:pPr>
-            <w:r>
-              <w:rPr>
-                <w:b/>
-                <w:lang w:val="es-ES"/>
-              </w:rPr>
+                <w:rFonts w:eastAsia="Calibri"/>
+                <w:b/>
+                <w:sz w:val="20"/>
+                <w:lang w:val="es-ES" w:eastAsia="en-US"/>
+              </w:rPr>
+            </w:pPr>
+            <w:r>
+              <w:rPr>
+                <w:rFonts w:eastAsia="Calibri"/>
+                <w:b/>
+                <w:sz w:val="20"/>
+                <w:lang w:val="es-ES" w:eastAsia="en-US"/>
+              </w:rPr>
+              <w:lastRenderedPageBreak/>
               <w:t>MÉTODOS GESTORES</w:t>
             </w:r>
           </w:p>
@@ -6756,7 +6894,6 @@
               <w:rPr>
                 <w:lang w:val="es-ES"/>
               </w:rPr>
-              <w:lastRenderedPageBreak/>
               <w:t>obtenerPorId</w:t>
             </w:r>
             <w:proofErr w:type="spellEnd"/>
@@ -6845,7 +6982,7 @@
     </w:p>
     <w:p>
       <w:pPr>
-        <w:pStyle w:val="Ttulo5"/>
+        <w:pStyle w:val="TtulodeTDC"/>
         <w:rPr>
           <w:noProof/>
           <w:lang w:val="es-ES"/>
@@ -6883,7 +7020,7 @@
         <w:tc>
           <w:tcPr>
             <w:tcW w:w="1980" w:type="dxa"/>
-            <w:shd w:val="clear" w:color="auto" w:fill="D3F0E2" w:themeFill="accent3" w:themeFillTint="33"/>
+            <w:shd w:val="clear" w:color="auto" w:fill="DFF0D3" w:themeFill="text2" w:themeFillTint="33"/>
           </w:tcPr>
           <w:p>
             <w:pPr>
@@ -6898,19 +7035,21 @@
         <w:tc>
           <w:tcPr>
             <w:tcW w:w="4394" w:type="dxa"/>
-            <w:shd w:val="clear" w:color="auto" w:fill="D3F0E2" w:themeFill="accent3" w:themeFillTint="33"/>
+            <w:shd w:val="clear" w:color="auto" w:fill="DFF0D3" w:themeFill="text2" w:themeFillTint="33"/>
           </w:tcPr>
           <w:p>
             <w:pPr>
               <w:jc w:val="center"/>
               <w:rPr>
                 <w:b/>
+                <w:sz w:val="20"/>
                 <w:lang w:val="es-AR" w:eastAsia="en-US"/>
               </w:rPr>
             </w:pPr>
             <w:r>
               <w:rPr>
                 <w:b/>
+                <w:sz w:val="20"/>
                 <w:lang w:val="es-AR" w:eastAsia="en-US"/>
               </w:rPr>
               <w:t>DESCRIPCIÓN</w:t>
@@ -6920,19 +7059,21 @@
         <w:tc>
           <w:tcPr>
             <w:tcW w:w="2976" w:type="dxa"/>
-            <w:shd w:val="clear" w:color="auto" w:fill="D3F0E2" w:themeFill="accent3" w:themeFillTint="33"/>
+            <w:shd w:val="clear" w:color="auto" w:fill="DFF0D3" w:themeFill="text2" w:themeFillTint="33"/>
           </w:tcPr>
           <w:p>
             <w:pPr>
               <w:jc w:val="center"/>
               <w:rPr>
                 <w:b/>
+                <w:sz w:val="20"/>
                 <w:lang w:val="es-AR" w:eastAsia="en-US"/>
               </w:rPr>
             </w:pPr>
             <w:r>
               <w:rPr>
                 <w:b/>
+                <w:sz w:val="20"/>
                 <w:lang w:val="es-AR" w:eastAsia="en-US"/>
               </w:rPr>
               <w:t>EJEMPLO</w:t>
@@ -6945,7 +7086,7 @@
           <w:tcPr>
             <w:tcW w:w="1980" w:type="dxa"/>
             <w:vMerge w:val="restart"/>
-            <w:shd w:val="clear" w:color="auto" w:fill="D3F0E2" w:themeFill="accent3" w:themeFillTint="33"/>
+            <w:shd w:val="clear" w:color="auto" w:fill="DFF0D3" w:themeFill="text2" w:themeFillTint="33"/>
             <w:vAlign w:val="center"/>
           </w:tcPr>
           <w:p>
@@ -6959,6 +7100,7 @@
             <w:r>
               <w:rPr>
                 <w:b/>
+                <w:sz w:val="20"/>
                 <w:lang w:val="es-ES"/>
               </w:rPr>
               <w:t>CONTROLES DE FORMULARIOS</w:t>
@@ -7008,7 +7150,7 @@
           <w:tcPr>
             <w:tcW w:w="1980" w:type="dxa"/>
             <w:vMerge/>
-            <w:shd w:val="clear" w:color="auto" w:fill="D3F0E2" w:themeFill="accent3" w:themeFillTint="33"/>
+            <w:shd w:val="clear" w:color="auto" w:fill="DFF0D3" w:themeFill="text2" w:themeFillTint="33"/>
           </w:tcPr>
           <w:p>
             <w:pPr>
@@ -7075,7 +7217,7 @@
           <w:tcPr>
             <w:tcW w:w="1980" w:type="dxa"/>
             <w:vMerge/>
-            <w:shd w:val="clear" w:color="auto" w:fill="D3F0E2" w:themeFill="accent3" w:themeFillTint="33"/>
+            <w:shd w:val="clear" w:color="auto" w:fill="DFF0D3" w:themeFill="text2" w:themeFillTint="33"/>
           </w:tcPr>
           <w:p>
             <w:pPr>
@@ -7142,7 +7284,7 @@
           <w:tcPr>
             <w:tcW w:w="1980" w:type="dxa"/>
             <w:vMerge/>
-            <w:shd w:val="clear" w:color="auto" w:fill="D3F0E2" w:themeFill="accent3" w:themeFillTint="33"/>
+            <w:shd w:val="clear" w:color="auto" w:fill="DFF0D3" w:themeFill="text2" w:themeFillTint="33"/>
           </w:tcPr>
           <w:p>
             <w:pPr>
@@ -7209,7 +7351,7 @@
           <w:tcPr>
             <w:tcW w:w="1980" w:type="dxa"/>
             <w:vMerge/>
-            <w:shd w:val="clear" w:color="auto" w:fill="D3F0E2" w:themeFill="accent3" w:themeFillTint="33"/>
+            <w:shd w:val="clear" w:color="auto" w:fill="DFF0D3" w:themeFill="text2" w:themeFillTint="33"/>
           </w:tcPr>
           <w:p>
             <w:pPr>
@@ -7276,7 +7418,7 @@
           <w:tcPr>
             <w:tcW w:w="1980" w:type="dxa"/>
             <w:vMerge/>
-            <w:shd w:val="clear" w:color="auto" w:fill="D3F0E2" w:themeFill="accent3" w:themeFillTint="33"/>
+            <w:shd w:val="clear" w:color="auto" w:fill="DFF0D3" w:themeFill="text2" w:themeFillTint="33"/>
           </w:tcPr>
           <w:p>
             <w:pPr>
@@ -7339,7 +7481,7 @@
           <w:tcPr>
             <w:tcW w:w="1980" w:type="dxa"/>
             <w:vMerge/>
-            <w:shd w:val="clear" w:color="auto" w:fill="D3F0E2" w:themeFill="accent3" w:themeFillTint="33"/>
+            <w:shd w:val="clear" w:color="auto" w:fill="DFF0D3" w:themeFill="text2" w:themeFillTint="33"/>
           </w:tcPr>
           <w:p>
             <w:pPr>
@@ -7401,7 +7543,7 @@
           <w:tcPr>
             <w:tcW w:w="1980" w:type="dxa"/>
             <w:vMerge/>
-            <w:shd w:val="clear" w:color="auto" w:fill="D3F0E2" w:themeFill="accent3" w:themeFillTint="33"/>
+            <w:shd w:val="clear" w:color="auto" w:fill="DFF0D3" w:themeFill="text2" w:themeFillTint="33"/>
           </w:tcPr>
           <w:p>
             <w:pPr>
@@ -7463,7 +7605,7 @@
           <w:tcPr>
             <w:tcW w:w="1980" w:type="dxa"/>
             <w:vMerge/>
-            <w:shd w:val="clear" w:color="auto" w:fill="D3F0E2" w:themeFill="accent3" w:themeFillTint="33"/>
+            <w:shd w:val="clear" w:color="auto" w:fill="DFF0D3" w:themeFill="text2" w:themeFillTint="33"/>
           </w:tcPr>
           <w:p>
             <w:pPr>
@@ -7525,7 +7667,7 @@
           <w:tcPr>
             <w:tcW w:w="1980" w:type="dxa"/>
             <w:vMerge/>
-            <w:shd w:val="clear" w:color="auto" w:fill="D3F0E2" w:themeFill="accent3" w:themeFillTint="33"/>
+            <w:shd w:val="clear" w:color="auto" w:fill="DFF0D3" w:themeFill="text2" w:themeFillTint="33"/>
           </w:tcPr>
           <w:p>
             <w:pPr>
@@ -7591,7 +7733,7 @@
           <w:tcPr>
             <w:tcW w:w="1980" w:type="dxa"/>
             <w:vMerge/>
-            <w:shd w:val="clear" w:color="auto" w:fill="D3F0E2" w:themeFill="accent3" w:themeFillTint="33"/>
+            <w:shd w:val="clear" w:color="auto" w:fill="DFF0D3" w:themeFill="text2" w:themeFillTint="33"/>
           </w:tcPr>
           <w:p>
             <w:pPr>
@@ -7658,7 +7800,7 @@
           <w:tcPr>
             <w:tcW w:w="1980" w:type="dxa"/>
             <w:vMerge/>
-            <w:shd w:val="clear" w:color="auto" w:fill="D3F0E2" w:themeFill="accent3" w:themeFillTint="33"/>
+            <w:shd w:val="clear" w:color="auto" w:fill="DFF0D3" w:themeFill="text2" w:themeFillTint="33"/>
           </w:tcPr>
           <w:p>
             <w:pPr>
@@ -7725,7 +7867,7 @@
           <w:tcPr>
             <w:tcW w:w="1980" w:type="dxa"/>
             <w:vMerge/>
-            <w:shd w:val="clear" w:color="auto" w:fill="D3F0E2" w:themeFill="accent3" w:themeFillTint="33"/>
+            <w:shd w:val="clear" w:color="auto" w:fill="DFF0D3" w:themeFill="text2" w:themeFillTint="33"/>
           </w:tcPr>
           <w:p>
             <w:pPr>
@@ -7799,7 +7941,7 @@
     </w:p>
     <w:p>
       <w:pPr>
-        <w:pStyle w:val="Ttulo5"/>
+        <w:pStyle w:val="TtulodeTDC"/>
         <w:rPr>
           <w:lang w:val="es-ES"/>
         </w:rPr>
@@ -7856,6 +7998,7 @@
         <w:spacing w:line="240" w:lineRule="auto"/>
       </w:pPr>
       <w:r>
+        <w:lastRenderedPageBreak/>
         <w:t>SELECT ……</w:t>
       </w:r>
     </w:p>
@@ -7872,7 +8015,6 @@
         <w:spacing w:line="240" w:lineRule="auto"/>
       </w:pPr>
       <w:r>
-        <w:lastRenderedPageBreak/>
         <w:t>WHERE ……</w:t>
       </w:r>
     </w:p>
@@ -7946,7 +8088,7 @@
     </w:p>
     <w:p>
       <w:pPr>
-        <w:pStyle w:val="Ttulo5"/>
+        <w:pStyle w:val="TtulodeTDC"/>
         <w:rPr>
           <w:lang w:val="es-ES"/>
         </w:rPr>
@@ -8035,12 +8177,14 @@
           <w:lang w:val="es-ES"/>
         </w:rPr>
       </w:pPr>
+      <w:bookmarkStart w:id="6" w:name="_Toc401844998"/>
       <w:r>
         <w:rPr>
           <w:lang w:val="es-ES"/>
         </w:rPr>
         <w:t>Gestión de Configuración</w:t>
       </w:r>
+      <w:bookmarkEnd w:id="6"/>
     </w:p>
     <w:p>
       <w:pPr>
@@ -8223,6 +8367,8 @@
       <w:pPr>
         <w:jc w:val="left"/>
         <w:rPr>
+          <w:i/>
+          <w:color w:val="63A537" w:themeColor="text2"/>
           <w:lang w:val="es-AR"/>
         </w:rPr>
       </w:pPr>
@@ -8250,7 +8396,31 @@
     </w:p>
     <w:p>
       <w:pPr>
-        <w:pStyle w:val="Ttulo2"/>
+        <w:jc w:val="left"/>
+        <w:rPr>
+          <w:lang w:val="es-AR"/>
+        </w:rPr>
+      </w:pPr>
+    </w:p>
+    <w:p>
+      <w:pPr>
+        <w:jc w:val="left"/>
+        <w:rPr>
+          <w:lang w:val="es-AR"/>
+        </w:rPr>
+      </w:pPr>
+    </w:p>
+    <w:p>
+      <w:pPr>
+        <w:jc w:val="left"/>
+        <w:rPr>
+          <w:lang w:val="es-AR"/>
+        </w:rPr>
+      </w:pPr>
+    </w:p>
+    <w:p>
+      <w:pPr>
+        <w:pStyle w:val="TtulodeTDC"/>
         <w:rPr>
           <w:lang w:val="es-AR"/>
         </w:rPr>
@@ -8259,10 +8429,9 @@
         <w:rPr>
           <w:lang w:val="es-AR"/>
         </w:rPr>
+        <w:lastRenderedPageBreak/>
         <w:t>Estructura de Repositorio de Documentación</w:t>
       </w:r>
-      <w:bookmarkStart w:id="5" w:name="_GoBack"/>
-      <w:bookmarkEnd w:id="5"/>
     </w:p>
     <w:p>
       <w:pPr>
@@ -8270,6 +8439,53 @@
           <w:lang w:val="es-AR"/>
         </w:rPr>
       </w:pPr>
+      <w:r>
+        <w:rPr>
+          <w:noProof/>
+          <w:lang w:val="es-ES" w:eastAsia="es-ES"/>
+        </w:rPr>
+        <w:drawing>
+          <wp:inline distT="0" distB="0" distL="0" distR="0" wp14:anchorId="6679E463" wp14:editId="132868E9">
+            <wp:extent cx="2495550" cy="5838825"/>
+            <wp:effectExtent l="0" t="0" r="0" b="9525"/>
+            <wp:docPr id="32" name="Imagen 32"/>
+            <wp:cNvGraphicFramePr>
+              <a:graphicFrameLocks xmlns:a="http://schemas.openxmlformats.org/drawingml/2006/main" noChangeAspect="1"/>
+            </wp:cNvGraphicFramePr>
+            <a:graphic xmlns:a="http://schemas.openxmlformats.org/drawingml/2006/main">
+              <a:graphicData uri="http://schemas.openxmlformats.org/drawingml/2006/picture">
+                <pic:pic xmlns:pic="http://schemas.openxmlformats.org/drawingml/2006/picture">
+                  <pic:nvPicPr>
+                    <pic:cNvPr id="32" name="Repositorio completo.jpg"/>
+                    <pic:cNvPicPr/>
+                  </pic:nvPicPr>
+                  <pic:blipFill>
+                    <a:blip r:embed="rId15">
+                      <a:extLst>
+                        <a:ext uri="{28A0092B-C50C-407E-A947-70E740481C1C}">
+                          <a14:useLocalDpi xmlns:a14="http://schemas.microsoft.com/office/drawing/2010/main" val="0"/>
+                        </a:ext>
+                      </a:extLst>
+                    </a:blip>
+                    <a:stretch>
+                      <a:fillRect/>
+                    </a:stretch>
+                  </pic:blipFill>
+                  <pic:spPr>
+                    <a:xfrm>
+                      <a:off x="0" y="0"/>
+                      <a:ext cx="2495550" cy="5838825"/>
+                    </a:xfrm>
+                    <a:prstGeom prst="rect">
+                      <a:avLst/>
+                    </a:prstGeom>
+                  </pic:spPr>
+                </pic:pic>
+              </a:graphicData>
+            </a:graphic>
+          </wp:inline>
+        </w:drawing>
+      </w:r>
     </w:p>
     <w:p>
       <w:pPr>
@@ -8281,29 +8497,328 @@
         <w:rPr>
           <w:lang w:val="es-ES"/>
         </w:rPr>
-        <w:t>Dos repos</w:t>
+        <w:t xml:space="preserve">Como podemos ver en la imagen el repositorio de Documentación está estructurado por </w:t>
       </w:r>
-    </w:p>
-    <w:p>
-      <w:pPr>
-        <w:rPr>
-          <w:lang w:val="es-ES"/>
-        </w:rPr>
-      </w:pPr>
       <w:r>
         <w:rPr>
           <w:lang w:val="es-ES"/>
         </w:rPr>
-        <w:t>Captura de la estructura</w:t>
+        <w:t>cuatro</w:t>
       </w:r>
-      <w:proofErr w:type="gramStart"/>
       <w:r>
         <w:rPr>
           <w:lang w:val="es-ES"/>
         </w:rPr>
-        <w:t>..</w:t>
+        <w:t xml:space="preserve"> carpetas principales. Estas son:</w:t>
       </w:r>
-      <w:proofErr w:type="gramEnd"/>
+    </w:p>
+    <w:p>
+      <w:pPr>
+        <w:rPr>
+          <w:lang w:val="es-ES"/>
+        </w:rPr>
+      </w:pPr>
+      <w:r>
+        <w:rPr>
+          <w:noProof/>
+          <w:lang w:val="es-ES" w:eastAsia="es-ES"/>
+        </w:rPr>
+        <w:drawing>
+          <wp:inline distT="0" distB="0" distL="0" distR="0" wp14:anchorId="1CD867CF" wp14:editId="5B20B60E">
+            <wp:extent cx="1352550" cy="942975"/>
+            <wp:effectExtent l="0" t="0" r="0" b="9525"/>
+            <wp:docPr id="34" name="Imagen 34"/>
+            <wp:cNvGraphicFramePr>
+              <a:graphicFrameLocks xmlns:a="http://schemas.openxmlformats.org/drawingml/2006/main" noChangeAspect="1"/>
+            </wp:cNvGraphicFramePr>
+            <a:graphic xmlns:a="http://schemas.openxmlformats.org/drawingml/2006/main">
+              <a:graphicData uri="http://schemas.openxmlformats.org/drawingml/2006/picture">
+                <pic:pic xmlns:pic="http://schemas.openxmlformats.org/drawingml/2006/picture">
+                  <pic:nvPicPr>
+                    <pic:cNvPr id="34" name="Repositorio 1.jpg"/>
+                    <pic:cNvPicPr/>
+                  </pic:nvPicPr>
+                  <pic:blipFill>
+                    <a:blip r:embed="rId16">
+                      <a:extLst>
+                        <a:ext uri="{28A0092B-C50C-407E-A947-70E740481C1C}">
+                          <a14:useLocalDpi xmlns:a14="http://schemas.microsoft.com/office/drawing/2010/main" val="0"/>
+                        </a:ext>
+                      </a:extLst>
+                    </a:blip>
+                    <a:stretch>
+                      <a:fillRect/>
+                    </a:stretch>
+                  </pic:blipFill>
+                  <pic:spPr>
+                    <a:xfrm>
+                      <a:off x="0" y="0"/>
+                      <a:ext cx="1352550" cy="942975"/>
+                    </a:xfrm>
+                    <a:prstGeom prst="rect">
+                      <a:avLst/>
+                    </a:prstGeom>
+                  </pic:spPr>
+                </pic:pic>
+              </a:graphicData>
+            </a:graphic>
+          </wp:inline>
+        </w:drawing>
+      </w:r>
+    </w:p>
+    <w:p>
+      <w:pPr>
+        <w:rPr>
+          <w:lang w:val="es-ES"/>
+        </w:rPr>
+      </w:pPr>
+    </w:p>
+    <w:p>
+      <w:pPr>
+        <w:rPr>
+          <w:lang w:val="es-ES"/>
+        </w:rPr>
+      </w:pPr>
+    </w:p>
+    <w:tbl>
+      <w:tblPr>
+        <w:tblStyle w:val="Tablaconcuadrcula"/>
+        <w:tblW w:w="0" w:type="auto"/>
+        <w:tblLook w:val="04A0" w:firstRow="1" w:lastRow="0" w:firstColumn="1" w:lastColumn="0" w:noHBand="0" w:noVBand="1"/>
+      </w:tblPr>
+      <w:tblGrid>
+        <w:gridCol w:w="2547"/>
+        <w:gridCol w:w="6803"/>
+      </w:tblGrid>
+      <w:tr>
+        <w:tc>
+          <w:tcPr>
+            <w:tcW w:w="2547" w:type="dxa"/>
+            <w:shd w:val="clear" w:color="auto" w:fill="DFF0D3" w:themeFill="text2" w:themeFillTint="33"/>
+          </w:tcPr>
+          <w:p>
+            <w:pPr>
+              <w:rPr>
+                <w:b/>
+                <w:sz w:val="20"/>
+                <w:lang w:val="es-ES"/>
+              </w:rPr>
+            </w:pPr>
+            <w:r>
+              <w:rPr>
+                <w:b/>
+                <w:sz w:val="20"/>
+                <w:lang w:val="es-ES"/>
+              </w:rPr>
+              <w:t>NOMBRE DE CARPETA</w:t>
+            </w:r>
+          </w:p>
+        </w:tc>
+        <w:tc>
+          <w:tcPr>
+            <w:tcW w:w="6803" w:type="dxa"/>
+            <w:shd w:val="clear" w:color="auto" w:fill="DFF0D3" w:themeFill="text2" w:themeFillTint="33"/>
+          </w:tcPr>
+          <w:p>
+            <w:pPr>
+              <w:rPr>
+                <w:b/>
+                <w:sz w:val="20"/>
+                <w:lang w:val="es-ES"/>
+              </w:rPr>
+            </w:pPr>
+            <w:r>
+              <w:rPr>
+                <w:b/>
+                <w:sz w:val="20"/>
+                <w:lang w:val="es-ES"/>
+              </w:rPr>
+              <w:t>EXPLICACIÓN</w:t>
+            </w:r>
+          </w:p>
+        </w:tc>
+      </w:tr>
+      <w:tr>
+        <w:tc>
+          <w:tcPr>
+            <w:tcW w:w="2547" w:type="dxa"/>
+            <w:shd w:val="clear" w:color="auto" w:fill="DFF0D3" w:themeFill="text2" w:themeFillTint="33"/>
+          </w:tcPr>
+          <w:p>
+            <w:pPr>
+              <w:rPr>
+                <w:b/>
+                <w:sz w:val="20"/>
+                <w:lang w:val="es-ES"/>
+              </w:rPr>
+            </w:pPr>
+            <w:r>
+              <w:rPr>
+                <w:b/>
+                <w:sz w:val="20"/>
+                <w:lang w:val="es-ES"/>
+              </w:rPr>
+              <w:t>BASE DE DATOS</w:t>
+            </w:r>
+          </w:p>
+        </w:tc>
+        <w:tc>
+          <w:tcPr>
+            <w:tcW w:w="6803" w:type="dxa"/>
+          </w:tcPr>
+          <w:p>
+            <w:pPr>
+              <w:rPr>
+                <w:lang w:val="es-ES"/>
+              </w:rPr>
+            </w:pPr>
+            <w:r>
+              <w:rPr>
+                <w:lang w:val="es-ES"/>
+              </w:rPr>
+              <w:t xml:space="preserve">Esta carpeta contiene los Script de la Base de Datos de </w:t>
+            </w:r>
+            <w:proofErr w:type="spellStart"/>
+            <w:r>
+              <w:rPr>
+                <w:lang w:val="es-ES"/>
+              </w:rPr>
+              <w:t>QueGolazo</w:t>
+            </w:r>
+            <w:proofErr w:type="spellEnd"/>
+            <w:r>
+              <w:rPr>
+                <w:lang w:val="es-ES"/>
+              </w:rPr>
+              <w:t>. Contiene 3 Script: Script de Datos, Script de Esquema y Script de Datos y Esquema.</w:t>
+            </w:r>
+          </w:p>
+        </w:tc>
+      </w:tr>
+      <w:tr>
+        <w:tc>
+          <w:tcPr>
+            <w:tcW w:w="2547" w:type="dxa"/>
+            <w:shd w:val="clear" w:color="auto" w:fill="DFF0D3" w:themeFill="text2" w:themeFillTint="33"/>
+          </w:tcPr>
+          <w:p>
+            <w:pPr>
+              <w:rPr>
+                <w:b/>
+                <w:sz w:val="20"/>
+                <w:lang w:val="es-ES"/>
+              </w:rPr>
+            </w:pPr>
+            <w:r>
+              <w:rPr>
+                <w:b/>
+                <w:sz w:val="20"/>
+                <w:lang w:val="es-ES"/>
+              </w:rPr>
+              <w:t>DESPLIEGUE</w:t>
+            </w:r>
+          </w:p>
+        </w:tc>
+        <w:tc>
+          <w:tcPr>
+            <w:tcW w:w="6803" w:type="dxa"/>
+          </w:tcPr>
+          <w:p>
+            <w:pPr>
+              <w:rPr>
+                <w:lang w:val="es-ES"/>
+              </w:rPr>
+            </w:pPr>
+          </w:p>
+        </w:tc>
+      </w:tr>
+      <w:tr>
+        <w:tc>
+          <w:tcPr>
+            <w:tcW w:w="2547" w:type="dxa"/>
+            <w:shd w:val="clear" w:color="auto" w:fill="DFF0D3" w:themeFill="text2" w:themeFillTint="33"/>
+          </w:tcPr>
+          <w:p>
+            <w:pPr>
+              <w:rPr>
+                <w:b/>
+                <w:sz w:val="20"/>
+                <w:lang w:val="es-ES"/>
+              </w:rPr>
+            </w:pPr>
+            <w:r>
+              <w:rPr>
+                <w:b/>
+                <w:sz w:val="20"/>
+                <w:lang w:val="es-ES"/>
+              </w:rPr>
+              <w:t>DOCUMENTACIÓN</w:t>
+            </w:r>
+          </w:p>
+        </w:tc>
+        <w:tc>
+          <w:tcPr>
+            <w:tcW w:w="6803" w:type="dxa"/>
+          </w:tcPr>
+          <w:p>
+            <w:pPr>
+              <w:rPr>
+                <w:lang w:val="es-ES"/>
+              </w:rPr>
+            </w:pPr>
+            <w:r>
+              <w:rPr>
+                <w:lang w:val="es-ES"/>
+              </w:rPr>
+              <w:t>Esta carpeta contiene todos los documentos asociados al Proyecto y al Producto que estamos desarrollando</w:t>
+            </w:r>
+          </w:p>
+        </w:tc>
+      </w:tr>
+      <w:tr>
+        <w:tc>
+          <w:tcPr>
+            <w:tcW w:w="2547" w:type="dxa"/>
+            <w:shd w:val="clear" w:color="auto" w:fill="DFF0D3" w:themeFill="text2" w:themeFillTint="33"/>
+          </w:tcPr>
+          <w:p>
+            <w:pPr>
+              <w:rPr>
+                <w:b/>
+                <w:sz w:val="20"/>
+                <w:lang w:val="es-ES"/>
+              </w:rPr>
+            </w:pPr>
+            <w:r>
+              <w:rPr>
+                <w:b/>
+                <w:sz w:val="20"/>
+                <w:lang w:val="es-ES"/>
+              </w:rPr>
+              <w:t>INTERFAZ DE USUARIO</w:t>
+            </w:r>
+          </w:p>
+        </w:tc>
+        <w:tc>
+          <w:tcPr>
+            <w:tcW w:w="6803" w:type="dxa"/>
+          </w:tcPr>
+          <w:p>
+            <w:pPr>
+              <w:rPr>
+                <w:lang w:val="es-ES"/>
+              </w:rPr>
+            </w:pPr>
+          </w:p>
+        </w:tc>
+      </w:tr>
+    </w:tbl>
+    <w:p>
+      <w:pPr>
+        <w:rPr>
+          <w:lang w:val="es-ES"/>
+        </w:rPr>
+      </w:pPr>
     </w:p>
     <w:p>
       <w:pPr>
@@ -8315,7 +8830,874 @@
         <w:rPr>
           <w:lang w:val="es-ES"/>
         </w:rPr>
-        <w:t>Explicación de que va en cada carpeta</w:t>
+        <w:t>Dentro de la Carpeta Documentación, se encuentran las siguientes carpetas:</w:t>
+      </w:r>
+    </w:p>
+    <w:p>
+      <w:pPr>
+        <w:rPr>
+          <w:lang w:val="es-ES"/>
+        </w:rPr>
+      </w:pPr>
+      <w:r>
+        <w:rPr>
+          <w:noProof/>
+          <w:lang w:val="es-ES" w:eastAsia="es-ES"/>
+        </w:rPr>
+        <w:drawing>
+          <wp:inline distT="0" distB="0" distL="0" distR="0" wp14:anchorId="215A938F" wp14:editId="64788B01">
+            <wp:extent cx="2114845" cy="3096057"/>
+            <wp:effectExtent l="0" t="0" r="0" b="9525"/>
+            <wp:docPr id="35" name="Imagen 35"/>
+            <wp:cNvGraphicFramePr>
+              <a:graphicFrameLocks xmlns:a="http://schemas.openxmlformats.org/drawingml/2006/main" noChangeAspect="1"/>
+            </wp:cNvGraphicFramePr>
+            <a:graphic xmlns:a="http://schemas.openxmlformats.org/drawingml/2006/main">
+              <a:graphicData uri="http://schemas.openxmlformats.org/drawingml/2006/picture">
+                <pic:pic xmlns:pic="http://schemas.openxmlformats.org/drawingml/2006/picture">
+                  <pic:nvPicPr>
+                    <pic:cNvPr id="35" name="Repo2.png"/>
+                    <pic:cNvPicPr/>
+                  </pic:nvPicPr>
+                  <pic:blipFill>
+                    <a:blip r:embed="rId17">
+                      <a:extLst>
+                        <a:ext uri="{28A0092B-C50C-407E-A947-70E740481C1C}">
+                          <a14:useLocalDpi xmlns:a14="http://schemas.microsoft.com/office/drawing/2010/main" val="0"/>
+                        </a:ext>
+                      </a:extLst>
+                    </a:blip>
+                    <a:stretch>
+                      <a:fillRect/>
+                    </a:stretch>
+                  </pic:blipFill>
+                  <pic:spPr>
+                    <a:xfrm>
+                      <a:off x="0" y="0"/>
+                      <a:ext cx="2114845" cy="3096057"/>
+                    </a:xfrm>
+                    <a:prstGeom prst="rect">
+                      <a:avLst/>
+                    </a:prstGeom>
+                  </pic:spPr>
+                </pic:pic>
+              </a:graphicData>
+            </a:graphic>
+          </wp:inline>
+        </w:drawing>
+      </w:r>
+    </w:p>
+    <w:tbl>
+      <w:tblPr>
+        <w:tblStyle w:val="Tablaconcuadrcula"/>
+        <w:tblW w:w="0" w:type="auto"/>
+        <w:tblLook w:val="04A0" w:firstRow="1" w:lastRow="0" w:firstColumn="1" w:lastColumn="0" w:noHBand="0" w:noVBand="1"/>
+      </w:tblPr>
+      <w:tblGrid>
+        <w:gridCol w:w="2547"/>
+        <w:gridCol w:w="6803"/>
+      </w:tblGrid>
+      <w:tr>
+        <w:tc>
+          <w:tcPr>
+            <w:tcW w:w="2547" w:type="dxa"/>
+            <w:shd w:val="clear" w:color="auto" w:fill="DFF0D3" w:themeFill="text2" w:themeFillTint="33"/>
+          </w:tcPr>
+          <w:p>
+            <w:pPr>
+              <w:jc w:val="left"/>
+              <w:rPr>
+                <w:b/>
+                <w:sz w:val="20"/>
+                <w:lang w:val="es-ES"/>
+              </w:rPr>
+            </w:pPr>
+            <w:r>
+              <w:rPr>
+                <w:b/>
+                <w:sz w:val="20"/>
+                <w:lang w:val="es-ES"/>
+              </w:rPr>
+              <w:t>NOMBRE DE CARPETA</w:t>
+            </w:r>
+          </w:p>
+        </w:tc>
+        <w:tc>
+          <w:tcPr>
+            <w:tcW w:w="6803" w:type="dxa"/>
+            <w:shd w:val="clear" w:color="auto" w:fill="DFF0D3" w:themeFill="text2" w:themeFillTint="33"/>
+          </w:tcPr>
+          <w:p>
+            <w:pPr>
+              <w:rPr>
+                <w:b/>
+                <w:sz w:val="20"/>
+                <w:lang w:val="es-ES"/>
+              </w:rPr>
+            </w:pPr>
+            <w:r>
+              <w:rPr>
+                <w:b/>
+                <w:sz w:val="20"/>
+                <w:lang w:val="es-ES"/>
+              </w:rPr>
+              <w:t>EXPLICACIÓN</w:t>
+            </w:r>
+          </w:p>
+        </w:tc>
+      </w:tr>
+      <w:tr>
+        <w:tc>
+          <w:tcPr>
+            <w:tcW w:w="2547" w:type="dxa"/>
+            <w:shd w:val="clear" w:color="auto" w:fill="DFF0D3" w:themeFill="text2" w:themeFillTint="33"/>
+          </w:tcPr>
+          <w:p>
+            <w:pPr>
+              <w:jc w:val="left"/>
+              <w:rPr>
+                <w:b/>
+                <w:sz w:val="20"/>
+                <w:lang w:val="es-ES"/>
+              </w:rPr>
+            </w:pPr>
+            <w:r>
+              <w:rPr>
+                <w:b/>
+                <w:sz w:val="20"/>
+                <w:lang w:val="es-ES"/>
+              </w:rPr>
+              <w:t>ARQUITECTURA DE BD</w:t>
+            </w:r>
+          </w:p>
+        </w:tc>
+        <w:tc>
+          <w:tcPr>
+            <w:tcW w:w="6803" w:type="dxa"/>
+          </w:tcPr>
+          <w:p>
+            <w:pPr>
+              <w:rPr>
+                <w:lang w:val="es-ES"/>
+              </w:rPr>
+            </w:pPr>
+          </w:p>
+        </w:tc>
+      </w:tr>
+      <w:tr>
+        <w:tc>
+          <w:tcPr>
+            <w:tcW w:w="2547" w:type="dxa"/>
+            <w:shd w:val="clear" w:color="auto" w:fill="DFF0D3" w:themeFill="text2" w:themeFillTint="33"/>
+          </w:tcPr>
+          <w:p>
+            <w:pPr>
+              <w:jc w:val="left"/>
+              <w:rPr>
+                <w:b/>
+                <w:sz w:val="20"/>
+                <w:lang w:val="es-ES"/>
+              </w:rPr>
+            </w:pPr>
+            <w:r>
+              <w:rPr>
+                <w:b/>
+                <w:sz w:val="20"/>
+                <w:lang w:val="es-ES"/>
+              </w:rPr>
+              <w:t>BASE DE DATOS</w:t>
+            </w:r>
+          </w:p>
+        </w:tc>
+        <w:tc>
+          <w:tcPr>
+            <w:tcW w:w="6803" w:type="dxa"/>
+          </w:tcPr>
+          <w:p>
+            <w:pPr>
+              <w:rPr>
+                <w:lang w:val="es-ES"/>
+              </w:rPr>
+            </w:pPr>
+          </w:p>
+        </w:tc>
+      </w:tr>
+      <w:tr>
+        <w:tc>
+          <w:tcPr>
+            <w:tcW w:w="2547" w:type="dxa"/>
+            <w:shd w:val="clear" w:color="auto" w:fill="DFF0D3" w:themeFill="text2" w:themeFillTint="33"/>
+          </w:tcPr>
+          <w:p>
+            <w:pPr>
+              <w:jc w:val="left"/>
+              <w:rPr>
+                <w:b/>
+                <w:sz w:val="20"/>
+                <w:lang w:val="es-ES"/>
+              </w:rPr>
+            </w:pPr>
+            <w:r>
+              <w:rPr>
+                <w:b/>
+                <w:sz w:val="20"/>
+                <w:lang w:val="es-ES"/>
+              </w:rPr>
+              <w:t>DOCUMENTOS DE CONSULTA</w:t>
+            </w:r>
+          </w:p>
+        </w:tc>
+        <w:tc>
+          <w:tcPr>
+            <w:tcW w:w="6803" w:type="dxa"/>
+          </w:tcPr>
+          <w:p>
+            <w:pPr>
+              <w:rPr>
+                <w:lang w:val="es-ES"/>
+              </w:rPr>
+            </w:pPr>
+            <w:r>
+              <w:rPr>
+                <w:lang w:val="es-ES"/>
+              </w:rPr>
+              <w:t>Esta carpeta contiene todos los Documentos de Consulta, tales como los resultado de investigaciones, capacitaciones, etc.</w:t>
+            </w:r>
+          </w:p>
+        </w:tc>
+      </w:tr>
+      <w:tr>
+        <w:tc>
+          <w:tcPr>
+            <w:tcW w:w="2547" w:type="dxa"/>
+            <w:shd w:val="clear" w:color="auto" w:fill="DFF0D3" w:themeFill="text2" w:themeFillTint="33"/>
+          </w:tcPr>
+          <w:p>
+            <w:pPr>
+              <w:jc w:val="left"/>
+              <w:rPr>
+                <w:b/>
+                <w:sz w:val="20"/>
+                <w:lang w:val="es-ES"/>
+              </w:rPr>
+            </w:pPr>
+            <w:r>
+              <w:rPr>
+                <w:b/>
+                <w:sz w:val="20"/>
+                <w:lang w:val="es-ES"/>
+              </w:rPr>
+              <w:t>IMPACTO AMBIENTAL</w:t>
+            </w:r>
+          </w:p>
+        </w:tc>
+        <w:tc>
+          <w:tcPr>
+            <w:tcW w:w="6803" w:type="dxa"/>
+          </w:tcPr>
+          <w:p>
+            <w:pPr>
+              <w:rPr>
+                <w:lang w:val="es-ES"/>
+              </w:rPr>
+            </w:pPr>
+            <w:r>
+              <w:rPr>
+                <w:lang w:val="es-ES"/>
+              </w:rPr>
+              <w:t>Esta carpeta contiene todos los Documentos asociados al análisis de Impacto Ambiental de nuestro Proyecto.</w:t>
+            </w:r>
+          </w:p>
+        </w:tc>
+      </w:tr>
+      <w:tr>
+        <w:tc>
+          <w:tcPr>
+            <w:tcW w:w="2547" w:type="dxa"/>
+            <w:shd w:val="clear" w:color="auto" w:fill="DFF0D3" w:themeFill="text2" w:themeFillTint="33"/>
+          </w:tcPr>
+          <w:p>
+            <w:pPr>
+              <w:jc w:val="left"/>
+              <w:rPr>
+                <w:b/>
+                <w:sz w:val="20"/>
+                <w:lang w:val="es-ES"/>
+              </w:rPr>
+            </w:pPr>
+            <w:r>
+              <w:rPr>
+                <w:b/>
+                <w:sz w:val="20"/>
+                <w:lang w:val="es-ES"/>
+              </w:rPr>
+              <w:t>MANUAL DE USUARIO</w:t>
+            </w:r>
+          </w:p>
+        </w:tc>
+        <w:tc>
+          <w:tcPr>
+            <w:tcW w:w="6803" w:type="dxa"/>
+          </w:tcPr>
+          <w:p>
+            <w:pPr>
+              <w:rPr>
+                <w:lang w:val="es-ES"/>
+              </w:rPr>
+            </w:pPr>
+            <w:r>
+              <w:rPr>
+                <w:lang w:val="es-ES"/>
+              </w:rPr>
+              <w:t>Esta carpeta contiene el Manual de Usuario de nuestro Sistema.</w:t>
+            </w:r>
+          </w:p>
+        </w:tc>
+      </w:tr>
+      <w:tr>
+        <w:tc>
+          <w:tcPr>
+            <w:tcW w:w="2547" w:type="dxa"/>
+            <w:shd w:val="clear" w:color="auto" w:fill="DFF0D3" w:themeFill="text2" w:themeFillTint="33"/>
+          </w:tcPr>
+          <w:p>
+            <w:pPr>
+              <w:jc w:val="left"/>
+              <w:rPr>
+                <w:b/>
+                <w:sz w:val="20"/>
+                <w:lang w:val="es-ES"/>
+              </w:rPr>
+            </w:pPr>
+            <w:r>
+              <w:rPr>
+                <w:b/>
+                <w:sz w:val="20"/>
+                <w:lang w:val="es-ES"/>
+              </w:rPr>
+              <w:lastRenderedPageBreak/>
+              <w:t>MEETINGS</w:t>
+            </w:r>
+          </w:p>
+        </w:tc>
+        <w:tc>
+          <w:tcPr>
+            <w:tcW w:w="6803" w:type="dxa"/>
+          </w:tcPr>
+          <w:p>
+            <w:pPr>
+              <w:rPr>
+                <w:lang w:val="es-ES"/>
+              </w:rPr>
+            </w:pPr>
+            <w:r>
+              <w:rPr>
+                <w:lang w:val="es-ES"/>
+              </w:rPr>
+              <w:t>Esta carpeta contiene todas las reuniones documentadas. Incluye las Retrospectivas.</w:t>
+            </w:r>
+          </w:p>
+        </w:tc>
+      </w:tr>
+      <w:tr>
+        <w:tc>
+          <w:tcPr>
+            <w:tcW w:w="2547" w:type="dxa"/>
+            <w:shd w:val="clear" w:color="auto" w:fill="DFF0D3" w:themeFill="text2" w:themeFillTint="33"/>
+          </w:tcPr>
+          <w:p>
+            <w:pPr>
+              <w:jc w:val="left"/>
+              <w:rPr>
+                <w:b/>
+                <w:sz w:val="20"/>
+                <w:lang w:val="es-ES"/>
+              </w:rPr>
+            </w:pPr>
+            <w:r>
+              <w:rPr>
+                <w:b/>
+                <w:sz w:val="20"/>
+                <w:lang w:val="es-ES"/>
+              </w:rPr>
+              <w:t>MODELOS</w:t>
+            </w:r>
+          </w:p>
+        </w:tc>
+        <w:tc>
+          <w:tcPr>
+            <w:tcW w:w="6803" w:type="dxa"/>
+          </w:tcPr>
+          <w:p>
+            <w:pPr>
+              <w:rPr>
+                <w:lang w:val="es-ES"/>
+              </w:rPr>
+            </w:pPr>
+            <w:r>
+              <w:rPr>
+                <w:lang w:val="es-ES"/>
+              </w:rPr>
+              <w:t>Esta carpeta contiene todos los modelos que fueron realizados.</w:t>
+            </w:r>
+          </w:p>
+        </w:tc>
+      </w:tr>
+      <w:tr>
+        <w:tc>
+          <w:tcPr>
+            <w:tcW w:w="2547" w:type="dxa"/>
+            <w:shd w:val="clear" w:color="auto" w:fill="DFF0D3" w:themeFill="text2" w:themeFillTint="33"/>
+          </w:tcPr>
+          <w:p>
+            <w:pPr>
+              <w:jc w:val="left"/>
+              <w:rPr>
+                <w:b/>
+                <w:sz w:val="20"/>
+                <w:lang w:val="es-ES"/>
+              </w:rPr>
+            </w:pPr>
+            <w:r>
+              <w:rPr>
+                <w:b/>
+                <w:sz w:val="20"/>
+                <w:lang w:val="es-ES"/>
+              </w:rPr>
+              <w:t>NORMAS DE DESARROLLO</w:t>
+            </w:r>
+          </w:p>
+        </w:tc>
+        <w:tc>
+          <w:tcPr>
+            <w:tcW w:w="6803" w:type="dxa"/>
+          </w:tcPr>
+          <w:p>
+            <w:pPr>
+              <w:rPr>
+                <w:lang w:val="es-ES"/>
+              </w:rPr>
+            </w:pPr>
+            <w:r>
+              <w:rPr>
+                <w:lang w:val="es-ES"/>
+              </w:rPr>
+              <w:t>Esta carpeta contiene el documento de Normas de Desarrollo.</w:t>
+            </w:r>
+          </w:p>
+        </w:tc>
+      </w:tr>
+      <w:tr>
+        <w:tc>
+          <w:tcPr>
+            <w:tcW w:w="2547" w:type="dxa"/>
+            <w:shd w:val="clear" w:color="auto" w:fill="EAF4D7" w:themeFill="accent1" w:themeFillTint="33"/>
+          </w:tcPr>
+          <w:p>
+            <w:pPr>
+              <w:jc w:val="left"/>
+              <w:rPr>
+                <w:b/>
+                <w:sz w:val="20"/>
+                <w:lang w:val="es-ES"/>
+              </w:rPr>
+            </w:pPr>
+            <w:r>
+              <w:rPr>
+                <w:b/>
+                <w:sz w:val="20"/>
+                <w:lang w:val="es-ES"/>
+              </w:rPr>
+              <w:t>PLANIFICACIÓN</w:t>
+            </w:r>
+          </w:p>
+        </w:tc>
+        <w:tc>
+          <w:tcPr>
+            <w:tcW w:w="6803" w:type="dxa"/>
+          </w:tcPr>
+          <w:p>
+            <w:pPr>
+              <w:rPr>
+                <w:lang w:val="es-ES"/>
+              </w:rPr>
+            </w:pPr>
+            <w:r>
+              <w:rPr>
+                <w:lang w:val="es-ES"/>
+              </w:rPr>
+              <w:t xml:space="preserve">Esta carpeta contiene el resultado del Estudio Inicial junto con la WBS y la Calendarización y los Planes realizados, tales como el Plan de </w:t>
+            </w:r>
+            <w:proofErr w:type="spellStart"/>
+            <w:r>
+              <w:rPr>
+                <w:lang w:val="es-ES"/>
+              </w:rPr>
+              <w:t>Testing</w:t>
+            </w:r>
+            <w:proofErr w:type="spellEnd"/>
+            <w:r>
+              <w:rPr>
+                <w:lang w:val="es-ES"/>
+              </w:rPr>
+              <w:t>, Plan de Riesgos, etc.</w:t>
+            </w:r>
+          </w:p>
+        </w:tc>
+      </w:tr>
+      <w:tr>
+        <w:tc>
+          <w:tcPr>
+            <w:tcW w:w="2547" w:type="dxa"/>
+            <w:shd w:val="clear" w:color="auto" w:fill="EAF4D7" w:themeFill="accent1" w:themeFillTint="33"/>
+          </w:tcPr>
+          <w:p>
+            <w:pPr>
+              <w:jc w:val="left"/>
+              <w:rPr>
+                <w:b/>
+                <w:sz w:val="20"/>
+                <w:lang w:val="es-ES"/>
+              </w:rPr>
+            </w:pPr>
+            <w:r>
+              <w:rPr>
+                <w:b/>
+                <w:sz w:val="20"/>
+                <w:lang w:val="es-ES"/>
+              </w:rPr>
+              <w:t>PRESENTACIÓN DE GRADO DE AVANCES</w:t>
+            </w:r>
+          </w:p>
+        </w:tc>
+        <w:tc>
+          <w:tcPr>
+            <w:tcW w:w="6803" w:type="dxa"/>
+          </w:tcPr>
+          <w:p>
+            <w:pPr>
+              <w:rPr>
+                <w:lang w:val="es-ES"/>
+              </w:rPr>
+            </w:pPr>
+            <w:r>
+              <w:rPr>
+                <w:lang w:val="es-ES"/>
+              </w:rPr>
+              <w:t>Esta carpeta contiene todo lo asociado a la Presentación de Grado de Avance.</w:t>
+            </w:r>
+          </w:p>
+        </w:tc>
+      </w:tr>
+      <w:tr>
+        <w:tc>
+          <w:tcPr>
+            <w:tcW w:w="2547" w:type="dxa"/>
+            <w:shd w:val="clear" w:color="auto" w:fill="EAF4D7" w:themeFill="accent1" w:themeFillTint="33"/>
+          </w:tcPr>
+          <w:p>
+            <w:pPr>
+              <w:jc w:val="left"/>
+              <w:rPr>
+                <w:b/>
+                <w:sz w:val="20"/>
+                <w:lang w:val="es-ES"/>
+              </w:rPr>
+            </w:pPr>
+            <w:r>
+              <w:rPr>
+                <w:b/>
+                <w:sz w:val="20"/>
+                <w:lang w:val="es-ES"/>
+              </w:rPr>
+              <w:t>PROPUESTA INICIAL</w:t>
+            </w:r>
+          </w:p>
+        </w:tc>
+        <w:tc>
+          <w:tcPr>
+            <w:tcW w:w="6803" w:type="dxa"/>
+          </w:tcPr>
+          <w:p>
+            <w:pPr>
+              <w:rPr>
+                <w:lang w:val="es-ES"/>
+              </w:rPr>
+            </w:pPr>
+            <w:r>
+              <w:rPr>
+                <w:lang w:val="es-ES"/>
+              </w:rPr>
+              <w:t>Esta carpeta contiene todo lo asociado al análisis de la Propuesta Inicial</w:t>
+            </w:r>
+          </w:p>
+        </w:tc>
+      </w:tr>
+      <w:tr>
+        <w:tc>
+          <w:tcPr>
+            <w:tcW w:w="2547" w:type="dxa"/>
+            <w:shd w:val="clear" w:color="auto" w:fill="EAF4D7" w:themeFill="accent1" w:themeFillTint="33"/>
+          </w:tcPr>
+          <w:p>
+            <w:pPr>
+              <w:jc w:val="left"/>
+              <w:rPr>
+                <w:b/>
+                <w:sz w:val="20"/>
+                <w:lang w:val="es-ES"/>
+              </w:rPr>
+            </w:pPr>
+            <w:r>
+              <w:rPr>
+                <w:b/>
+                <w:sz w:val="20"/>
+                <w:lang w:val="es-ES"/>
+              </w:rPr>
+              <w:t>REQUERIMIENTOS</w:t>
+            </w:r>
+          </w:p>
+        </w:tc>
+        <w:tc>
+          <w:tcPr>
+            <w:tcW w:w="6803" w:type="dxa"/>
+          </w:tcPr>
+          <w:p>
+            <w:pPr>
+              <w:rPr>
+                <w:lang w:val="es-ES"/>
+              </w:rPr>
+            </w:pPr>
+            <w:r>
+              <w:rPr>
+                <w:lang w:val="es-ES"/>
+              </w:rPr>
+              <w:t xml:space="preserve">Esta carpeta contiene todo lo asociado a la Especificación de Requerimientos de Software (ERS) y </w:t>
+            </w:r>
+            <w:proofErr w:type="spellStart"/>
+            <w:r>
+              <w:rPr>
+                <w:lang w:val="es-ES"/>
+              </w:rPr>
+              <w:t>Product</w:t>
+            </w:r>
+            <w:proofErr w:type="spellEnd"/>
+            <w:r>
+              <w:rPr>
+                <w:lang w:val="es-ES"/>
+              </w:rPr>
+              <w:t xml:space="preserve"> </w:t>
+            </w:r>
+            <w:proofErr w:type="spellStart"/>
+            <w:r>
+              <w:rPr>
+                <w:lang w:val="es-ES"/>
+              </w:rPr>
+              <w:t>Backlog</w:t>
+            </w:r>
+            <w:proofErr w:type="spellEnd"/>
+            <w:r>
+              <w:rPr>
+                <w:lang w:val="es-ES"/>
+              </w:rPr>
+              <w:t>.</w:t>
+            </w:r>
+          </w:p>
+        </w:tc>
+      </w:tr>
+      <w:tr>
+        <w:trPr>
+          <w:trHeight w:val="157"/>
+        </w:trPr>
+        <w:tc>
+          <w:tcPr>
+            <w:tcW w:w="2547" w:type="dxa"/>
+            <w:shd w:val="clear" w:color="auto" w:fill="EAF4D7" w:themeFill="accent1" w:themeFillTint="33"/>
+          </w:tcPr>
+          <w:p>
+            <w:pPr>
+              <w:jc w:val="left"/>
+              <w:rPr>
+                <w:b/>
+                <w:sz w:val="20"/>
+                <w:lang w:val="es-ES"/>
+              </w:rPr>
+            </w:pPr>
+            <w:r>
+              <w:rPr>
+                <w:b/>
+                <w:sz w:val="20"/>
+                <w:lang w:val="es-ES"/>
+              </w:rPr>
+              <w:t>RIESGOS</w:t>
+            </w:r>
+          </w:p>
+        </w:tc>
+        <w:tc>
+          <w:tcPr>
+            <w:tcW w:w="6803" w:type="dxa"/>
+          </w:tcPr>
+          <w:p>
+            <w:pPr>
+              <w:rPr>
+                <w:lang w:val="es-ES"/>
+              </w:rPr>
+            </w:pPr>
+            <w:r>
+              <w:rPr>
+                <w:lang w:val="es-ES"/>
+              </w:rPr>
+              <w:t>Esta carpeta contiene toda la documentación asociada a Riesgos.</w:t>
+            </w:r>
+          </w:p>
+        </w:tc>
+      </w:tr>
+      <w:tr>
+        <w:tc>
+          <w:tcPr>
+            <w:tcW w:w="2547" w:type="dxa"/>
+            <w:shd w:val="clear" w:color="auto" w:fill="EAF4D7" w:themeFill="accent1" w:themeFillTint="33"/>
+          </w:tcPr>
+          <w:p>
+            <w:pPr>
+              <w:jc w:val="left"/>
+              <w:rPr>
+                <w:b/>
+                <w:sz w:val="20"/>
+                <w:lang w:val="es-ES"/>
+              </w:rPr>
+            </w:pPr>
+            <w:r>
+              <w:rPr>
+                <w:b/>
+                <w:sz w:val="20"/>
+                <w:lang w:val="es-ES"/>
+              </w:rPr>
+              <w:t>TESTING</w:t>
+            </w:r>
+          </w:p>
+        </w:tc>
+        <w:tc>
+          <w:tcPr>
+            <w:tcW w:w="6803" w:type="dxa"/>
+          </w:tcPr>
+          <w:p>
+            <w:pPr>
+              <w:rPr>
+                <w:lang w:val="es-ES"/>
+              </w:rPr>
+            </w:pPr>
+            <w:r>
+              <w:rPr>
+                <w:lang w:val="es-ES"/>
+              </w:rPr>
+              <w:t xml:space="preserve">Esta carpeta contiene toda la documentación asociada a </w:t>
+            </w:r>
+            <w:proofErr w:type="spellStart"/>
+            <w:r>
+              <w:rPr>
+                <w:lang w:val="es-ES"/>
+              </w:rPr>
+              <w:t>Testing</w:t>
+            </w:r>
+            <w:proofErr w:type="spellEnd"/>
+            <w:r>
+              <w:rPr>
+                <w:lang w:val="es-ES"/>
+              </w:rPr>
+              <w:t xml:space="preserve">, como lo son los Casos de Prueba, resultado de </w:t>
+            </w:r>
+            <w:proofErr w:type="spellStart"/>
+            <w:r>
+              <w:rPr>
+                <w:lang w:val="es-ES"/>
+              </w:rPr>
+              <w:t>Testing</w:t>
+            </w:r>
+            <w:proofErr w:type="spellEnd"/>
+            <w:r>
+              <w:rPr>
+                <w:lang w:val="es-ES"/>
+              </w:rPr>
+              <w:t>, resultados de revisiones de código, etc.</w:t>
+            </w:r>
+          </w:p>
+        </w:tc>
+      </w:tr>
+    </w:tbl>
+    <w:p>
+      <w:pPr>
+        <w:rPr>
+          <w:lang w:val="es-ES"/>
+        </w:rPr>
+      </w:pPr>
+    </w:p>
+    <w:p>
+      <w:pPr>
+        <w:pStyle w:val="TtulodeTDC"/>
+        <w:rPr>
+          <w:lang w:val="es-AR"/>
+        </w:rPr>
+      </w:pPr>
+      <w:r>
+        <w:rPr>
+          <w:lang w:val="es-AR"/>
+        </w:rPr>
+        <w:t>Estructura de Repositorio de CÓDIGO</w:t>
+      </w:r>
+    </w:p>
+    <w:p>
+      <w:pPr>
+        <w:rPr>
+          <w:lang w:val="es-ES"/>
+        </w:rPr>
+      </w:pPr>
+      <w:r>
+        <w:rPr>
+          <w:noProof/>
+          <w:lang w:val="es-ES" w:eastAsia="es-ES"/>
+        </w:rPr>
+        <w:drawing>
+          <wp:inline distT="0" distB="0" distL="0" distR="0" wp14:anchorId="4C514187" wp14:editId="458CACF0">
+            <wp:extent cx="1867161" cy="1428949"/>
+            <wp:effectExtent l="0" t="0" r="0" b="0"/>
+            <wp:docPr id="36" name="Imagen 36"/>
+            <wp:cNvGraphicFramePr>
+              <a:graphicFrameLocks xmlns:a="http://schemas.openxmlformats.org/drawingml/2006/main" noChangeAspect="1"/>
+            </wp:cNvGraphicFramePr>
+            <a:graphic xmlns:a="http://schemas.openxmlformats.org/drawingml/2006/main">
+              <a:graphicData uri="http://schemas.openxmlformats.org/drawingml/2006/picture">
+                <pic:pic xmlns:pic="http://schemas.openxmlformats.org/drawingml/2006/picture">
+                  <pic:nvPicPr>
+                    <pic:cNvPr id="36" name="Repo codigo.png"/>
+                    <pic:cNvPicPr/>
+                  </pic:nvPicPr>
+                  <pic:blipFill>
+                    <a:blip r:embed="rId18">
+                      <a:extLst>
+                        <a:ext uri="{28A0092B-C50C-407E-A947-70E740481C1C}">
+                          <a14:useLocalDpi xmlns:a14="http://schemas.microsoft.com/office/drawing/2010/main" val="0"/>
+                        </a:ext>
+                      </a:extLst>
+                    </a:blip>
+                    <a:stretch>
+                      <a:fillRect/>
+                    </a:stretch>
+                  </pic:blipFill>
+                  <pic:spPr>
+                    <a:xfrm>
+                      <a:off x="0" y="0"/>
+                      <a:ext cx="1867161" cy="1428949"/>
+                    </a:xfrm>
+                    <a:prstGeom prst="rect">
+                      <a:avLst/>
+                    </a:prstGeom>
+                  </pic:spPr>
+                </pic:pic>
+              </a:graphicData>
+            </a:graphic>
+          </wp:inline>
+        </w:drawing>
       </w:r>
     </w:p>
     <w:p>
@@ -8328,13 +9710,473 @@
         <w:rPr>
           <w:lang w:val="es-ES"/>
         </w:rPr>
-        <w:lastRenderedPageBreak/>
-        <w:t>Dirección de los repos</w:t>
+        <w:t>Como podemos ver en la imagen el repositorio de Código está estructurado por cinco carpetas principales. Cada una de estas carpetas representa un proyecto dentro de nuestro código de aplicación web. Cada uno de estos proyectos agrupa un conjunto de clases que se comportan de manera similar.</w:t>
       </w:r>
     </w:p>
+    <w:tbl>
+      <w:tblPr>
+        <w:tblStyle w:val="Tablaconcuadrcula"/>
+        <w:tblW w:w="0" w:type="auto"/>
+        <w:tblLook w:val="04A0" w:firstRow="1" w:lastRow="0" w:firstColumn="1" w:lastColumn="0" w:noHBand="0" w:noVBand="1"/>
+      </w:tblPr>
+      <w:tblGrid>
+        <w:gridCol w:w="2547"/>
+        <w:gridCol w:w="6803"/>
+      </w:tblGrid>
+      <w:tr>
+        <w:tc>
+          <w:tcPr>
+            <w:tcW w:w="2547" w:type="dxa"/>
+            <w:shd w:val="clear" w:color="auto" w:fill="DFF0D3" w:themeFill="text2" w:themeFillTint="33"/>
+          </w:tcPr>
+          <w:p>
+            <w:pPr>
+              <w:rPr>
+                <w:b/>
+                <w:sz w:val="20"/>
+                <w:lang w:val="es-ES"/>
+              </w:rPr>
+            </w:pPr>
+            <w:r>
+              <w:rPr>
+                <w:b/>
+                <w:sz w:val="20"/>
+                <w:lang w:val="es-ES"/>
+              </w:rPr>
+              <w:t>NOMBRE DE CARPETA</w:t>
+            </w:r>
+          </w:p>
+        </w:tc>
+        <w:tc>
+          <w:tcPr>
+            <w:tcW w:w="6803" w:type="dxa"/>
+            <w:shd w:val="clear" w:color="auto" w:fill="DFF0D3" w:themeFill="text2" w:themeFillTint="33"/>
+          </w:tcPr>
+          <w:p>
+            <w:pPr>
+              <w:rPr>
+                <w:b/>
+                <w:lang w:val="es-ES"/>
+              </w:rPr>
+            </w:pPr>
+            <w:r>
+              <w:rPr>
+                <w:b/>
+                <w:sz w:val="20"/>
+                <w:lang w:val="es-ES"/>
+              </w:rPr>
+              <w:t>EXPLICACIÓN</w:t>
+            </w:r>
+          </w:p>
+        </w:tc>
+      </w:tr>
+      <w:tr>
+        <w:tc>
+          <w:tcPr>
+            <w:tcW w:w="2547" w:type="dxa"/>
+            <w:shd w:val="clear" w:color="auto" w:fill="DFF0D3" w:themeFill="text2" w:themeFillTint="33"/>
+          </w:tcPr>
+          <w:p>
+            <w:pPr>
+              <w:rPr>
+                <w:b/>
+                <w:sz w:val="20"/>
+                <w:lang w:val="es-ES"/>
+              </w:rPr>
+            </w:pPr>
+            <w:r>
+              <w:rPr>
+                <w:b/>
+                <w:sz w:val="20"/>
+                <w:lang w:val="es-ES"/>
+              </w:rPr>
+              <w:t>ACCESOADATOS</w:t>
+            </w:r>
+          </w:p>
+        </w:tc>
+        <w:tc>
+          <w:tcPr>
+            <w:tcW w:w="6803" w:type="dxa"/>
+          </w:tcPr>
+          <w:p>
+            <w:pPr>
+              <w:rPr>
+                <w:lang w:val="es-ES"/>
+              </w:rPr>
+            </w:pPr>
+            <w:r>
+              <w:rPr>
+                <w:lang w:val="es-ES"/>
+              </w:rPr>
+              <w:t xml:space="preserve">Esta carpeta contiene todas las clases asociada al acceso a datos, es decir todas aquellas clases que contemplen métodos de acceso y consulta a la base de datos. </w:t>
+            </w:r>
+          </w:p>
+          <w:p>
+            <w:pPr>
+              <w:rPr>
+                <w:lang w:val="es-ES"/>
+              </w:rPr>
+            </w:pPr>
+            <w:r>
+              <w:rPr>
+                <w:lang w:val="es-ES"/>
+              </w:rPr>
+              <w:t xml:space="preserve">Ejemplo: </w:t>
+            </w:r>
+            <w:proofErr w:type="spellStart"/>
+            <w:r>
+              <w:rPr>
+                <w:lang w:val="es-ES"/>
+              </w:rPr>
+              <w:t>DAOTorneo</w:t>
+            </w:r>
+            <w:proofErr w:type="spellEnd"/>
+            <w:r>
+              <w:rPr>
+                <w:lang w:val="es-ES"/>
+              </w:rPr>
+              <w:t xml:space="preserve">: contiene todos los métodos de acceso a datos asociado a la entidad Torneo, es decir, </w:t>
+            </w:r>
+            <w:proofErr w:type="spellStart"/>
+            <w:proofErr w:type="gramStart"/>
+            <w:r>
+              <w:rPr>
+                <w:lang w:val="es-ES"/>
+              </w:rPr>
+              <w:t>registrarTorneo</w:t>
+            </w:r>
+            <w:proofErr w:type="spellEnd"/>
+            <w:r>
+              <w:rPr>
+                <w:lang w:val="es-ES"/>
+              </w:rPr>
+              <w:t>(</w:t>
+            </w:r>
+            <w:proofErr w:type="gramEnd"/>
+            <w:r>
+              <w:rPr>
+                <w:lang w:val="es-ES"/>
+              </w:rPr>
+              <w:t xml:space="preserve">), </w:t>
+            </w:r>
+            <w:proofErr w:type="spellStart"/>
+            <w:r>
+              <w:rPr>
+                <w:lang w:val="es-ES"/>
+              </w:rPr>
+              <w:t>actualizarTorneo</w:t>
+            </w:r>
+            <w:proofErr w:type="spellEnd"/>
+            <w:r>
+              <w:rPr>
+                <w:lang w:val="es-ES"/>
+              </w:rPr>
+              <w:t>().</w:t>
+            </w:r>
+          </w:p>
+        </w:tc>
+      </w:tr>
+      <w:tr>
+        <w:tc>
+          <w:tcPr>
+            <w:tcW w:w="2547" w:type="dxa"/>
+            <w:shd w:val="clear" w:color="auto" w:fill="DFF0D3" w:themeFill="text2" w:themeFillTint="33"/>
+          </w:tcPr>
+          <w:p>
+            <w:pPr>
+              <w:rPr>
+                <w:b/>
+                <w:sz w:val="20"/>
+                <w:lang w:val="es-ES"/>
+              </w:rPr>
+            </w:pPr>
+            <w:r>
+              <w:rPr>
+                <w:b/>
+                <w:sz w:val="20"/>
+                <w:lang w:val="es-ES"/>
+              </w:rPr>
+              <w:lastRenderedPageBreak/>
+              <w:t>ENTIDADES</w:t>
+            </w:r>
+          </w:p>
+        </w:tc>
+        <w:tc>
+          <w:tcPr>
+            <w:tcW w:w="6803" w:type="dxa"/>
+          </w:tcPr>
+          <w:p>
+            <w:pPr>
+              <w:rPr>
+                <w:lang w:val="es-ES"/>
+              </w:rPr>
+            </w:pPr>
+            <w:r>
+              <w:rPr>
+                <w:lang w:val="es-ES"/>
+              </w:rPr>
+              <w:t>Esta carpeta contiene todas las clases que representan Entidades de nuestro proyecto</w:t>
+            </w:r>
+          </w:p>
+          <w:p>
+            <w:pPr>
+              <w:rPr>
+                <w:lang w:val="es-ES"/>
+              </w:rPr>
+            </w:pPr>
+            <w:r>
+              <w:rPr>
+                <w:lang w:val="es-ES"/>
+              </w:rPr>
+              <w:t>Ejemplo: Torneo, Equipo, etc.</w:t>
+            </w:r>
+          </w:p>
+        </w:tc>
+      </w:tr>
+      <w:tr>
+        <w:tc>
+          <w:tcPr>
+            <w:tcW w:w="2547" w:type="dxa"/>
+            <w:shd w:val="clear" w:color="auto" w:fill="DFF0D3" w:themeFill="text2" w:themeFillTint="33"/>
+          </w:tcPr>
+          <w:p>
+            <w:pPr>
+              <w:rPr>
+                <w:b/>
+                <w:sz w:val="20"/>
+                <w:lang w:val="es-ES"/>
+              </w:rPr>
+            </w:pPr>
+            <w:r>
+              <w:rPr>
+                <w:b/>
+                <w:sz w:val="20"/>
+                <w:lang w:val="es-ES"/>
+              </w:rPr>
+              <w:t>LÓGICA</w:t>
+            </w:r>
+          </w:p>
+        </w:tc>
+        <w:tc>
+          <w:tcPr>
+            <w:tcW w:w="6803" w:type="dxa"/>
+          </w:tcPr>
+          <w:p>
+            <w:pPr>
+              <w:rPr>
+                <w:lang w:val="es-ES"/>
+              </w:rPr>
+            </w:pPr>
+            <w:r>
+              <w:rPr>
+                <w:lang w:val="es-ES"/>
+              </w:rPr>
+              <w:t>Esta carpeta contiene todos las clases que están asociadas a la lógica de negocio</w:t>
+            </w:r>
+          </w:p>
+          <w:p>
+            <w:pPr>
+              <w:rPr>
+                <w:lang w:val="es-ES"/>
+              </w:rPr>
+            </w:pPr>
+            <w:r>
+              <w:rPr>
+                <w:lang w:val="es-ES"/>
+              </w:rPr>
+              <w:t xml:space="preserve">Ejemplo: </w:t>
+            </w:r>
+            <w:proofErr w:type="spellStart"/>
+            <w:r>
+              <w:rPr>
+                <w:lang w:val="es-ES"/>
+              </w:rPr>
+              <w:t>GestorTorneo</w:t>
+            </w:r>
+            <w:proofErr w:type="spellEnd"/>
+            <w:r>
+              <w:rPr>
+                <w:lang w:val="es-ES"/>
+              </w:rPr>
+              <w:t xml:space="preserve">, </w:t>
+            </w:r>
+            <w:proofErr w:type="spellStart"/>
+            <w:r>
+              <w:rPr>
+                <w:lang w:val="es-ES"/>
+              </w:rPr>
+              <w:t>GestorEquipo</w:t>
+            </w:r>
+            <w:proofErr w:type="spellEnd"/>
+          </w:p>
+        </w:tc>
+      </w:tr>
+      <w:tr>
+        <w:tc>
+          <w:tcPr>
+            <w:tcW w:w="2547" w:type="dxa"/>
+            <w:shd w:val="clear" w:color="auto" w:fill="DFF0D3" w:themeFill="text2" w:themeFillTint="33"/>
+          </w:tcPr>
+          <w:p>
+            <w:pPr>
+              <w:rPr>
+                <w:b/>
+                <w:sz w:val="20"/>
+                <w:lang w:val="es-ES"/>
+              </w:rPr>
+            </w:pPr>
+            <w:r>
+              <w:rPr>
+                <w:b/>
+                <w:sz w:val="20"/>
+                <w:lang w:val="es-ES"/>
+              </w:rPr>
+              <w:t>QUEGOLAZO-CODE</w:t>
+            </w:r>
+          </w:p>
+        </w:tc>
+        <w:tc>
+          <w:tcPr>
+            <w:tcW w:w="6803" w:type="dxa"/>
+          </w:tcPr>
+          <w:p>
+            <w:pPr>
+              <w:spacing w:after="200" w:line="264" w:lineRule="auto"/>
+              <w:rPr>
+                <w:lang w:val="es-ES"/>
+              </w:rPr>
+            </w:pPr>
+            <w:r>
+              <w:rPr>
+                <w:lang w:val="es-ES"/>
+              </w:rPr>
+              <w:t>Es el Proyecto Web, a</w:t>
+            </w:r>
+            <w:r>
+              <w:rPr>
+                <w:lang w:val="es-ES"/>
+              </w:rPr>
+              <w:t>g</w:t>
+            </w:r>
+            <w:r>
+              <w:rPr>
+                <w:lang w:val="es-ES"/>
+              </w:rPr>
+              <w:t>rupa las clases de presentación.</w:t>
+            </w:r>
+          </w:p>
+          <w:p>
+            <w:pPr>
+              <w:spacing w:after="200" w:line="264" w:lineRule="auto"/>
+              <w:rPr>
+                <w:lang w:val="es-ES"/>
+              </w:rPr>
+            </w:pPr>
+            <w:r>
+              <w:rPr>
+                <w:lang w:val="es-ES"/>
+              </w:rPr>
+              <w:t xml:space="preserve">Ejemplo: </w:t>
+            </w:r>
+            <w:r>
+              <w:rPr>
+                <w:lang w:val="es-ES"/>
+              </w:rPr>
+              <w:t>P</w:t>
+            </w:r>
+            <w:r>
+              <w:rPr>
+                <w:lang w:val="es-ES"/>
+              </w:rPr>
+              <w:t>á</w:t>
+            </w:r>
+            <w:r>
+              <w:rPr>
+                <w:lang w:val="es-ES"/>
+              </w:rPr>
+              <w:t xml:space="preserve">ginas web, </w:t>
+            </w:r>
+            <w:r>
+              <w:rPr>
+                <w:lang w:val="es-ES"/>
+              </w:rPr>
+              <w:t>y archivos de configuración web.</w:t>
+            </w:r>
+          </w:p>
+        </w:tc>
+      </w:tr>
+      <w:tr>
+        <w:tc>
+          <w:tcPr>
+            <w:tcW w:w="2547" w:type="dxa"/>
+            <w:shd w:val="clear" w:color="auto" w:fill="DFF0D3" w:themeFill="text2" w:themeFillTint="33"/>
+          </w:tcPr>
+          <w:p>
+            <w:pPr>
+              <w:rPr>
+                <w:b/>
+                <w:lang w:val="es-ES"/>
+              </w:rPr>
+            </w:pPr>
+            <w:r>
+              <w:rPr>
+                <w:b/>
+                <w:sz w:val="20"/>
+                <w:lang w:val="es-ES"/>
+              </w:rPr>
+              <w:t>UTILS</w:t>
+            </w:r>
+          </w:p>
+        </w:tc>
+        <w:tc>
+          <w:tcPr>
+            <w:tcW w:w="6803" w:type="dxa"/>
+          </w:tcPr>
+          <w:p>
+            <w:pPr>
+              <w:rPr>
+                <w:lang w:val="es-ES"/>
+              </w:rPr>
+            </w:pPr>
+            <w:r>
+              <w:rPr>
+                <w:lang w:val="es-ES"/>
+              </w:rPr>
+              <w:t>Esta carpeta contiene las</w:t>
+            </w:r>
+            <w:r>
+              <w:rPr>
+                <w:lang w:val="es-ES"/>
+              </w:rPr>
+              <w:t xml:space="preserve"> clases que dan soporte a los gestores de la capa lógica</w:t>
+            </w:r>
+            <w:r>
+              <w:rPr>
+                <w:lang w:val="es-ES"/>
+              </w:rPr>
+              <w:t>.</w:t>
+            </w:r>
+          </w:p>
+        </w:tc>
+      </w:tr>
+    </w:tbl>
+    <w:p>
+      <w:pPr>
+        <w:rPr>
+          <w:lang w:val="es-ES"/>
+        </w:rPr>
+      </w:pPr>
+    </w:p>
+    <w:p>
+      <w:pPr>
+        <w:rPr>
+          <w:lang w:val="es-ES"/>
+        </w:rPr>
+      </w:pPr>
+    </w:p>
     <w:sectPr>
-      <w:headerReference w:type="default" r:id="rId15"/>
-      <w:footerReference w:type="default" r:id="rId16"/>
+      <w:headerReference w:type="default" r:id="rId19"/>
+      <w:footerReference w:type="default" r:id="rId20"/>
       <w:pgSz w:w="12240" w:h="15840"/>
       <w:pgMar w:top="1440" w:right="1440" w:bottom="1440" w:left="1440" w:header="720" w:footer="227" w:gutter="0"/>
       <w:pgNumType w:start="0"/>
@@ -8552,7 +10394,7 @@
               <w:szCs w:val="18"/>
               <w:lang w:val="es-ES"/>
             </w:rPr>
-            <w:t>7</w:t>
+            <w:t>4</w:t>
           </w:r>
           <w:r>
             <w:rPr>
@@ -13043,8 +14885,8 @@
   <w:abstractNum w:abstractNumId="31">
     <w:nsid w:val="633063C1"/>
     <w:multiLevelType w:val="hybridMultilevel"/>
-    <w:tmpl w:val="50702A80"/>
-    <w:lvl w:ilvl="0" w:tplc="F6BE8FE4">
+    <w:tmpl w:val="CE6CA95E"/>
+    <w:lvl w:ilvl="0" w:tplc="26141212">
       <w:start w:val="1"/>
       <w:numFmt w:val="bullet"/>
       <w:lvlText w:val=""/>
@@ -13054,7 +14896,7 @@
       </w:pPr>
       <w:rPr>
         <w:rFonts w:ascii="Symbol" w:hAnsi="Symbol" w:hint="default"/>
-        <w:color w:val="A8E2C5" w:themeColor="accent3" w:themeTint="66"/>
+        <w:color w:val="808080" w:themeColor="background1" w:themeShade="80"/>
       </w:rPr>
     </w:lvl>
     <w:lvl w:ilvl="1" w:tplc="0C0A0003" w:tentative="1">
@@ -15154,9 +16996,20 @@
     <w:uiPriority w:val="39"/>
     <w:unhideWhenUsed/>
     <w:qFormat/>
+    <w:rsid w:val="00380422"/>
     <w:pPr>
+      <w:pBdr>
+        <w:top w:val="single" w:sz="24" w:space="0" w:color="7F7F7F" w:themeColor="text1" w:themeTint="80"/>
+        <w:left w:val="single" w:sz="24" w:space="0" w:color="7F7F7F" w:themeColor="text1" w:themeTint="80"/>
+        <w:bottom w:val="single" w:sz="24" w:space="0" w:color="7F7F7F" w:themeColor="text1" w:themeTint="80"/>
+        <w:right w:val="single" w:sz="24" w:space="0" w:color="7F7F7F" w:themeColor="text1" w:themeTint="80"/>
+      </w:pBdr>
+      <w:shd w:val="clear" w:color="auto" w:fill="7F7F7F" w:themeFill="text1" w:themeFillTint="80"/>
       <w:outlineLvl w:val="9"/>
     </w:pPr>
+    <w:rPr>
+      <w:sz w:val="18"/>
+    </w:rPr>
   </w:style>
   <w:style w:type="paragraph" w:styleId="Encabezado">
     <w:name w:val="header"/>
@@ -16636,7 +18489,7 @@
 </file>
 
 <file path=customXml/itemProps3.xml><?xml version="1.0" encoding="utf-8"?>
-<ds:datastoreItem xmlns:ds="http://schemas.openxmlformats.org/officeDocument/2006/customXml" ds:itemID="{9AEC5088-AE44-474D-BE6A-A2A7E52BDB80}">
+<ds:datastoreItem xmlns:ds="http://schemas.openxmlformats.org/officeDocument/2006/customXml" ds:itemID="{8E825D44-54B1-4F0A-9A16-53239EAE720B}">
   <ds:schemaRefs>
     <ds:schemaRef ds:uri="http://schemas.openxmlformats.org/officeDocument/2006/bibliography"/>
   </ds:schemaRefs>

</xml_diff>

<commit_message>
- Terminado el documento de Normas de Desarrollo.docx y Actualizado el Plan de Configuración
</commit_message>
<xml_diff>
--- a/Documentacion/Normas de Desarrollo/Normas de Desarrollo.docx
+++ b/Documentacion/Normas de Desarrollo/Normas de Desarrollo.docx
@@ -3907,7 +3907,7 @@
               <w:rPr>
                 <w:lang w:val="es-ES"/>
               </w:rPr>
-              <w:t>Se agregó todo lo asociado a Gestión de la Configuración</w:t>
+              <w:t>Se agregó todo lo asociado a las herramientas de HW y SW que estamos utilizando</w:t>
             </w:r>
           </w:p>
         </w:tc>
@@ -3924,6 +3924,12 @@
                 <w:lang w:val="es-ES"/>
               </w:rPr>
             </w:pPr>
+            <w:r>
+              <w:rPr>
+                <w:lang w:val="es-ES"/>
+              </w:rPr>
+              <w:t>1.2</w:t>
+            </w:r>
           </w:p>
         </w:tc>
         <w:tc>
@@ -3937,6 +3943,12 @@
                 <w:lang w:val="es-ES"/>
               </w:rPr>
             </w:pPr>
+            <w:r>
+              <w:rPr>
+                <w:lang w:val="es-ES"/>
+              </w:rPr>
+              <w:t>23/10/2014</w:t>
+            </w:r>
           </w:p>
         </w:tc>
         <w:tc>
@@ -3950,6 +3962,12 @@
                 <w:lang w:val="es-ES"/>
               </w:rPr>
             </w:pPr>
+            <w:r>
+              <w:rPr>
+                <w:lang w:val="es-ES"/>
+              </w:rPr>
+              <w:t>Paula Pedrosa</w:t>
+            </w:r>
           </w:p>
         </w:tc>
         <w:tc>
@@ -3963,6 +3981,12 @@
                 <w:lang w:val="es-ES"/>
               </w:rPr>
             </w:pPr>
+            <w:r>
+              <w:rPr>
+                <w:lang w:val="es-ES"/>
+              </w:rPr>
+              <w:t>Se agregó todo lo asociado a Gestión de la Configuración</w:t>
+            </w:r>
           </w:p>
         </w:tc>
       </w:tr>
@@ -3978,6 +4002,8 @@
                 <w:lang w:val="es-ES"/>
               </w:rPr>
             </w:pPr>
+            <w:bookmarkStart w:id="0" w:name="_GoBack"/>
+            <w:bookmarkEnd w:id="0"/>
           </w:p>
         </w:tc>
         <w:tc>
@@ -4720,8 +4746,6 @@
         </w:rPr>
         <w:br w:type="page"/>
       </w:r>
-      <w:bookmarkStart w:id="0" w:name="_GoBack"/>
-      <w:bookmarkEnd w:id="0"/>
     </w:p>
     <w:p>
       <w:pPr>
@@ -7963,7 +7987,52 @@
         <w:rPr>
           <w:lang w:val="es-ES"/>
         </w:rPr>
-        <w:t>Sentencias INSERT, UPDATE, DELETE y SELECT, las palabras reservadas dentro de la consulta deben ir en mayúscula.</w:t>
+        <w:t>Las s</w:t>
+      </w:r>
+      <w:r>
+        <w:rPr>
+          <w:lang w:val="es-ES"/>
+        </w:rPr>
+        <w:t xml:space="preserve">entencias </w:t>
+      </w:r>
+      <w:r>
+        <w:rPr>
+          <w:b/>
+          <w:lang w:val="es-ES"/>
+        </w:rPr>
+        <w:t>INSERT, UPDATE, DELETE y SELECT</w:t>
+      </w:r>
+      <w:r>
+        <w:rPr>
+          <w:b/>
+          <w:lang w:val="es-ES"/>
+        </w:rPr>
+        <w:t xml:space="preserve">  </w:t>
+      </w:r>
+      <w:r>
+        <w:rPr>
+          <w:lang w:val="es-ES"/>
+        </w:rPr>
+        <w:t>que son</w:t>
+      </w:r>
+      <w:r>
+        <w:rPr>
+          <w:b/>
+          <w:lang w:val="es-ES"/>
+        </w:rPr>
+        <w:t xml:space="preserve"> </w:t>
+      </w:r>
+      <w:r>
+        <w:rPr>
+          <w:lang w:val="es-ES"/>
+        </w:rPr>
+        <w:t>utilizadas en las consultas a la Base de Datos</w:t>
+      </w:r>
+      <w:r>
+        <w:rPr>
+          <w:lang w:val="es-ES"/>
+        </w:rPr>
+        <w:t>, las palabras reservadas dentro de la consulta deben ir en mayúscula.</w:t>
       </w:r>
     </w:p>
     <w:p>
@@ -7977,7 +8046,26 @@
         <w:rPr>
           <w:lang w:val="es-ES"/>
         </w:rPr>
-        <w:t>Las palabras reservadas que se utilizan en la sentencia SELECT, tales como SELECT, FROM, INNER JOIN, JOIN, LEFT JOIN, RIGHT JOIN, WHERE, HAVING, ORDEY BY, GROUP BY deben ir en mayúscula.</w:t>
+        <w:t>Así también como l</w:t>
+      </w:r>
+      <w:r>
+        <w:rPr>
+          <w:lang w:val="es-ES"/>
+        </w:rPr>
+        <w:t xml:space="preserve">as palabras reservadas que se utilizan en la sentencia SELECT, tales como </w:t>
+      </w:r>
+      <w:r>
+        <w:rPr>
+          <w:b/>
+          <w:lang w:val="es-ES"/>
+        </w:rPr>
+        <w:t>SELECT, FROM, INNER JOIN, JOIN, LEFT JOIN, RIGHT JOIN, WHERE, HAVING, ORDEY BY, GROUP BY</w:t>
+      </w:r>
+      <w:r>
+        <w:rPr>
+          <w:lang w:val="es-ES"/>
+        </w:rPr>
+        <w:t xml:space="preserve"> deben ir en mayúscula.</w:t>
       </w:r>
     </w:p>
     <w:p>
@@ -7986,96 +8074,221 @@
           <w:lang w:val="es-ES"/>
         </w:rPr>
       </w:pPr>
+    </w:p>
+    <w:p>
+      <w:pPr>
+        <w:rPr>
+          <w:lang w:val="es-ES"/>
+        </w:rPr>
+      </w:pPr>
       <w:r>
         <w:rPr>
           <w:lang w:val="es-ES"/>
         </w:rPr>
+        <w:lastRenderedPageBreak/>
         <w:t>Las consultas en la Base de Datos, deben realizarse de la siguiente manera:</w:t>
       </w:r>
     </w:p>
+    <w:tbl>
+      <w:tblPr>
+        <w:tblStyle w:val="Tablaconcuadrcula"/>
+        <w:tblW w:w="0" w:type="auto"/>
+        <w:tblLook w:val="04A0" w:firstRow="1" w:lastRow="0" w:firstColumn="1" w:lastColumn="0" w:noHBand="0" w:noVBand="1"/>
+      </w:tblPr>
+      <w:tblGrid>
+        <w:gridCol w:w="6516"/>
+      </w:tblGrid>
+      <w:tr>
+        <w:tc>
+          <w:tcPr>
+            <w:tcW w:w="6516" w:type="dxa"/>
+          </w:tcPr>
+          <w:p>
+            <w:pPr>
+              <w:jc w:val="left"/>
+            </w:pPr>
+            <w:r>
+              <w:rPr>
+                <w:b/>
+              </w:rPr>
+              <w:t>SELECT</w:t>
+            </w:r>
+            <w:r>
+              <w:t xml:space="preserve"> </w:t>
+            </w:r>
+            <w:proofErr w:type="spellStart"/>
+            <w:r>
+              <w:t>idTorneo</w:t>
+            </w:r>
+            <w:proofErr w:type="spellEnd"/>
+            <w:r>
+              <w:t xml:space="preserve">, </w:t>
+            </w:r>
+            <w:proofErr w:type="spellStart"/>
+            <w:r>
+              <w:t>nombre</w:t>
+            </w:r>
+            <w:proofErr w:type="spellEnd"/>
+            <w:r>
+              <w:br/>
+            </w:r>
+            <w:r>
+              <w:rPr>
+                <w:b/>
+              </w:rPr>
+              <w:t>FROM</w:t>
+            </w:r>
+            <w:r>
+              <w:t xml:space="preserve"> </w:t>
+            </w:r>
+            <w:proofErr w:type="spellStart"/>
+            <w:r>
+              <w:t>Torneos</w:t>
+            </w:r>
+            <w:proofErr w:type="spellEnd"/>
+            <w:r>
+              <w:t xml:space="preserve"> t </w:t>
+            </w:r>
+            <w:r>
+              <w:rPr>
+                <w:b/>
+              </w:rPr>
+              <w:t>INNER JOIN</w:t>
+            </w:r>
+            <w:r>
+              <w:t xml:space="preserve"> </w:t>
+            </w:r>
+            <w:proofErr w:type="spellStart"/>
+            <w:r>
+              <w:t>Ediciones</w:t>
+            </w:r>
+            <w:proofErr w:type="spellEnd"/>
+            <w:r>
+              <w:t xml:space="preserve"> e ON </w:t>
+            </w:r>
+            <w:proofErr w:type="spellStart"/>
+            <w:r>
+              <w:t>t.idTorneo</w:t>
+            </w:r>
+            <w:proofErr w:type="spellEnd"/>
+            <w:r>
+              <w:t xml:space="preserve"> = </w:t>
+            </w:r>
+            <w:proofErr w:type="spellStart"/>
+            <w:r>
+              <w:t>e.idTorneo</w:t>
+            </w:r>
+            <w:proofErr w:type="spellEnd"/>
+            <w:r>
+              <w:br/>
+            </w:r>
+            <w:r>
+              <w:rPr>
+                <w:b/>
+              </w:rPr>
+              <w:t>WHERE</w:t>
+            </w:r>
+            <w:r>
+              <w:t xml:space="preserve"> </w:t>
+            </w:r>
+            <w:proofErr w:type="spellStart"/>
+            <w:r>
+              <w:t>idUsuario</w:t>
+            </w:r>
+            <w:proofErr w:type="spellEnd"/>
+            <w:r>
+              <w:t xml:space="preserve"> = 1</w:t>
+            </w:r>
+            <w:r>
+              <w:br/>
+            </w:r>
+            <w:r>
+              <w:rPr>
+                <w:b/>
+              </w:rPr>
+              <w:t>GROUP BY</w:t>
+            </w:r>
+            <w:r>
+              <w:t xml:space="preserve"> </w:t>
+            </w:r>
+            <w:proofErr w:type="spellStart"/>
+            <w:r>
+              <w:t>idTorneo</w:t>
+            </w:r>
+            <w:proofErr w:type="spellEnd"/>
+            <w:r>
+              <w:t xml:space="preserve">, </w:t>
+            </w:r>
+            <w:proofErr w:type="spellStart"/>
+            <w:r>
+              <w:t>nombre</w:t>
+            </w:r>
+            <w:proofErr w:type="spellEnd"/>
+            <w:r>
+              <w:br/>
+            </w:r>
+            <w:r>
+              <w:rPr>
+                <w:b/>
+              </w:rPr>
+              <w:t>HAVING</w:t>
+            </w:r>
+            <w:r>
+              <w:t xml:space="preserve"> COUNT(</w:t>
+            </w:r>
+            <w:proofErr w:type="spellStart"/>
+            <w:r>
+              <w:t>idEdicion</w:t>
+            </w:r>
+            <w:proofErr w:type="spellEnd"/>
+            <w:r>
+              <w:t>) &gt; 3</w:t>
+            </w:r>
+            <w:r>
+              <w:br/>
+            </w:r>
+            <w:r>
+              <w:rPr>
+                <w:b/>
+              </w:rPr>
+              <w:t>ORDER BY</w:t>
+            </w:r>
+            <w:r>
+              <w:t xml:space="preserve"> </w:t>
+            </w:r>
+            <w:proofErr w:type="spellStart"/>
+            <w:r>
+              <w:t>nombre</w:t>
+            </w:r>
+            <w:proofErr w:type="spellEnd"/>
+          </w:p>
+        </w:tc>
+      </w:tr>
+    </w:tbl>
     <w:p>
       <w:pPr>
         <w:spacing w:line="240" w:lineRule="auto"/>
+        <w:rPr>
+          <w:lang w:val="es-ES"/>
+        </w:rPr>
       </w:pPr>
       <w:r>
-        <w:lastRenderedPageBreak/>
-        <w:t>SELECT ……</w:t>
+        <w:rPr>
+          <w:lang w:val="es-ES"/>
+        </w:rPr>
+        <w:t>Es decir</w:t>
       </w:r>
-    </w:p>
-    <w:p>
-      <w:pPr>
-        <w:spacing w:line="240" w:lineRule="auto"/>
-      </w:pPr>
       <w:r>
-        <w:t>FROM ……</w:t>
+        <w:rPr>
+          <w:lang w:val="es-ES"/>
+        </w:rPr>
+        <w:t>, cada palabra reservada debajo de otra</w:t>
       </w:r>
-    </w:p>
-    <w:p>
-      <w:pPr>
-        <w:spacing w:line="240" w:lineRule="auto"/>
-      </w:pPr>
       <w:r>
-        <w:t>WHERE ……</w:t>
-      </w:r>
-    </w:p>
-    <w:p>
-      <w:pPr>
-        <w:spacing w:line="240" w:lineRule="auto"/>
-      </w:pPr>
-      <w:r>
-        <w:t>GROUP BY ……</w:t>
-      </w:r>
-    </w:p>
-    <w:p>
-      <w:pPr>
-        <w:spacing w:line="240" w:lineRule="auto"/>
         <w:rPr>
           <w:lang w:val="es-ES"/>
         </w:rPr>
-      </w:pPr>
-      <w:proofErr w:type="gramStart"/>
-      <w:r>
-        <w:rPr>
-          <w:lang w:val="es-ES"/>
-        </w:rPr>
-        <w:t>HAVING ……</w:t>
-      </w:r>
-      <w:proofErr w:type="gramEnd"/>
-    </w:p>
-    <w:p>
-      <w:pPr>
-        <w:spacing w:line="240" w:lineRule="auto"/>
-        <w:rPr>
-          <w:lang w:val="es-ES"/>
-        </w:rPr>
-      </w:pPr>
-      <w:r>
-        <w:rPr>
-          <w:lang w:val="es-ES"/>
-        </w:rPr>
-        <w:t xml:space="preserve">ORDER </w:t>
-      </w:r>
-      <w:proofErr w:type="gramStart"/>
-      <w:r>
-        <w:rPr>
-          <w:lang w:val="es-ES"/>
-        </w:rPr>
-        <w:t>BY ……</w:t>
-      </w:r>
-      <w:proofErr w:type="gramEnd"/>
-    </w:p>
-    <w:p>
-      <w:pPr>
-        <w:spacing w:line="240" w:lineRule="auto"/>
-        <w:rPr>
-          <w:lang w:val="es-ES"/>
-        </w:rPr>
-      </w:pPr>
-      <w:r>
-        <w:rPr>
-          <w:lang w:val="es-ES"/>
-        </w:rPr>
-        <w:t>Es decir uno abajo del otro.</w:t>
+        <w:t>.</w:t>
       </w:r>
     </w:p>
     <w:p>
@@ -8111,14 +8324,39 @@
         <w:rPr>
           <w:lang w:val="es-ES"/>
         </w:rPr>
-        <w:t xml:space="preserve">ABM los botones de las interfaces deben decir: </w:t>
+        <w:t xml:space="preserve">En los </w:t>
       </w:r>
       <w:r>
         <w:rPr>
           <w:lang w:val="es-ES"/>
         </w:rPr>
+        <w:t>ABM</w:t>
+      </w:r>
+      <w:r>
+        <w:rPr>
+          <w:lang w:val="es-ES"/>
+        </w:rPr>
+        <w:t>C (Alta – Baja – Modificación - Consulta),</w:t>
+      </w:r>
+      <w:r>
+        <w:rPr>
+          <w:lang w:val="es-ES"/>
+        </w:rPr>
+        <w:t xml:space="preserve"> los botones de las interfaces deben decir: </w:t>
+      </w:r>
+      <w:r>
+        <w:rPr>
+          <w:lang w:val="es-ES"/>
+        </w:rPr>
         <w:br/>
-        <w:t>Alta: “Registrar”</w:t>
+        <w:t xml:space="preserve">Alta: </w:t>
+      </w:r>
+      <w:r>
+        <w:rPr>
+          <w:b/>
+          <w:lang w:val="es-ES"/>
+        </w:rPr>
+        <w:t>“Registrar”</w:t>
       </w:r>
     </w:p>
     <w:p>
@@ -8132,7 +8370,14 @@
         <w:rPr>
           <w:lang w:val="es-ES"/>
         </w:rPr>
-        <w:t>Modificación: “Modificar”</w:t>
+        <w:t xml:space="preserve">Modificación: </w:t>
+      </w:r>
+      <w:r>
+        <w:rPr>
+          <w:b/>
+          <w:lang w:val="es-ES"/>
+        </w:rPr>
+        <w:t>“Modificar”</w:t>
       </w:r>
     </w:p>
     <w:p>
@@ -8146,7 +8391,14 @@
         <w:rPr>
           <w:lang w:val="es-ES"/>
         </w:rPr>
-        <w:t>Baja: “Eliminar”</w:t>
+        <w:t xml:space="preserve">Baja: </w:t>
+      </w:r>
+      <w:r>
+        <w:rPr>
+          <w:b/>
+          <w:lang w:val="es-ES"/>
+        </w:rPr>
+        <w:t>“Eliminar”</w:t>
       </w:r>
     </w:p>
     <w:p>
@@ -8160,7 +8412,14 @@
         <w:rPr>
           <w:lang w:val="es-ES"/>
         </w:rPr>
-        <w:t>Consulta: “Consultar”</w:t>
+        <w:t xml:space="preserve">Consulta: </w:t>
+      </w:r>
+      <w:r>
+        <w:rPr>
+          <w:b/>
+          <w:lang w:val="es-ES"/>
+        </w:rPr>
+        <w:t>“Consultar”</w:t>
       </w:r>
     </w:p>
     <w:p>
@@ -8172,6 +8431,97 @@
     </w:p>
     <w:p>
       <w:pPr>
+        <w:rPr>
+          <w:lang w:val="es-ES"/>
+        </w:rPr>
+      </w:pPr>
+    </w:p>
+    <w:p>
+      <w:pPr>
+        <w:rPr>
+          <w:lang w:val="es-ES"/>
+        </w:rPr>
+      </w:pPr>
+    </w:p>
+    <w:p>
+      <w:pPr>
+        <w:rPr>
+          <w:lang w:val="es-ES"/>
+        </w:rPr>
+      </w:pPr>
+    </w:p>
+    <w:p>
+      <w:pPr>
+        <w:rPr>
+          <w:lang w:val="es-ES"/>
+        </w:rPr>
+      </w:pPr>
+    </w:p>
+    <w:p>
+      <w:pPr>
+        <w:rPr>
+          <w:lang w:val="es-ES"/>
+        </w:rPr>
+      </w:pPr>
+    </w:p>
+    <w:p>
+      <w:pPr>
+        <w:rPr>
+          <w:lang w:val="es-ES"/>
+        </w:rPr>
+      </w:pPr>
+    </w:p>
+    <w:p>
+      <w:pPr>
+        <w:rPr>
+          <w:lang w:val="es-ES"/>
+        </w:rPr>
+      </w:pPr>
+    </w:p>
+    <w:p>
+      <w:pPr>
+        <w:rPr>
+          <w:lang w:val="es-ES"/>
+        </w:rPr>
+      </w:pPr>
+    </w:p>
+    <w:p>
+      <w:pPr>
+        <w:rPr>
+          <w:lang w:val="es-ES"/>
+        </w:rPr>
+      </w:pPr>
+    </w:p>
+    <w:p>
+      <w:pPr>
+        <w:rPr>
+          <w:lang w:val="es-ES"/>
+        </w:rPr>
+      </w:pPr>
+    </w:p>
+    <w:p>
+      <w:pPr>
+        <w:rPr>
+          <w:lang w:val="es-ES"/>
+        </w:rPr>
+      </w:pPr>
+    </w:p>
+    <w:p>
+      <w:pPr>
+        <w:rPr>
+          <w:lang w:val="es-ES"/>
+        </w:rPr>
+      </w:pPr>
+    </w:p>
+    <w:p>
+      <w:pPr>
+        <w:rPr>
+          <w:lang w:val="es-ES"/>
+        </w:rPr>
+      </w:pPr>
+    </w:p>
+    <w:p>
+      <w:pPr>
         <w:pStyle w:val="Ttulo2"/>
         <w:rPr>
           <w:lang w:val="es-ES"/>
@@ -8182,6 +8532,7 @@
         <w:rPr>
           <w:lang w:val="es-ES"/>
         </w:rPr>
+        <w:lastRenderedPageBreak/>
         <w:t>Gestión de Configuración</w:t>
       </w:r>
       <w:bookmarkEnd w:id="6"/>
@@ -8398,6 +8749,8 @@
       <w:pPr>
         <w:jc w:val="left"/>
         <w:rPr>
+          <w:i/>
+          <w:color w:val="63A537" w:themeColor="text2"/>
           <w:lang w:val="es-AR"/>
         </w:rPr>
       </w:pPr>
@@ -8406,6 +8759,8 @@
       <w:pPr>
         <w:jc w:val="left"/>
         <w:rPr>
+          <w:i/>
+          <w:color w:val="63A537" w:themeColor="text2"/>
           <w:lang w:val="es-AR"/>
         </w:rPr>
       </w:pPr>
@@ -8414,6 +8769,148 @@
       <w:pPr>
         <w:jc w:val="left"/>
         <w:rPr>
+          <w:i/>
+          <w:color w:val="63A537" w:themeColor="text2"/>
+          <w:lang w:val="es-AR"/>
+        </w:rPr>
+      </w:pPr>
+    </w:p>
+    <w:p>
+      <w:pPr>
+        <w:jc w:val="left"/>
+        <w:rPr>
+          <w:i/>
+          <w:color w:val="63A537" w:themeColor="text2"/>
+          <w:lang w:val="es-AR"/>
+        </w:rPr>
+      </w:pPr>
+    </w:p>
+    <w:p>
+      <w:pPr>
+        <w:jc w:val="left"/>
+        <w:rPr>
+          <w:i/>
+          <w:color w:val="63A537" w:themeColor="text2"/>
+          <w:lang w:val="es-AR"/>
+        </w:rPr>
+      </w:pPr>
+    </w:p>
+    <w:p>
+      <w:pPr>
+        <w:jc w:val="left"/>
+        <w:rPr>
+          <w:i/>
+          <w:color w:val="63A537" w:themeColor="text2"/>
+          <w:lang w:val="es-AR"/>
+        </w:rPr>
+      </w:pPr>
+    </w:p>
+    <w:p>
+      <w:pPr>
+        <w:jc w:val="left"/>
+        <w:rPr>
+          <w:i/>
+          <w:color w:val="63A537" w:themeColor="text2"/>
+          <w:lang w:val="es-AR"/>
+        </w:rPr>
+      </w:pPr>
+    </w:p>
+    <w:p>
+      <w:pPr>
+        <w:jc w:val="left"/>
+        <w:rPr>
+          <w:i/>
+          <w:color w:val="63A537" w:themeColor="text2"/>
+          <w:lang w:val="es-AR"/>
+        </w:rPr>
+      </w:pPr>
+    </w:p>
+    <w:p>
+      <w:pPr>
+        <w:jc w:val="left"/>
+        <w:rPr>
+          <w:i/>
+          <w:color w:val="63A537" w:themeColor="text2"/>
+          <w:lang w:val="es-AR"/>
+        </w:rPr>
+      </w:pPr>
+    </w:p>
+    <w:p>
+      <w:pPr>
+        <w:jc w:val="left"/>
+        <w:rPr>
+          <w:i/>
+          <w:color w:val="63A537" w:themeColor="text2"/>
+          <w:lang w:val="es-AR"/>
+        </w:rPr>
+      </w:pPr>
+    </w:p>
+    <w:p>
+      <w:pPr>
+        <w:jc w:val="left"/>
+        <w:rPr>
+          <w:i/>
+          <w:color w:val="63A537" w:themeColor="text2"/>
+          <w:lang w:val="es-AR"/>
+        </w:rPr>
+      </w:pPr>
+    </w:p>
+    <w:p>
+      <w:pPr>
+        <w:jc w:val="left"/>
+        <w:rPr>
+          <w:i/>
+          <w:color w:val="63A537" w:themeColor="text2"/>
+          <w:lang w:val="es-AR"/>
+        </w:rPr>
+      </w:pPr>
+    </w:p>
+    <w:p>
+      <w:pPr>
+        <w:jc w:val="left"/>
+        <w:rPr>
+          <w:i/>
+          <w:color w:val="63A537" w:themeColor="text2"/>
+          <w:lang w:val="es-AR"/>
+        </w:rPr>
+      </w:pPr>
+    </w:p>
+    <w:p>
+      <w:pPr>
+        <w:jc w:val="left"/>
+        <w:rPr>
+          <w:i/>
+          <w:color w:val="63A537" w:themeColor="text2"/>
+          <w:lang w:val="es-AR"/>
+        </w:rPr>
+      </w:pPr>
+    </w:p>
+    <w:p>
+      <w:pPr>
+        <w:jc w:val="left"/>
+        <w:rPr>
+          <w:i/>
+          <w:color w:val="63A537" w:themeColor="text2"/>
+          <w:lang w:val="es-AR"/>
+        </w:rPr>
+      </w:pPr>
+    </w:p>
+    <w:p>
+      <w:pPr>
+        <w:jc w:val="left"/>
+        <w:rPr>
+          <w:i/>
+          <w:color w:val="63A537" w:themeColor="text2"/>
+          <w:lang w:val="es-AR"/>
+        </w:rPr>
+      </w:pPr>
+    </w:p>
+    <w:p>
+      <w:pPr>
+        <w:jc w:val="left"/>
+        <w:rPr>
+          <w:i/>
+          <w:color w:val="63A537" w:themeColor="text2"/>
           <w:lang w:val="es-AR"/>
         </w:rPr>
       </w:pPr>
@@ -8445,10 +8942,10 @@
           <w:lang w:val="es-ES" w:eastAsia="es-ES"/>
         </w:rPr>
         <w:drawing>
-          <wp:inline distT="0" distB="0" distL="0" distR="0" wp14:anchorId="6679E463" wp14:editId="132868E9">
-            <wp:extent cx="2495550" cy="5838825"/>
+          <wp:inline distT="0" distB="0" distL="0" distR="0" wp14:anchorId="5530A3AC" wp14:editId="1A16DD13">
+            <wp:extent cx="2552700" cy="5514975"/>
             <wp:effectExtent l="0" t="0" r="0" b="9525"/>
-            <wp:docPr id="32" name="Imagen 32"/>
+            <wp:docPr id="33" name="Imagen 33"/>
             <wp:cNvGraphicFramePr>
               <a:graphicFrameLocks xmlns:a="http://schemas.openxmlformats.org/drawingml/2006/main" noChangeAspect="1"/>
             </wp:cNvGraphicFramePr>
@@ -8456,7 +8953,7 @@
               <a:graphicData uri="http://schemas.openxmlformats.org/drawingml/2006/picture">
                 <pic:pic xmlns:pic="http://schemas.openxmlformats.org/drawingml/2006/picture">
                   <pic:nvPicPr>
-                    <pic:cNvPr id="32" name="Repositorio completo.jpg"/>
+                    <pic:cNvPr id="33" name="Repositorio UNO.jpg"/>
                     <pic:cNvPicPr/>
                   </pic:nvPicPr>
                   <pic:blipFill>
@@ -8474,7 +8971,7 @@
                   <pic:spPr>
                     <a:xfrm>
                       <a:off x="0" y="0"/>
-                      <a:ext cx="2495550" cy="5838825"/>
+                      <a:ext cx="2552700" cy="5514975"/>
                     </a:xfrm>
                     <a:prstGeom prst="rect">
                       <a:avLst/>
@@ -8497,7 +8994,19 @@
         <w:rPr>
           <w:lang w:val="es-ES"/>
         </w:rPr>
-        <w:t xml:space="preserve">Como podemos ver en la imagen el repositorio de Documentación está estructurado por </w:t>
+        <w:t>Como podemos ver en la imagen</w:t>
+      </w:r>
+      <w:r>
+        <w:rPr>
+          <w:lang w:val="es-ES"/>
+        </w:rPr>
+        <w:t>,</w:t>
+      </w:r>
+      <w:r>
+        <w:rPr>
+          <w:lang w:val="es-ES"/>
+        </w:rPr>
+        <w:t xml:space="preserve"> el repositorio de Documentación está estructurado por </w:t>
       </w:r>
       <w:r>
         <w:rPr>
@@ -8610,6 +9119,7 @@
                 <w:sz w:val="20"/>
                 <w:lang w:val="es-ES"/>
               </w:rPr>
+              <w:lastRenderedPageBreak/>
               <w:t>NOMBRE DE CARPETA</w:t>
             </w:r>
           </w:p>
@@ -8729,6 +9239,12 @@
                 <w:lang w:val="es-ES"/>
               </w:rPr>
             </w:pPr>
+            <w:r>
+              <w:rPr>
+                <w:lang w:val="es-ES"/>
+              </w:rPr>
+              <w:t>Esta carpeta contendrá todo lo asociada al Despliegue del producto.</w:t>
+            </w:r>
           </w:p>
         </w:tc>
       </w:tr>
@@ -8772,6 +9288,12 @@
               </w:rPr>
               <w:t>Esta carpeta contiene todos los documentos asociados al Proyecto y al Producto que estamos desarrollando</w:t>
             </w:r>
+            <w:r>
+              <w:rPr>
+                <w:lang w:val="es-ES"/>
+              </w:rPr>
+              <w:t>.</w:t>
+            </w:r>
           </w:p>
         </w:tc>
       </w:tr>
@@ -8809,6 +9331,18 @@
                 <w:lang w:val="es-ES"/>
               </w:rPr>
             </w:pPr>
+            <w:r>
+              <w:rPr>
+                <w:lang w:val="es-ES"/>
+              </w:rPr>
+              <w:t xml:space="preserve">Esta carpeta contendrá todo lo </w:t>
+            </w:r>
+            <w:r>
+              <w:rPr>
+                <w:lang w:val="es-ES"/>
+              </w:rPr>
+              <w:t>asociado a interfaz de usuario.</w:t>
+            </w:r>
           </w:p>
         </w:tc>
       </w:tr>
@@ -8845,10 +9379,10 @@
           <w:lang w:val="es-ES" w:eastAsia="es-ES"/>
         </w:rPr>
         <w:drawing>
-          <wp:inline distT="0" distB="0" distL="0" distR="0" wp14:anchorId="215A938F" wp14:editId="64788B01">
-            <wp:extent cx="2114845" cy="3096057"/>
+          <wp:inline distT="0" distB="0" distL="0" distR="0" wp14:anchorId="0337E272" wp14:editId="1047D723">
+            <wp:extent cx="2133600" cy="3686175"/>
             <wp:effectExtent l="0" t="0" r="0" b="9525"/>
-            <wp:docPr id="35" name="Imagen 35"/>
+            <wp:docPr id="38" name="Imagen 38"/>
             <wp:cNvGraphicFramePr>
               <a:graphicFrameLocks xmlns:a="http://schemas.openxmlformats.org/drawingml/2006/main" noChangeAspect="1"/>
             </wp:cNvGraphicFramePr>
@@ -8856,7 +9390,7 @@
               <a:graphicData uri="http://schemas.openxmlformats.org/drawingml/2006/picture">
                 <pic:pic xmlns:pic="http://schemas.openxmlformats.org/drawingml/2006/picture">
                   <pic:nvPicPr>
-                    <pic:cNvPr id="35" name="Repo2.png"/>
+                    <pic:cNvPr id="38" name="Repositoriooooooooo.jpg"/>
                     <pic:cNvPicPr/>
                   </pic:nvPicPr>
                   <pic:blipFill>
@@ -8874,7 +9408,7 @@
                   <pic:spPr>
                     <a:xfrm>
                       <a:off x="0" y="0"/>
-                      <a:ext cx="2114845" cy="3096057"/>
+                      <a:ext cx="2133600" cy="3686175"/>
                     </a:xfrm>
                     <a:prstGeom prst="rect">
                       <a:avLst/>
@@ -8967,7 +9501,7 @@
                 <w:sz w:val="20"/>
                 <w:lang w:val="es-ES"/>
               </w:rPr>
-              <w:t>ARQUITECTURA DE BD</w:t>
+              <w:t>BASE DE DATOS</w:t>
             </w:r>
           </w:p>
         </w:tc>
@@ -8981,6 +9515,12 @@
                 <w:lang w:val="es-ES"/>
               </w:rPr>
             </w:pPr>
+            <w:r>
+              <w:rPr>
+                <w:lang w:val="es-ES"/>
+              </w:rPr>
+              <w:t>Esta carpeta contiene todos los Documentos asociados a Base de Datos, es decir los Diagramas de Entidad - Relación</w:t>
+            </w:r>
           </w:p>
         </w:tc>
       </w:tr>
@@ -9005,7 +9545,7 @@
                 <w:sz w:val="20"/>
                 <w:lang w:val="es-ES"/>
               </w:rPr>
-              <w:t>BASE DE DATOS</w:t>
+              <w:t>CAPACITACIONES - INVESTIGACIONES</w:t>
             </w:r>
           </w:p>
         </w:tc>
@@ -9019,6 +9559,12 @@
                 <w:lang w:val="es-ES"/>
               </w:rPr>
             </w:pPr>
+            <w:r>
+              <w:rPr>
+                <w:lang w:val="es-ES"/>
+              </w:rPr>
+              <w:t>Esta carpeta contiene todos los Documentos asociados a las Investigaciones y Capacitaciones que hemos realizado y que consideramos significativas para el desarrollo de nuestro producto.</w:t>
+            </w:r>
           </w:p>
         </w:tc>
       </w:tr>
@@ -9087,6 +9633,7 @@
                 <w:sz w:val="20"/>
                 <w:lang w:val="es-ES"/>
               </w:rPr>
+              <w:lastRenderedPageBreak/>
               <w:t>IMPACTO AMBIENTAL</w:t>
             </w:r>
           </w:p>
@@ -9175,7 +9722,6 @@
                 <w:sz w:val="20"/>
                 <w:lang w:val="es-ES"/>
               </w:rPr>
-              <w:lastRenderedPageBreak/>
               <w:t>MEETINGS</w:t>
             </w:r>
           </w:p>
@@ -9821,6 +10367,7 @@
               <w:rPr>
                 <w:lang w:val="es-ES"/>
               </w:rPr>
+              <w:lastRenderedPageBreak/>
               <w:t xml:space="preserve">Ejemplo: </w:t>
             </w:r>
             <w:proofErr w:type="spellStart"/>
@@ -10169,10 +10716,417 @@
     </w:p>
     <w:p>
       <w:pPr>
+        <w:pStyle w:val="TtulodeTDC"/>
         <w:rPr>
           <w:lang w:val="es-ES"/>
         </w:rPr>
       </w:pPr>
+      <w:r>
+        <w:rPr>
+          <w:lang w:val="es-ES"/>
+        </w:rPr>
+        <w:t xml:space="preserve">Versionado </w:t>
+      </w:r>
+    </w:p>
+    <w:p>
+      <w:pPr>
+        <w:rPr>
+          <w:lang w:val="es-ES"/>
+        </w:rPr>
+      </w:pPr>
+      <w:r>
+        <w:rPr>
+          <w:lang w:val="es-ES"/>
+        </w:rPr>
+        <w:t xml:space="preserve">En cuanto al manejo de las versiones, cuando hacemos un cambio en cualquier documento, se maneja de la siguiente manera: </w:t>
+      </w:r>
+    </w:p>
+    <w:p>
+      <w:pPr>
+        <w:rPr>
+          <w:lang w:val="es-ES"/>
+        </w:rPr>
+      </w:pPr>
+      <w:r>
+        <w:rPr>
+          <w:lang w:val="es-ES"/>
+        </w:rPr>
+        <w:t>Versión 1.0 -&gt; Creación del Documento</w:t>
+      </w:r>
+    </w:p>
+    <w:p>
+      <w:pPr>
+        <w:rPr>
+          <w:lang w:val="es-ES"/>
+        </w:rPr>
+      </w:pPr>
+      <w:r>
+        <w:rPr>
+          <w:lang w:val="es-ES"/>
+        </w:rPr>
+        <w:t>Versión 1.1 -&gt; Cuando se agregaron cambios significativos</w:t>
+      </w:r>
+    </w:p>
+    <w:p>
+      <w:pPr>
+        <w:rPr>
+          <w:lang w:val="es-ES"/>
+        </w:rPr>
+      </w:pPr>
+      <w:r>
+        <w:rPr>
+          <w:lang w:val="es-ES"/>
+        </w:rPr>
+        <w:t>Si los cambios que se realizaron fueron cambios menores o estéticos sigue conservando la versión anterior.</w:t>
+      </w:r>
+    </w:p>
+    <w:p>
+      <w:pPr>
+        <w:rPr>
+          <w:lang w:val="es-ES"/>
+        </w:rPr>
+      </w:pPr>
+      <w:r>
+        <w:rPr>
+          <w:lang w:val="es-ES"/>
+        </w:rPr>
+        <w:t>Todos los documentos deben contar con una tabla al comienzo del mismo para gestionar el historial de versiones. En la misma se debe indicar Versión, Fecha, Responsable del Cambio y Observación.</w:t>
+      </w:r>
+    </w:p>
+    <w:p>
+      <w:pPr>
+        <w:rPr>
+          <w:lang w:val="es-ES"/>
+        </w:rPr>
+      </w:pPr>
+      <w:r>
+        <w:rPr>
+          <w:lang w:val="es-ES"/>
+        </w:rPr>
+        <w:t>A continuación mostramos la tabla de historia de versiones:</w:t>
+      </w:r>
+    </w:p>
+    <w:tbl>
+      <w:tblPr>
+        <w:tblStyle w:val="Tabladecuadrcula5oscura-nfasis21"/>
+        <w:tblpPr w:leftFromText="141" w:rightFromText="141" w:topFromText="120" w:vertAnchor="text" w:horzAnchor="margin" w:tblpY="-93"/>
+        <w:tblW w:w="9493" w:type="dxa"/>
+        <w:tblLook w:val="06A0" w:firstRow="1" w:lastRow="0" w:firstColumn="1" w:lastColumn="0" w:noHBand="1" w:noVBand="1"/>
+      </w:tblPr>
+      <w:tblGrid>
+        <w:gridCol w:w="1129"/>
+        <w:gridCol w:w="1985"/>
+        <w:gridCol w:w="2496"/>
+        <w:gridCol w:w="3883"/>
+      </w:tblGrid>
+      <w:tr>
+        <w:trPr>
+          <w:cnfStyle w:val="100000000000" w:firstRow="1" w:lastRow="0" w:firstColumn="0" w:lastColumn="0" w:oddVBand="0" w:evenVBand="0" w:oddHBand="0" w:evenHBand="0" w:firstRowFirstColumn="0" w:firstRowLastColumn="0" w:lastRowFirstColumn="0" w:lastRowLastColumn="0"/>
+        </w:trPr>
+        <w:tc>
+          <w:tcPr>
+            <w:cnfStyle w:val="001000000000" w:firstRow="0" w:lastRow="0" w:firstColumn="1" w:lastColumn="0" w:oddVBand="0" w:evenVBand="0" w:oddHBand="0" w:evenHBand="0" w:firstRowFirstColumn="0" w:firstRowLastColumn="0" w:lastRowFirstColumn="0" w:lastRowLastColumn="0"/>
+            <w:tcW w:w="9493" w:type="dxa"/>
+            <w:gridSpan w:val="4"/>
+            <w:hideMark/>
+          </w:tcPr>
+          <w:p>
+            <w:pPr>
+              <w:rPr>
+                <w:lang w:val="es-ES"/>
+              </w:rPr>
+            </w:pPr>
+            <w:r>
+              <w:rPr>
+                <w:lang w:val="es-ES"/>
+              </w:rPr>
+              <w:t>HISTORIAL DE VERSIONES</w:t>
+            </w:r>
+          </w:p>
+        </w:tc>
+      </w:tr>
+      <w:tr>
+        <w:tc>
+          <w:tcPr>
+            <w:cnfStyle w:val="001000000000" w:firstRow="0" w:lastRow="0" w:firstColumn="1" w:lastColumn="0" w:oddVBand="0" w:evenVBand="0" w:oddHBand="0" w:evenHBand="0" w:firstRowFirstColumn="0" w:firstRowLastColumn="0" w:lastRowFirstColumn="0" w:lastRowLastColumn="0"/>
+            <w:tcW w:w="1129" w:type="dxa"/>
+            <w:hideMark/>
+          </w:tcPr>
+          <w:p>
+            <w:pPr>
+              <w:rPr>
+                <w:lang w:val="es-ES"/>
+              </w:rPr>
+            </w:pPr>
+            <w:r>
+              <w:rPr>
+                <w:lang w:val="es-ES"/>
+              </w:rPr>
+              <w:t>VERSION</w:t>
+            </w:r>
+          </w:p>
+        </w:tc>
+        <w:tc>
+          <w:tcPr>
+            <w:tcW w:w="1985" w:type="dxa"/>
+            <w:hideMark/>
+          </w:tcPr>
+          <w:p>
+            <w:pPr>
+              <w:cnfStyle w:val="000000000000" w:firstRow="0" w:lastRow="0" w:firstColumn="0" w:lastColumn="0" w:oddVBand="0" w:evenVBand="0" w:oddHBand="0" w:evenHBand="0" w:firstRowFirstColumn="0" w:firstRowLastColumn="0" w:lastRowFirstColumn="0" w:lastRowLastColumn="0"/>
+              <w:rPr>
+                <w:b/>
+                <w:color w:val="1B1A10" w:themeColor="background2" w:themeShade="1A"/>
+                <w:lang w:val="es-ES"/>
+              </w:rPr>
+            </w:pPr>
+            <w:r>
+              <w:rPr>
+                <w:b/>
+                <w:color w:val="1B1A10" w:themeColor="background2" w:themeShade="1A"/>
+                <w:lang w:val="es-ES"/>
+              </w:rPr>
+              <w:t>FECHA</w:t>
+            </w:r>
+          </w:p>
+        </w:tc>
+        <w:tc>
+          <w:tcPr>
+            <w:tcW w:w="2496" w:type="dxa"/>
+            <w:hideMark/>
+          </w:tcPr>
+          <w:p>
+            <w:pPr>
+              <w:cnfStyle w:val="000000000000" w:firstRow="0" w:lastRow="0" w:firstColumn="0" w:lastColumn="0" w:oddVBand="0" w:evenVBand="0" w:oddHBand="0" w:evenHBand="0" w:firstRowFirstColumn="0" w:firstRowLastColumn="0" w:lastRowFirstColumn="0" w:lastRowLastColumn="0"/>
+              <w:rPr>
+                <w:b/>
+                <w:color w:val="1B1A10" w:themeColor="background2" w:themeShade="1A"/>
+                <w:lang w:val="es-ES"/>
+              </w:rPr>
+            </w:pPr>
+            <w:r>
+              <w:rPr>
+                <w:b/>
+                <w:color w:val="1B1A10" w:themeColor="background2" w:themeShade="1A"/>
+                <w:lang w:val="es-ES"/>
+              </w:rPr>
+              <w:t>RESPONSABLE</w:t>
+            </w:r>
+          </w:p>
+        </w:tc>
+        <w:tc>
+          <w:tcPr>
+            <w:tcW w:w="3883" w:type="dxa"/>
+            <w:hideMark/>
+          </w:tcPr>
+          <w:p>
+            <w:pPr>
+              <w:cnfStyle w:val="000000000000" w:firstRow="0" w:lastRow="0" w:firstColumn="0" w:lastColumn="0" w:oddVBand="0" w:evenVBand="0" w:oddHBand="0" w:evenHBand="0" w:firstRowFirstColumn="0" w:firstRowLastColumn="0" w:lastRowFirstColumn="0" w:lastRowLastColumn="0"/>
+              <w:rPr>
+                <w:b/>
+                <w:color w:val="1B1A10" w:themeColor="background2" w:themeShade="1A"/>
+                <w:lang w:val="es-ES"/>
+              </w:rPr>
+            </w:pPr>
+            <w:r>
+              <w:rPr>
+                <w:b/>
+                <w:color w:val="1B1A10" w:themeColor="background2" w:themeShade="1A"/>
+                <w:lang w:val="es-ES"/>
+              </w:rPr>
+              <w:t>OBSERVACION</w:t>
+            </w:r>
+          </w:p>
+        </w:tc>
+      </w:tr>
+      <w:tr>
+        <w:tc>
+          <w:tcPr>
+            <w:cnfStyle w:val="001000000000" w:firstRow="0" w:lastRow="0" w:firstColumn="1" w:lastColumn="0" w:oddVBand="0" w:evenVBand="0" w:oddHBand="0" w:evenHBand="0" w:firstRowFirstColumn="0" w:firstRowLastColumn="0" w:lastRowFirstColumn="0" w:lastRowLastColumn="0"/>
+            <w:tcW w:w="1129" w:type="dxa"/>
+          </w:tcPr>
+          <w:p>
+            <w:pPr>
+              <w:rPr>
+                <w:lang w:val="es-ES"/>
+              </w:rPr>
+            </w:pPr>
+          </w:p>
+        </w:tc>
+        <w:tc>
+          <w:tcPr>
+            <w:tcW w:w="1985" w:type="dxa"/>
+          </w:tcPr>
+          <w:p>
+            <w:pPr>
+              <w:cnfStyle w:val="000000000000" w:firstRow="0" w:lastRow="0" w:firstColumn="0" w:lastColumn="0" w:oddVBand="0" w:evenVBand="0" w:oddHBand="0" w:evenHBand="0" w:firstRowFirstColumn="0" w:firstRowLastColumn="0" w:lastRowFirstColumn="0" w:lastRowLastColumn="0"/>
+              <w:rPr>
+                <w:lang w:val="es-ES"/>
+              </w:rPr>
+            </w:pPr>
+          </w:p>
+        </w:tc>
+        <w:tc>
+          <w:tcPr>
+            <w:tcW w:w="2496" w:type="dxa"/>
+          </w:tcPr>
+          <w:p>
+            <w:pPr>
+              <w:cnfStyle w:val="000000000000" w:firstRow="0" w:lastRow="0" w:firstColumn="0" w:lastColumn="0" w:oddVBand="0" w:evenVBand="0" w:oddHBand="0" w:evenHBand="0" w:firstRowFirstColumn="0" w:firstRowLastColumn="0" w:lastRowFirstColumn="0" w:lastRowLastColumn="0"/>
+              <w:rPr>
+                <w:lang w:val="es-ES"/>
+              </w:rPr>
+            </w:pPr>
+          </w:p>
+        </w:tc>
+        <w:tc>
+          <w:tcPr>
+            <w:tcW w:w="3883" w:type="dxa"/>
+          </w:tcPr>
+          <w:p>
+            <w:pPr>
+              <w:cnfStyle w:val="000000000000" w:firstRow="0" w:lastRow="0" w:firstColumn="0" w:lastColumn="0" w:oddVBand="0" w:evenVBand="0" w:oddHBand="0" w:evenHBand="0" w:firstRowFirstColumn="0" w:firstRowLastColumn="0" w:lastRowFirstColumn="0" w:lastRowLastColumn="0"/>
+              <w:rPr>
+                <w:lang w:val="es-ES"/>
+              </w:rPr>
+            </w:pPr>
+          </w:p>
+        </w:tc>
+      </w:tr>
+      <w:tr>
+        <w:tc>
+          <w:tcPr>
+            <w:cnfStyle w:val="001000000000" w:firstRow="0" w:lastRow="0" w:firstColumn="1" w:lastColumn="0" w:oddVBand="0" w:evenVBand="0" w:oddHBand="0" w:evenHBand="0" w:firstRowFirstColumn="0" w:firstRowLastColumn="0" w:lastRowFirstColumn="0" w:lastRowLastColumn="0"/>
+            <w:tcW w:w="1129" w:type="dxa"/>
+          </w:tcPr>
+          <w:p>
+            <w:pPr>
+              <w:ind w:left="720" w:hanging="720"/>
+              <w:rPr>
+                <w:lang w:val="es-ES"/>
+              </w:rPr>
+            </w:pPr>
+          </w:p>
+        </w:tc>
+        <w:tc>
+          <w:tcPr>
+            <w:tcW w:w="1985" w:type="dxa"/>
+          </w:tcPr>
+          <w:p>
+            <w:pPr>
+              <w:cnfStyle w:val="000000000000" w:firstRow="0" w:lastRow="0" w:firstColumn="0" w:lastColumn="0" w:oddVBand="0" w:evenVBand="0" w:oddHBand="0" w:evenHBand="0" w:firstRowFirstColumn="0" w:firstRowLastColumn="0" w:lastRowFirstColumn="0" w:lastRowLastColumn="0"/>
+              <w:rPr>
+                <w:lang w:val="es-ES"/>
+              </w:rPr>
+            </w:pPr>
+          </w:p>
+        </w:tc>
+        <w:tc>
+          <w:tcPr>
+            <w:tcW w:w="2496" w:type="dxa"/>
+          </w:tcPr>
+          <w:p>
+            <w:pPr>
+              <w:cnfStyle w:val="000000000000" w:firstRow="0" w:lastRow="0" w:firstColumn="0" w:lastColumn="0" w:oddVBand="0" w:evenVBand="0" w:oddHBand="0" w:evenHBand="0" w:firstRowFirstColumn="0" w:firstRowLastColumn="0" w:lastRowFirstColumn="0" w:lastRowLastColumn="0"/>
+              <w:rPr>
+                <w:lang w:val="es-ES"/>
+              </w:rPr>
+            </w:pPr>
+          </w:p>
+        </w:tc>
+        <w:tc>
+          <w:tcPr>
+            <w:tcW w:w="3883" w:type="dxa"/>
+          </w:tcPr>
+          <w:p>
+            <w:pPr>
+              <w:cnfStyle w:val="000000000000" w:firstRow="0" w:lastRow="0" w:firstColumn="0" w:lastColumn="0" w:oddVBand="0" w:evenVBand="0" w:oddHBand="0" w:evenHBand="0" w:firstRowFirstColumn="0" w:firstRowLastColumn="0" w:lastRowFirstColumn="0" w:lastRowLastColumn="0"/>
+              <w:rPr>
+                <w:lang w:val="es-ES"/>
+              </w:rPr>
+            </w:pPr>
+          </w:p>
+        </w:tc>
+      </w:tr>
+    </w:tbl>
+    <w:p>
+      <w:pPr>
+        <w:rPr>
+          <w:lang w:val="es-ES"/>
+        </w:rPr>
+      </w:pPr>
+    </w:p>
+    <w:p>
+      <w:pPr>
+        <w:rPr>
+          <w:lang w:val="es-ES"/>
+        </w:rPr>
+      </w:pPr>
+      <w:r>
+        <w:rPr>
+          <w:lang w:val="es-ES"/>
+        </w:rPr>
+        <w:t xml:space="preserve">En cuanto a los cambios en el código, cada vez que se realiza un </w:t>
+      </w:r>
+      <w:proofErr w:type="spellStart"/>
+      <w:r>
+        <w:rPr>
+          <w:lang w:val="es-ES"/>
+        </w:rPr>
+        <w:t>commit</w:t>
+      </w:r>
+      <w:proofErr w:type="spellEnd"/>
+      <w:r>
+        <w:rPr>
+          <w:lang w:val="es-ES"/>
+        </w:rPr>
+        <w:t xml:space="preserve">, se debe comentar el cambio realizado y ese comentario debe ser representativo de la funcionalidad agregada o modificada, de manera que cualquier persona pueda </w:t>
+      </w:r>
+      <w:r>
+        <w:rPr>
+          <w:lang w:val="es-ES"/>
+        </w:rPr>
+        <w:t>entender rápidamente</w:t>
+      </w:r>
+      <w:r>
+        <w:rPr>
+          <w:lang w:val="es-ES"/>
+        </w:rPr>
+        <w:t xml:space="preserve"> lo que se realizó. Es de fundamental importancia, que </w:t>
+      </w:r>
+      <w:r>
+        <w:rPr>
+          <w:lang w:val="es-ES"/>
+        </w:rPr>
+        <w:lastRenderedPageBreak/>
+        <w:t xml:space="preserve">cuando se realice el </w:t>
+      </w:r>
+      <w:proofErr w:type="spellStart"/>
+      <w:r>
+        <w:rPr>
+          <w:lang w:val="es-ES"/>
+        </w:rPr>
+        <w:t>commit</w:t>
+      </w:r>
+      <w:proofErr w:type="spellEnd"/>
+      <w:r>
+        <w:rPr>
+          <w:lang w:val="es-ES"/>
+        </w:rPr>
+        <w:t xml:space="preserve"> todo el código debe compilar y además, no se deben encontrar ningún tipo de error que </w:t>
+      </w:r>
+      <w:r>
+        <w:rPr>
+          <w:lang w:val="es-ES"/>
+        </w:rPr>
+        <w:t>impidiera la ejecución de la funcionalidad o afectara el trabajo anteriormente realizado</w:t>
+      </w:r>
+      <w:r>
+        <w:rPr>
+          <w:lang w:val="es-ES"/>
+        </w:rPr>
+        <w:t>.</w:t>
+      </w:r>
     </w:p>
     <w:sectPr>
       <w:headerReference w:type="default" r:id="rId19"/>
@@ -10394,7 +11348,7 @@
               <w:szCs w:val="18"/>
               <w:lang w:val="es-ES"/>
             </w:rPr>
-            <w:t>4</w:t>
+            <w:t>12</w:t>
           </w:r>
           <w:r>
             <w:rPr>
@@ -18489,7 +19443,7 @@
 </file>
 
 <file path=customXml/itemProps3.xml><?xml version="1.0" encoding="utf-8"?>
-<ds:datastoreItem xmlns:ds="http://schemas.openxmlformats.org/officeDocument/2006/customXml" ds:itemID="{8E825D44-54B1-4F0A-9A16-53239EAE720B}">
+<ds:datastoreItem xmlns:ds="http://schemas.openxmlformats.org/officeDocument/2006/customXml" ds:itemID="{A977592F-D49C-4A1B-B270-E70511382BC2}">
   <ds:schemaRefs>
     <ds:schemaRef ds:uri="http://schemas.openxmlformats.org/officeDocument/2006/bibliography"/>
   </ds:schemaRefs>

</xml_diff>

<commit_message>
Subo cambios menores en Normas de Desarrollo.docx
</commit_message>
<xml_diff>
--- a/Documentacion/Normas de Desarrollo/Normas de Desarrollo.docx
+++ b/Documentacion/Normas de Desarrollo/Normas de Desarrollo.docx
@@ -6,7 +6,7 @@
       <w:r>
         <w:rPr>
           <w:noProof/>
-          <w:lang w:val="es-ES" w:eastAsia="es-ES"/>
+          <w:lang w:val="es-AR" w:eastAsia="es-AR"/>
         </w:rPr>
         <mc:AlternateContent>
           <mc:Choice Requires="wpg">
@@ -266,7 +266,7 @@
           <w:r>
             <w:rPr>
               <w:noProof/>
-              <w:lang w:val="es-ES" w:eastAsia="es-ES"/>
+              <w:lang w:val="es-AR" w:eastAsia="es-AR"/>
             </w:rPr>
             <mc:AlternateContent>
               <mc:Choice Requires="wpg">
@@ -519,11 +519,10 @@
               </mc:Fallback>
             </mc:AlternateContent>
           </w:r>
-          <w:bookmarkStart w:id="0" w:name="_GoBack"/>
           <w:r>
             <w:rPr>
               <w:noProof/>
-              <w:lang w:val="es-ES" w:eastAsia="es-ES"/>
+              <w:lang w:val="es-AR" w:eastAsia="es-AR"/>
             </w:rPr>
             <mc:AlternateContent>
               <mc:Choice Requires="wpg">
@@ -955,11 +954,10 @@
               </mc:Fallback>
             </mc:AlternateContent>
           </w:r>
-          <w:bookmarkEnd w:id="0"/>
           <w:r>
             <w:rPr>
               <w:noProof/>
-              <w:lang w:val="es-ES" w:eastAsia="es-ES"/>
+              <w:lang w:val="es-AR" w:eastAsia="es-AR"/>
             </w:rPr>
             <mc:AlternateContent>
               <mc:Choice Requires="wpg">
@@ -1869,7 +1867,7 @@
           <w:r>
             <w:rPr>
               <w:noProof/>
-              <w:lang w:val="es-ES" w:eastAsia="es-ES"/>
+              <w:lang w:val="es-AR" w:eastAsia="es-AR"/>
             </w:rPr>
             <mc:AlternateContent>
               <mc:Choice Requires="wpg">
@@ -2549,7 +2547,7 @@
           <w:r>
             <w:rPr>
               <w:noProof/>
-              <w:lang w:val="es-ES" w:eastAsia="es-ES"/>
+              <w:lang w:val="es-AR" w:eastAsia="es-AR"/>
             </w:rPr>
             <mc:AlternateContent>
               <mc:Choice Requires="wpg">
@@ -3436,7 +3434,7 @@
           <w:r>
             <w:rPr>
               <w:noProof/>
-              <w:lang w:val="es-ES" w:eastAsia="es-ES"/>
+              <w:lang w:val="es-AR" w:eastAsia="es-AR"/>
             </w:rPr>
             <mc:AlternateContent>
               <mc:Choice Requires="wps">
@@ -3504,7 +3502,7 @@
                                     <w:sz w:val="36"/>
                                     <w:lang w:val="es-AR"/>
                                   </w:rPr>
-                                  <w:t>10/06/2014</w:t>
+                                  <w:t>16/04/2015</w:t>
                                 </w:r>
                               </w:p>
                               <w:p>
@@ -3571,7 +3569,11 @@
               </mc:Choice>
               <mc:Fallback>
                 <w:pict>
-                  <v:shape w14:anchorId="6F8290BF" id="Cuadro de texto 7" o:spid="_x0000_s1054" type="#_x0000_t202" style="position:absolute;left:0;text-align:left;margin-left:385.25pt;margin-top:263.75pt;width:117.8pt;height:42.1pt;z-index:251689984;visibility:visible;mso-wrap-style:square;mso-width-percent:0;mso-height-percent:0;mso-wrap-distance-left:9pt;mso-wrap-distance-top:0;mso-wrap-distance-right:9pt;mso-wrap-distance-bottom:0;mso-position-horizontal:absolute;mso-position-horizontal-relative:margin;mso-position-vertical:absolute;mso-position-vertical-relative:text;mso-width-percent:0;mso-height-percent:0;mso-width-relative:margin;mso-height-relative:margin;v-text-anchor:top" o:gfxdata="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" filled="f" stroked="f" strokeweight=".5pt">
+                  <v:shapetype w14:anchorId="6F8290BF" id="_x0000_t202" coordsize="21600,21600" o:spt="202" path="m,l,21600r21600,l21600,xe">
+                    <v:stroke joinstyle="miter"/>
+                    <v:path gradientshapeok="t" o:connecttype="rect"/>
+                  </v:shapetype>
+                  <v:shape id="Cuadro de texto 7" o:spid="_x0000_s1054" type="#_x0000_t202" style="position:absolute;left:0;text-align:left;margin-left:385.25pt;margin-top:263.75pt;width:117.8pt;height:42.1pt;z-index:251689984;visibility:visible;mso-wrap-style:square;mso-width-percent:0;mso-height-percent:0;mso-wrap-distance-left:9pt;mso-wrap-distance-top:0;mso-wrap-distance-right:9pt;mso-wrap-distance-bottom:0;mso-position-horizontal:absolute;mso-position-horizontal-relative:margin;mso-position-vertical:absolute;mso-position-vertical-relative:text;mso-width-percent:0;mso-height-percent:0;mso-width-relative:margin;mso-height-relative:margin;v-text-anchor:top" o:gfxdata="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" filled="f" stroked="f" strokeweight=".5pt">
                     <v:textbox>
                       <w:txbxContent>
                         <w:p>
@@ -3590,7 +3592,7 @@
                               <w:sz w:val="36"/>
                               <w:lang w:val="es-AR"/>
                             </w:rPr>
-                            <w:t>10/06/2014</w:t>
+                            <w:t>16/04/2015</w:t>
                           </w:r>
                         </w:p>
                         <w:p>
@@ -3971,7 +3973,15 @@
               <w:rPr>
                 <w:lang w:val="es-ES"/>
               </w:rPr>
-              <w:t>Se agregó todo lo asociado a las herramientas de HW y SW que estamos utilizando</w:t>
+              <w:t>Se agregó todo lo asociado a las herramientas d</w:t>
+            </w:r>
+            <w:bookmarkStart w:id="0" w:name="_GoBack"/>
+            <w:bookmarkEnd w:id="0"/>
+            <w:r>
+              <w:rPr>
+                <w:lang w:val="es-ES"/>
+              </w:rPr>
+              <w:t>e HW y SW que estamos utilizando</w:t>
             </w:r>
           </w:p>
         </w:tc>
@@ -4066,6 +4076,12 @@
                 <w:lang w:val="es-ES"/>
               </w:rPr>
             </w:pPr>
+            <w:r>
+              <w:rPr>
+                <w:lang w:val="es-ES"/>
+              </w:rPr>
+              <w:t>1.2</w:t>
+            </w:r>
           </w:p>
         </w:tc>
         <w:tc>
@@ -4079,6 +4095,12 @@
                 <w:lang w:val="es-ES"/>
               </w:rPr>
             </w:pPr>
+            <w:r>
+              <w:rPr>
+                <w:lang w:val="es-ES"/>
+              </w:rPr>
+              <w:t>16/04/2015</w:t>
+            </w:r>
           </w:p>
         </w:tc>
         <w:tc>
@@ -4092,6 +4114,12 @@
                 <w:lang w:val="es-ES"/>
               </w:rPr>
             </w:pPr>
+            <w:r>
+              <w:rPr>
+                <w:lang w:val="es-ES"/>
+              </w:rPr>
+              <w:t>Paula Pedrosa</w:t>
+            </w:r>
           </w:p>
         </w:tc>
         <w:tc>
@@ -4105,6 +4133,12 @@
                 <w:lang w:val="es-ES"/>
               </w:rPr>
             </w:pPr>
+            <w:r>
+              <w:rPr>
+                <w:lang w:val="es-ES"/>
+              </w:rPr>
+              <w:t>Cambios menores</w:t>
+            </w:r>
           </w:p>
         </w:tc>
       </w:tr>
@@ -4304,6 +4338,8 @@
       <w:sdtPr>
         <w:rPr>
           <w:rFonts w:eastAsiaTheme="minorEastAsia" w:cstheme="minorBidi"/>
+          <w:b w:val="0"/>
+          <w:caps w:val="0"/>
           <w:color w:val="auto"/>
           <w:spacing w:val="0"/>
           <w:lang w:val="es-ES"/>
@@ -4316,9 +4352,7 @@
       </w:sdtPr>
       <w:sdtEndPr>
         <w:rPr>
-          <w:b w:val="0"/>
           <w:bCs/>
-          <w:caps w:val="0"/>
           <w:lang w:val="en-US"/>
         </w:rPr>
       </w:sdtEndPr>
@@ -9088,7 +9122,7 @@
       <w:r>
         <w:rPr>
           <w:noProof/>
-          <w:lang w:val="es-ES" w:eastAsia="es-ES"/>
+          <w:lang w:val="es-AR" w:eastAsia="es-AR"/>
         </w:rPr>
         <w:drawing>
           <wp:inline distT="0" distB="0" distL="0" distR="0" wp14:anchorId="5530A3AC" wp14:editId="1A16DD13">
@@ -9179,7 +9213,7 @@
       <w:r>
         <w:rPr>
           <w:noProof/>
-          <w:lang w:val="es-ES" w:eastAsia="es-ES"/>
+          <w:lang w:val="es-AR" w:eastAsia="es-AR"/>
         </w:rPr>
         <w:drawing>
           <wp:inline distT="0" distB="0" distL="0" distR="0" wp14:anchorId="1CD867CF" wp14:editId="5B20B60E">
@@ -9525,7 +9559,7 @@
       <w:r>
         <w:rPr>
           <w:noProof/>
-          <w:lang w:val="es-ES" w:eastAsia="es-ES"/>
+          <w:lang w:val="es-AR" w:eastAsia="es-AR"/>
         </w:rPr>
         <w:drawing>
           <wp:inline distT="0" distB="0" distL="0" distR="0" wp14:anchorId="0337E272" wp14:editId="1047D723">
@@ -10350,7 +10384,7 @@
       <w:r>
         <w:rPr>
           <w:noProof/>
-          <w:lang w:val="es-ES" w:eastAsia="es-ES"/>
+          <w:lang w:val="es-AR" w:eastAsia="es-AR"/>
         </w:rPr>
         <w:drawing>
           <wp:inline distT="0" distB="0" distL="0" distR="0" wp14:anchorId="4C514187" wp14:editId="458CACF0">
@@ -11542,7 +11576,7 @@
     <w:r>
       <w:rPr>
         <w:noProof/>
-        <w:lang w:val="es-ES" w:eastAsia="es-ES"/>
+        <w:lang w:val="es-AR" w:eastAsia="es-AR"/>
       </w:rPr>
       <mc:AlternateContent>
         <mc:Choice Requires="wpg">
@@ -19580,7 +19614,7 @@
 </file>
 
 <file path=customXml/itemProps3.xml><?xml version="1.0" encoding="utf-8"?>
-<ds:datastoreItem xmlns:ds="http://schemas.openxmlformats.org/officeDocument/2006/customXml" ds:itemID="{86AB0B05-469E-40CE-A376-1AD5803E3728}">
+<ds:datastoreItem xmlns:ds="http://schemas.openxmlformats.org/officeDocument/2006/customXml" ds:itemID="{4C7C62E9-0C16-44A0-AE0B-3C518ED44E21}">
   <ds:schemaRefs>
     <ds:schemaRef ds:uri="http://schemas.openxmlformats.org/officeDocument/2006/bibliography"/>
   </ds:schemaRefs>

</xml_diff>

<commit_message>
Actualizo Normas de desarrollo porque se agregó la carpeta SEGUIMIENTO en el repo de documentacion
</commit_message>
<xml_diff>
--- a/Documentacion/Normas de Desarrollo/Normas de Desarrollo.docx
+++ b/Documentacion/Normas de Desarrollo/Normas de Desarrollo.docx
@@ -3973,15 +3973,7 @@
               <w:rPr>
                 <w:lang w:val="es-ES"/>
               </w:rPr>
-              <w:t>Se agregó todo lo asociado a las herramientas d</w:t>
-            </w:r>
-            <w:bookmarkStart w:id="0" w:name="_GoBack"/>
-            <w:bookmarkEnd w:id="0"/>
-            <w:r>
-              <w:rPr>
-                <w:lang w:val="es-ES"/>
-              </w:rPr>
-              <w:t>e HW y SW que estamos utilizando</w:t>
+              <w:t>Se agregó todo lo asociado a las herramientas de HW y SW que estamos utilizando</w:t>
             </w:r>
           </w:p>
         </w:tc>
@@ -4333,7 +4325,7 @@
         <w:br w:type="page"/>
       </w:r>
     </w:p>
-    <w:bookmarkStart w:id="1" w:name="_Toc401945820" w:displacedByCustomXml="next"/>
+    <w:bookmarkStart w:id="0" w:name="_Toc401945820" w:displacedByCustomXml="next"/>
     <w:sdt>
       <w:sdtPr>
         <w:rPr>
@@ -4367,7 +4359,7 @@
             </w:rPr>
             <w:t>Tabla de contenido</w:t>
           </w:r>
-          <w:bookmarkEnd w:id="1"/>
+          <w:bookmarkEnd w:id="0"/>
         </w:p>
         <w:p>
           <w:pPr>
@@ -4918,7 +4910,7 @@
           <w:lang w:val="es-ES"/>
         </w:rPr>
       </w:pPr>
-      <w:bookmarkStart w:id="2" w:name="_Toc401945821"/>
+      <w:bookmarkStart w:id="1" w:name="_Toc401945821"/>
       <w:r>
         <w:rPr>
           <w:noProof/>
@@ -4927,7 +4919,7 @@
         <w:lastRenderedPageBreak/>
         <w:t>Introducción</w:t>
       </w:r>
-      <w:bookmarkEnd w:id="2"/>
+      <w:bookmarkEnd w:id="1"/>
     </w:p>
     <w:p>
       <w:pPr>
@@ -4936,7 +4928,7 @@
           <w:lang w:val="es-ES"/>
         </w:rPr>
       </w:pPr>
-      <w:bookmarkStart w:id="3" w:name="_Toc401945822"/>
+      <w:bookmarkStart w:id="2" w:name="_Toc401945822"/>
       <w:r>
         <w:rPr>
           <w:noProof/>
@@ -4944,7 +4936,7 @@
         </w:rPr>
         <w:t>Descripción  de Documento</w:t>
       </w:r>
-      <w:bookmarkEnd w:id="3"/>
+      <w:bookmarkEnd w:id="2"/>
     </w:p>
     <w:p>
       <w:pPr>
@@ -5028,14 +5020,14 @@
           <w:lang w:val="es-ES"/>
         </w:rPr>
       </w:pPr>
-      <w:bookmarkStart w:id="4" w:name="_Toc401945823"/>
+      <w:bookmarkStart w:id="3" w:name="_Toc401945823"/>
       <w:r>
         <w:rPr>
           <w:lang w:val="es-ES"/>
         </w:rPr>
         <w:t>Desarrollo</w:t>
       </w:r>
-      <w:bookmarkEnd w:id="4"/>
+      <w:bookmarkEnd w:id="3"/>
     </w:p>
     <w:p>
       <w:pPr>
@@ -5044,14 +5036,14 @@
           <w:lang w:val="es-ES"/>
         </w:rPr>
       </w:pPr>
-      <w:bookmarkStart w:id="5" w:name="_Toc401945824"/>
+      <w:bookmarkStart w:id="4" w:name="_Toc401945824"/>
       <w:r>
         <w:rPr>
           <w:lang w:val="es-ES"/>
         </w:rPr>
         <w:t>Definición de Software y Hardware para Desarrollo</w:t>
       </w:r>
-      <w:bookmarkEnd w:id="5"/>
+      <w:bookmarkEnd w:id="4"/>
     </w:p>
     <w:p>
       <w:pPr>
@@ -5968,14 +5960,14 @@
           <w:lang w:val="es-ES"/>
         </w:rPr>
       </w:pPr>
-      <w:bookmarkStart w:id="6" w:name="_Toc401945825"/>
+      <w:bookmarkStart w:id="5" w:name="_Toc401945825"/>
       <w:r>
         <w:rPr>
           <w:lang w:val="es-ES"/>
         </w:rPr>
         <w:t>Reglas de Nombrado</w:t>
       </w:r>
-      <w:bookmarkEnd w:id="6"/>
+      <w:bookmarkEnd w:id="5"/>
     </w:p>
     <w:p>
       <w:pPr>
@@ -8710,7 +8702,7 @@
           <w:lang w:val="es-ES"/>
         </w:rPr>
       </w:pPr>
-      <w:bookmarkStart w:id="7" w:name="_Toc401945826"/>
+      <w:bookmarkStart w:id="6" w:name="_Toc401945826"/>
       <w:r>
         <w:rPr>
           <w:lang w:val="es-ES"/>
@@ -8718,7 +8710,7 @@
         <w:lastRenderedPageBreak/>
         <w:t>Gestión de Configuración</w:t>
       </w:r>
-      <w:bookmarkEnd w:id="7"/>
+      <w:bookmarkEnd w:id="6"/>
     </w:p>
     <w:p>
       <w:pPr>
@@ -9125,10 +9117,10 @@
           <w:lang w:val="es-AR" w:eastAsia="es-AR"/>
         </w:rPr>
         <w:drawing>
-          <wp:inline distT="0" distB="0" distL="0" distR="0" wp14:anchorId="5530A3AC" wp14:editId="1A16DD13">
-            <wp:extent cx="2552700" cy="5514975"/>
-            <wp:effectExtent l="0" t="0" r="0" b="9525"/>
-            <wp:docPr id="33" name="Imagen 33"/>
+          <wp:inline distT="0" distB="0" distL="0" distR="0" wp14:anchorId="1D2FDB98" wp14:editId="0A343B33">
+            <wp:extent cx="2409825" cy="6153150"/>
+            <wp:effectExtent l="0" t="0" r="9525" b="0"/>
+            <wp:docPr id="24" name="Imagen 24"/>
             <wp:cNvGraphicFramePr>
               <a:graphicFrameLocks xmlns:a="http://schemas.openxmlformats.org/drawingml/2006/main" noChangeAspect="1"/>
             </wp:cNvGraphicFramePr>
@@ -9136,7 +9128,7 @@
               <a:graphicData uri="http://schemas.openxmlformats.org/drawingml/2006/picture">
                 <pic:pic xmlns:pic="http://schemas.openxmlformats.org/drawingml/2006/picture">
                   <pic:nvPicPr>
-                    <pic:cNvPr id="33" name="Repositorio UNO.jpg"/>
+                    <pic:cNvPr id="24" name="Repo1.jpg"/>
                     <pic:cNvPicPr/>
                   </pic:nvPicPr>
                   <pic:blipFill>
@@ -9154,7 +9146,7 @@
                   <pic:spPr>
                     <a:xfrm>
                       <a:off x="0" y="0"/>
-                      <a:ext cx="2552700" cy="5514975"/>
+                      <a:ext cx="2409825" cy="6153150"/>
                     </a:xfrm>
                     <a:prstGeom prst="rect">
                       <a:avLst/>
@@ -9258,20 +9250,6 @@
         </w:drawing>
       </w:r>
     </w:p>
-    <w:p>
-      <w:pPr>
-        <w:rPr>
-          <w:lang w:val="es-ES"/>
-        </w:rPr>
-      </w:pPr>
-    </w:p>
-    <w:p>
-      <w:pPr>
-        <w:rPr>
-          <w:lang w:val="es-ES"/>
-        </w:rPr>
-      </w:pPr>
-    </w:p>
     <w:tbl>
       <w:tblPr>
         <w:tblStyle w:val="Tablaconcuadrcula"/>
@@ -9562,10 +9540,10 @@
           <w:lang w:val="es-AR" w:eastAsia="es-AR"/>
         </w:rPr>
         <w:drawing>
-          <wp:inline distT="0" distB="0" distL="0" distR="0" wp14:anchorId="0337E272" wp14:editId="1047D723">
-            <wp:extent cx="2133600" cy="3686175"/>
-            <wp:effectExtent l="0" t="0" r="0" b="9525"/>
-            <wp:docPr id="38" name="Imagen 38"/>
+          <wp:inline distT="0" distB="0" distL="0" distR="0" wp14:anchorId="52499B3F" wp14:editId="6961F290">
+            <wp:extent cx="2066925" cy="4010025"/>
+            <wp:effectExtent l="0" t="0" r="9525" b="9525"/>
+            <wp:docPr id="32" name="Imagen 32"/>
             <wp:cNvGraphicFramePr>
               <a:graphicFrameLocks xmlns:a="http://schemas.openxmlformats.org/drawingml/2006/main" noChangeAspect="1"/>
             </wp:cNvGraphicFramePr>
@@ -9573,7 +9551,7 @@
               <a:graphicData uri="http://schemas.openxmlformats.org/drawingml/2006/picture">
                 <pic:pic xmlns:pic="http://schemas.openxmlformats.org/drawingml/2006/picture">
                   <pic:nvPicPr>
-                    <pic:cNvPr id="38" name="Repositoriooooooooo.jpg"/>
+                    <pic:cNvPr id="32" name="Repo2.jpg"/>
                     <pic:cNvPicPr/>
                   </pic:nvPicPr>
                   <pic:blipFill>
@@ -9591,7 +9569,7 @@
                   <pic:spPr>
                     <a:xfrm>
                       <a:off x="0" y="0"/>
-                      <a:ext cx="2133600" cy="3686175"/>
+                      <a:ext cx="2066925" cy="4010025"/>
                     </a:xfrm>
                     <a:prstGeom prst="rect">
                       <a:avLst/>
@@ -9772,6 +9750,7 @@
                 <w:sz w:val="20"/>
                 <w:lang w:val="es-ES"/>
               </w:rPr>
+              <w:lastRenderedPageBreak/>
               <w:t>DOCUMENTOS DE CONSULTA</w:t>
             </w:r>
           </w:p>
@@ -9816,7 +9795,6 @@
                 <w:sz w:val="20"/>
                 <w:lang w:val="es-ES"/>
               </w:rPr>
-              <w:lastRenderedPageBreak/>
               <w:t>IMPACTO AMBIENTAL</w:t>
             </w:r>
           </w:p>
@@ -10252,13 +10230,14 @@
                 <w:lang w:val="es-ES"/>
               </w:rPr>
             </w:pPr>
+            <w:bookmarkStart w:id="7" w:name="_GoBack" w:colFirst="0" w:colLast="0"/>
             <w:r>
               <w:rPr>
                 <w:b/>
                 <w:sz w:val="20"/>
                 <w:lang w:val="es-ES"/>
               </w:rPr>
-              <w:t>RIESGOS</w:t>
+              <w:t>SEGUIMIENTO</w:t>
             </w:r>
           </w:p>
         </w:tc>
@@ -10276,11 +10255,12 @@
               <w:rPr>
                 <w:lang w:val="es-ES"/>
               </w:rPr>
-              <w:t>Esta carpeta contiene toda la documentación asociada a Riesgos.</w:t>
+              <w:t>Esta carpeta contiene toda la documentación asociada al Seguimiento del proyecto. Dentro de ella encontramos dos carpetas: Métricas y Riegos. En la carpeta de Métrica se encuentra todo lo referido a las métricas medidas durante el proyecto y en la carpeta de Riesgos, lo asociado al seguimiento de riesgos durante el proyecto.</w:t>
             </w:r>
           </w:p>
         </w:tc>
       </w:tr>
+      <w:bookmarkEnd w:id="7"/>
       <w:tr>
         <w:tc>
           <w:tcPr>
@@ -10472,6 +10452,7 @@
                 <w:sz w:val="20"/>
                 <w:lang w:val="es-ES"/>
               </w:rPr>
+              <w:lastRenderedPageBreak/>
               <w:t>NOMBRE DE CARPETA</w:t>
             </w:r>
           </w:p>
@@ -10550,7 +10531,6 @@
               <w:rPr>
                 <w:lang w:val="es-ES"/>
               </w:rPr>
-              <w:lastRenderedPageBreak/>
               <w:t xml:space="preserve">Ejemplo: </w:t>
             </w:r>
             <w:proofErr w:type="spellStart"/>
@@ -10626,7 +10606,6 @@
                 <w:sz w:val="20"/>
                 <w:lang w:val="es-ES"/>
               </w:rPr>
-              <w:lastRenderedPageBreak/>
               <w:t>ENTIDADES</w:t>
             </w:r>
           </w:p>
@@ -11249,6 +11228,7 @@
         <w:rPr>
           <w:lang w:val="es-ES"/>
         </w:rPr>
+        <w:lastRenderedPageBreak/>
         <w:t xml:space="preserve">En cuanto a los cambios en el código, cada vez que se realiza un </w:t>
       </w:r>
       <w:proofErr w:type="spellStart"/>
@@ -11275,14 +11255,7 @@
         <w:rPr>
           <w:lang w:val="es-ES"/>
         </w:rPr>
-        <w:t xml:space="preserve"> lo que se realizó. Es de fundamental importancia, que </w:t>
-      </w:r>
-      <w:r>
-        <w:rPr>
-          <w:lang w:val="es-ES"/>
-        </w:rPr>
-        <w:lastRenderedPageBreak/>
-        <w:t xml:space="preserve">cuando se realice el </w:t>
+        <w:t xml:space="preserve"> lo que se realizó. Es de fundamental importancia, que cuando se realice el </w:t>
       </w:r>
       <w:proofErr w:type="spellStart"/>
       <w:r>
@@ -19614,7 +19587,7 @@
 </file>
 
 <file path=customXml/itemProps3.xml><?xml version="1.0" encoding="utf-8"?>
-<ds:datastoreItem xmlns:ds="http://schemas.openxmlformats.org/officeDocument/2006/customXml" ds:itemID="{4C7C62E9-0C16-44A0-AE0B-3C518ED44E21}">
+<ds:datastoreItem xmlns:ds="http://schemas.openxmlformats.org/officeDocument/2006/customXml" ds:itemID="{80C9DA30-3172-4EB1-AF63-4C32599A029D}">
   <ds:schemaRefs>
     <ds:schemaRef ds:uri="http://schemas.openxmlformats.org/officeDocument/2006/bibliography"/>
   </ds:schemaRefs>

</xml_diff>